<commit_message>
template en pva aangepast
</commit_message>
<xml_diff>
--- a/Barroc IT - Documentatie/Steven/PVA_BarrocIT/PVA_BarrocIT_tom.docx
+++ b/Barroc IT - Documentatie/Steven/PVA_BarrocIT/PVA_BarrocIT_tom.docx
@@ -2,7 +2,1484 @@
 <file path=word/document.xml><?xml version="1.0" encoding="utf-8"?>
 <w:document xmlns:wpc="http://schemas.microsoft.com/office/word/2010/wordprocessingCanvas" xmlns:mc="http://schemas.openxmlformats.org/markup-compatibility/2006" xmlns:o="urn:schemas-microsoft-com:office:office" xmlns:r="http://schemas.openxmlformats.org/officeDocument/2006/relationships" xmlns:m="http://schemas.openxmlformats.org/officeDocument/2006/math" xmlns:v="urn:schemas-microsoft-com:vml" xmlns:wp14="http://schemas.microsoft.com/office/word/2010/wordprocessingDrawing" xmlns:wp="http://schemas.openxmlformats.org/drawingml/2006/wordprocessingDrawing" xmlns:w10="urn:schemas-microsoft-com:office:word" xmlns:w="http://schemas.openxmlformats.org/wordprocessingml/2006/main" xmlns:w14="http://schemas.microsoft.com/office/word/2010/wordml" xmlns:w15="http://schemas.microsoft.com/office/word/2012/wordml" xmlns:wpg="http://schemas.microsoft.com/office/word/2010/wordprocessingGroup" xmlns:wpi="http://schemas.microsoft.com/office/word/2010/wordprocessingInk" xmlns:wne="http://schemas.microsoft.com/office/word/2006/wordml" xmlns:wps="http://schemas.microsoft.com/office/word/2010/wordprocessingShape" mc:Ignorable="w14 w15 wp14">
   <w:body>
+    <w:sdt>
+      <w:sdtPr>
+        <w:id w:val="-799836655"/>
+        <w:docPartObj>
+          <w:docPartGallery w:val="Cover Pages"/>
+          <w:docPartUnique/>
+        </w:docPartObj>
+      </w:sdtPr>
+      <w:sdtContent>
+        <w:p>
+          <w:r>
+            <w:rPr>
+              <w:noProof/>
+              <w:lang w:eastAsia="nl-NL"/>
+            </w:rPr>
+            <mc:AlternateContent>
+              <mc:Choice Requires="wpg">
+                <w:drawing>
+                  <wp:anchor distT="0" distB="0" distL="114300" distR="114300" simplePos="0" relativeHeight="251659264" behindDoc="1" locked="0" layoutInCell="1" allowOverlap="1">
+                    <wp:simplePos x="0" y="0"/>
+                    <wp:positionH relativeFrom="page">
+                      <wp:align>center</wp:align>
+                    </wp:positionH>
+                    <wp:positionV relativeFrom="page">
+                      <wp:align>center</wp:align>
+                    </wp:positionV>
+                    <wp:extent cx="6852920" cy="9142730"/>
+                    <wp:effectExtent l="0" t="0" r="0" b="129540"/>
+                    <wp:wrapNone/>
+                    <wp:docPr id="119" name="Group 119"/>
+                    <wp:cNvGraphicFramePr/>
+                    <a:graphic xmlns:a="http://schemas.openxmlformats.org/drawingml/2006/main">
+                      <a:graphicData uri="http://schemas.microsoft.com/office/word/2010/wordprocessingGroup">
+                        <wpg:wgp>
+                          <wpg:cNvGrpSpPr/>
+                          <wpg:grpSpPr>
+                            <a:xfrm>
+                              <a:off x="0" y="0"/>
+                              <a:ext cx="6858000" cy="9271750"/>
+                              <a:chOff x="0" y="0"/>
+                              <a:chExt cx="6858000" cy="9271750"/>
+                            </a:xfrm>
+                          </wpg:grpSpPr>
+                          <wps:wsp>
+                            <wps:cNvPr id="120" name="Rectangle 120"/>
+                            <wps:cNvSpPr/>
+                            <wps:spPr>
+                              <a:xfrm>
+                                <a:off x="0" y="7315200"/>
+                                <a:ext cx="6858000" cy="143182"/>
+                              </a:xfrm>
+                              <a:prstGeom prst="rect">
+                                <a:avLst/>
+                              </a:prstGeom>
+                              <a:solidFill>
+                                <a:schemeClr val="accent1"/>
+                              </a:solidFill>
+                              <a:ln>
+                                <a:noFill/>
+                              </a:ln>
+                            </wps:spPr>
+                            <wps:style>
+                              <a:lnRef idx="2">
+                                <a:schemeClr val="accent1">
+                                  <a:shade val="50000"/>
+                                </a:schemeClr>
+                              </a:lnRef>
+                              <a:fillRef idx="1">
+                                <a:schemeClr val="accent1"/>
+                              </a:fillRef>
+                              <a:effectRef idx="0">
+                                <a:schemeClr val="accent1"/>
+                              </a:effectRef>
+                              <a:fontRef idx="minor">
+                                <a:schemeClr val="lt1"/>
+                              </a:fontRef>
+                            </wps:style>
+                            <wps:bodyPr rot="0" spcFirstLastPara="0" vertOverflow="overflow" horzOverflow="overflow" vert="horz" wrap="square" lIns="91440" tIns="45720" rIns="91440" bIns="45720" numCol="1" spcCol="0" rtlCol="0" fromWordArt="0" anchor="ctr" anchorCtr="0" forceAA="0" compatLnSpc="1">
+                              <a:prstTxWarp prst="textNoShape">
+                                <a:avLst/>
+                              </a:prstTxWarp>
+                              <a:noAutofit/>
+                            </wps:bodyPr>
+                          </wps:wsp>
+                          <wps:wsp>
+                            <wps:cNvPr id="121" name="Rectangle 121"/>
+                            <wps:cNvSpPr/>
+                            <wps:spPr>
+                              <a:xfrm>
+                                <a:off x="0" y="7439025"/>
+                                <a:ext cx="6858000" cy="1832725"/>
+                              </a:xfrm>
+                              <a:prstGeom prst="rect">
+                                <a:avLst/>
+                              </a:prstGeom>
+                              <a:solidFill>
+                                <a:schemeClr val="accent6"/>
+                              </a:solidFill>
+                              <a:ln>
+                                <a:noFill/>
+                              </a:ln>
+                            </wps:spPr>
+                            <wps:style>
+                              <a:lnRef idx="2">
+                                <a:schemeClr val="accent1">
+                                  <a:shade val="50000"/>
+                                </a:schemeClr>
+                              </a:lnRef>
+                              <a:fillRef idx="1">
+                                <a:schemeClr val="accent1"/>
+                              </a:fillRef>
+                              <a:effectRef idx="0">
+                                <a:schemeClr val="accent1"/>
+                              </a:effectRef>
+                              <a:fontRef idx="minor">
+                                <a:schemeClr val="lt1"/>
+                              </a:fontRef>
+                            </wps:style>
+                            <wps:txbx>
+                              <w:txbxContent>
+                                <w:p>
+                                  <w:pPr>
+                                    <w:pStyle w:val="NoSpacing"/>
+                                    <w:rPr>
+                                      <w:color w:val="FFFFFF" w:themeColor="background1"/>
+                                      <w:sz w:val="32"/>
+                                      <w:szCs w:val="32"/>
+                                      <w:lang w:val="en-US"/>
+                                    </w:rPr>
+                                  </w:pPr>
+                                  <w:r>
+                                    <w:rPr>
+                                      <w:color w:val="FFFFFF" w:themeColor="background1"/>
+                                      <w:sz w:val="32"/>
+                                      <w:szCs w:val="32"/>
+                                      <w:lang w:val="en-US"/>
+                                    </w:rPr>
+                                    <w:t>Steven Logghe, Tom Smits, Santino Bonora</w:t>
+                                  </w:r>
+                                </w:p>
+                                <w:p>
+                                  <w:pPr>
+                                    <w:pStyle w:val="NoSpacing"/>
+                                    <w:rPr>
+                                      <w:caps/>
+                                      <w:color w:val="FFFFFF" w:themeColor="background1"/>
+                                      <w:lang w:val="en-US"/>
+                                    </w:rPr>
+                                  </w:pPr>
+                                  <w:r>
+                                    <w:rPr>
+                                      <w:caps/>
+                                      <w:color w:val="FFFFFF" w:themeColor="background1"/>
+                                      <w:lang w:val="en-US"/>
+                                    </w:rPr>
+                                    <w:t xml:space="preserve"> </w:t>
+                                  </w:r>
+                                  <w:sdt>
+                                    <w:sdtPr>
+                                      <w:rPr>
+                                        <w:caps/>
+                                        <w:color w:val="FFFFFF" w:themeColor="background1"/>
+                                        <w:lang w:val="en-US"/>
+                                      </w:rPr>
+                                      <w:alias w:val="Company"/>
+                                      <w:tag w:val=""/>
+                                      <w:id w:val="922067218"/>
+                                      <w:dataBinding w:prefixMappings="xmlns:ns0='http://schemas.openxmlformats.org/officeDocument/2006/extended-properties' " w:xpath="/ns0:Properties[1]/ns0:Company[1]" w:storeItemID="{6668398D-A668-4E3E-A5EB-62B293D839F1}"/>
+                                      <w:text/>
+                                    </w:sdtPr>
+                                    <w:sdtContent>
+                                      <w:r>
+                                        <w:rPr>
+                                          <w:caps/>
+                                          <w:color w:val="FFFFFF" w:themeColor="background1"/>
+                                          <w:lang w:val="en-US"/>
+                                        </w:rPr>
+                                        <w:t>RADIUS COLLEGE</w:t>
+                                      </w:r>
+                                    </w:sdtContent>
+                                  </w:sdt>
+                                  <w:r>
+                                    <w:rPr>
+                                      <w:caps/>
+                                      <w:color w:val="FFFFFF" w:themeColor="background1"/>
+                                      <w:lang w:val="en-US"/>
+                                    </w:rPr>
+                                    <w:t xml:space="preserve"> | </w:t>
+                                  </w:r>
+                                  <w:sdt>
+                                    <w:sdtPr>
+                                      <w:rPr>
+                                        <w:rFonts w:ascii="Times New Roman" w:eastAsiaTheme="minorEastAsia" w:hAnsi="Times New Roman" w:cs="Times New Roman"/>
+                                        <w:caps/>
+                                        <w:color w:val="FFFFFF" w:themeColor="background1"/>
+                                        <w:lang w:val="en-US"/>
+                                      </w:rPr>
+                                      <w:alias w:val="Address"/>
+                                      <w:tag w:val=""/>
+                                      <w:id w:val="2113163453"/>
+                                      <w:dataBinding w:prefixMappings="xmlns:ns0='http://schemas.microsoft.com/office/2006/coverPageProps' " w:xpath="/ns0:CoverPageProperties[1]/ns0:CompanyAddress[1]" w:storeItemID="{55AF091B-3C7A-41E3-B477-F2FDAA23CFDA}"/>
+                                      <w:text/>
+                                    </w:sdtPr>
+                                    <w:sdtContent>
+                                      <w:r>
+                                        <w:rPr>
+                                          <w:rFonts w:ascii="Times New Roman" w:eastAsiaTheme="minorEastAsia" w:hAnsi="Times New Roman" w:cs="Times New Roman"/>
+                                          <w:caps/>
+                                          <w:color w:val="FFFFFF" w:themeColor="background1"/>
+                                          <w:lang w:val="en-US"/>
+                                        </w:rPr>
+                                        <w:t>TERHEIJDENSEWEG 350A, BREDA</w:t>
+                                      </w:r>
+                                    </w:sdtContent>
+                                  </w:sdt>
+                                </w:p>
+                              </w:txbxContent>
+                            </wps:txbx>
+                            <wps:bodyPr rot="0" spcFirstLastPara="0" vertOverflow="overflow" horzOverflow="overflow" vert="horz" wrap="square" lIns="457200" tIns="182880" rIns="457200" bIns="457200" numCol="1" spcCol="0" rtlCol="0" fromWordArt="0" anchor="b" anchorCtr="0" forceAA="0" compatLnSpc="1">
+                              <a:prstTxWarp prst="textNoShape">
+                                <a:avLst/>
+                              </a:prstTxWarp>
+                              <a:noAutofit/>
+                            </wps:bodyPr>
+                          </wps:wsp>
+                          <wps:wsp>
+                            <wps:cNvPr id="122" name="Text Box 122"/>
+                            <wps:cNvSpPr txBox="1"/>
+                            <wps:spPr>
+                              <a:xfrm>
+                                <a:off x="0" y="0"/>
+                                <a:ext cx="6858000" cy="7315200"/>
+                              </a:xfrm>
+                              <a:prstGeom prst="rect">
+                                <a:avLst/>
+                              </a:prstGeom>
+                              <a:noFill/>
+                              <a:ln w="6350">
+                                <a:noFill/>
+                              </a:ln>
+                              <a:effectLst/>
+                            </wps:spPr>
+                            <wps:style>
+                              <a:lnRef idx="0">
+                                <a:schemeClr val="accent1"/>
+                              </a:lnRef>
+                              <a:fillRef idx="0">
+                                <a:schemeClr val="accent1"/>
+                              </a:fillRef>
+                              <a:effectRef idx="0">
+                                <a:schemeClr val="accent1"/>
+                              </a:effectRef>
+                              <a:fontRef idx="minor">
+                                <a:schemeClr val="dk1"/>
+                              </a:fontRef>
+                            </wps:style>
+                            <wps:txbx>
+                              <w:txbxContent>
+                                <w:sdt>
+                                  <w:sdtPr>
+                                    <w:rPr>
+                                      <w:rFonts w:asciiTheme="majorHAnsi" w:eastAsiaTheme="majorEastAsia" w:hAnsiTheme="majorHAnsi" w:cstheme="majorBidi"/>
+                                      <w:color w:val="595959" w:themeColor="text1" w:themeTint="A6"/>
+                                      <w:sz w:val="108"/>
+                                      <w:szCs w:val="108"/>
+                                    </w:rPr>
+                                    <w:alias w:val="Title"/>
+                                    <w:tag w:val=""/>
+                                    <w:id w:val="-1476986296"/>
+                                    <w:dataBinding w:prefixMappings="xmlns:ns0='http://purl.org/dc/elements/1.1/' xmlns:ns1='http://schemas.openxmlformats.org/package/2006/metadata/core-properties' " w:xpath="/ns1:coreProperties[1]/ns0:title[1]" w:storeItemID="{6C3C8BC8-F283-45AE-878A-BAB7291924A1}"/>
+                                    <w:text/>
+                                  </w:sdtPr>
+                                  <w:sdtContent>
+                                    <w:p>
+                                      <w:pPr>
+                                        <w:pStyle w:val="NoSpacing"/>
+                                        <w:pBdr>
+                                          <w:bottom w:val="single" w:sz="6" w:space="4" w:color="7F7F7F" w:themeColor="text1" w:themeTint="80"/>
+                                        </w:pBdr>
+                                        <w:rPr>
+                                          <w:rFonts w:asciiTheme="majorHAnsi" w:eastAsiaTheme="majorEastAsia" w:hAnsiTheme="majorHAnsi" w:cstheme="majorBidi"/>
+                                          <w:color w:val="595959" w:themeColor="text1" w:themeTint="A6"/>
+                                          <w:sz w:val="108"/>
+                                          <w:szCs w:val="108"/>
+                                        </w:rPr>
+                                      </w:pPr>
+                                      <w:r>
+                                        <w:rPr>
+                                          <w:rFonts w:asciiTheme="majorHAnsi" w:eastAsiaTheme="majorEastAsia" w:hAnsiTheme="majorHAnsi" w:cstheme="majorBidi"/>
+                                          <w:color w:val="595959" w:themeColor="text1" w:themeTint="A6"/>
+                                          <w:sz w:val="108"/>
+                                          <w:szCs w:val="108"/>
+                                        </w:rPr>
+                                        <w:t>Action plan</w:t>
+                                      </w:r>
+                                    </w:p>
+                                  </w:sdtContent>
+                                </w:sdt>
+                                <w:sdt>
+                                  <w:sdtPr>
+                                    <w:rPr>
+                                      <w:caps/>
+                                      <w:color w:val="1F497D" w:themeColor="text2"/>
+                                      <w:sz w:val="36"/>
+                                      <w:szCs w:val="36"/>
+                                    </w:rPr>
+                                    <w:alias w:val="Subtitle"/>
+                                    <w:tag w:val=""/>
+                                    <w:id w:val="157346227"/>
+                                    <w:dataBinding w:prefixMappings="xmlns:ns0='http://purl.org/dc/elements/1.1/' xmlns:ns1='http://schemas.openxmlformats.org/package/2006/metadata/core-properties' " w:xpath="/ns1:coreProperties[1]/ns0:subject[1]" w:storeItemID="{6C3C8BC8-F283-45AE-878A-BAB7291924A1}"/>
+                                    <w:text/>
+                                  </w:sdtPr>
+                                  <w:sdtContent>
+                                    <w:p>
+                                      <w:pPr>
+                                        <w:pStyle w:val="NoSpacing"/>
+                                        <w:spacing w:before="240"/>
+                                        <w:rPr>
+                                          <w:caps/>
+                                          <w:color w:val="1F497D" w:themeColor="text2"/>
+                                          <w:sz w:val="36"/>
+                                          <w:szCs w:val="36"/>
+                                        </w:rPr>
+                                      </w:pPr>
+                                      <w:r>
+                                        <w:rPr>
+                                          <w:caps/>
+                                          <w:color w:val="1F497D" w:themeColor="text2"/>
+                                          <w:sz w:val="36"/>
+                                          <w:szCs w:val="36"/>
+                                        </w:rPr>
+                                        <w:t>BARROC IT</w:t>
+                                      </w:r>
+                                    </w:p>
+                                  </w:sdtContent>
+                                </w:sdt>
+                              </w:txbxContent>
+                            </wps:txbx>
+                            <wps:bodyPr rot="0" spcFirstLastPara="0" vertOverflow="overflow" horzOverflow="overflow" vert="horz" wrap="square" lIns="457200" tIns="457200" rIns="457200" bIns="457200" numCol="1" spcCol="0" rtlCol="0" fromWordArt="0" anchor="ctr" anchorCtr="0" forceAA="0" compatLnSpc="1">
+                              <a:prstTxWarp prst="textNoShape">
+                                <a:avLst/>
+                              </a:prstTxWarp>
+                              <a:noAutofit/>
+                            </wps:bodyPr>
+                          </wps:wsp>
+                        </wpg:wgp>
+                      </a:graphicData>
+                    </a:graphic>
+                    <wp14:sizeRelH relativeFrom="page">
+                      <wp14:pctWidth>88200</wp14:pctWidth>
+                    </wp14:sizeRelH>
+                    <wp14:sizeRelV relativeFrom="page">
+                      <wp14:pctHeight>90900</wp14:pctHeight>
+                    </wp14:sizeRelV>
+                  </wp:anchor>
+                </w:drawing>
+              </mc:Choice>
+              <mc:Fallback>
+                <w:pict>
+                  <v:group id="Group 119" o:spid="_x0000_s1026" style="position:absolute;margin-left:0;margin-top:0;width:539.6pt;height:719.9pt;z-index:-251657216;mso-width-percent:882;mso-height-percent:909;mso-position-horizontal:center;mso-position-horizontal-relative:page;mso-position-vertical:center;mso-position-vertical-relative:page;mso-width-percent:882;mso-height-percent:909" coordsize="68580,92717" o:gfxdata="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">
+                    <v:rect id="Rectangle 120" o:spid="_x0000_s1027" style="position:absolute;top:73152;width:68580;height:1431;visibility:visible;mso-wrap-style:square;v-text-anchor:middle" o:gfxdata="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" fillcolor="#4f81bd [3204]" stroked="f" strokeweight="2pt"/>
+                    <v:rect id="Rectangle 121" o:spid="_x0000_s1028" style="position:absolute;top:74390;width:68580;height:18327;visibility:visible;mso-wrap-style:square;v-text-anchor:bottom" o:gfxdata="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" fillcolor="#f79646 [3209]" stroked="f" strokeweight="2pt">
+                      <v:textbox inset="36pt,14.4pt,36pt,36pt">
+                        <w:txbxContent>
+                          <w:p>
+                            <w:pPr>
+                              <w:pStyle w:val="NoSpacing"/>
+                              <w:rPr>
+                                <w:color w:val="FFFFFF" w:themeColor="background1"/>
+                                <w:sz w:val="32"/>
+                                <w:szCs w:val="32"/>
+                                <w:lang w:val="en-US"/>
+                              </w:rPr>
+                            </w:pPr>
+                            <w:r>
+                              <w:rPr>
+                                <w:color w:val="FFFFFF" w:themeColor="background1"/>
+                                <w:sz w:val="32"/>
+                                <w:szCs w:val="32"/>
+                                <w:lang w:val="en-US"/>
+                              </w:rPr>
+                              <w:t>Steven Logghe, Tom Smits, Santino Bonora</w:t>
+                            </w:r>
+                          </w:p>
+                          <w:p>
+                            <w:pPr>
+                              <w:pStyle w:val="NoSpacing"/>
+                              <w:rPr>
+                                <w:caps/>
+                                <w:color w:val="FFFFFF" w:themeColor="background1"/>
+                                <w:lang w:val="en-US"/>
+                              </w:rPr>
+                            </w:pPr>
+                            <w:r>
+                              <w:rPr>
+                                <w:caps/>
+                                <w:color w:val="FFFFFF" w:themeColor="background1"/>
+                                <w:lang w:val="en-US"/>
+                              </w:rPr>
+                              <w:t xml:space="preserve"> </w:t>
+                            </w:r>
+                            <w:sdt>
+                              <w:sdtPr>
+                                <w:rPr>
+                                  <w:caps/>
+                                  <w:color w:val="FFFFFF" w:themeColor="background1"/>
+                                  <w:lang w:val="en-US"/>
+                                </w:rPr>
+                                <w:alias w:val="Company"/>
+                                <w:tag w:val=""/>
+                                <w:id w:val="922067218"/>
+                                <w:dataBinding w:prefixMappings="xmlns:ns0='http://schemas.openxmlformats.org/officeDocument/2006/extended-properties' " w:xpath="/ns0:Properties[1]/ns0:Company[1]" w:storeItemID="{6668398D-A668-4E3E-A5EB-62B293D839F1}"/>
+                                <w:text/>
+                              </w:sdtPr>
+                              <w:sdtContent>
+                                <w:r>
+                                  <w:rPr>
+                                    <w:caps/>
+                                    <w:color w:val="FFFFFF" w:themeColor="background1"/>
+                                    <w:lang w:val="en-US"/>
+                                  </w:rPr>
+                                  <w:t>RADIUS COLLEGE</w:t>
+                                </w:r>
+                              </w:sdtContent>
+                            </w:sdt>
+                            <w:r>
+                              <w:rPr>
+                                <w:caps/>
+                                <w:color w:val="FFFFFF" w:themeColor="background1"/>
+                                <w:lang w:val="en-US"/>
+                              </w:rPr>
+                              <w:t xml:space="preserve"> | </w:t>
+                            </w:r>
+                            <w:sdt>
+                              <w:sdtPr>
+                                <w:rPr>
+                                  <w:rFonts w:ascii="Times New Roman" w:eastAsiaTheme="minorEastAsia" w:hAnsi="Times New Roman" w:cs="Times New Roman"/>
+                                  <w:caps/>
+                                  <w:color w:val="FFFFFF" w:themeColor="background1"/>
+                                  <w:lang w:val="en-US"/>
+                                </w:rPr>
+                                <w:alias w:val="Address"/>
+                                <w:tag w:val=""/>
+                                <w:id w:val="2113163453"/>
+                                <w:dataBinding w:prefixMappings="xmlns:ns0='http://schemas.microsoft.com/office/2006/coverPageProps' " w:xpath="/ns0:CoverPageProperties[1]/ns0:CompanyAddress[1]" w:storeItemID="{55AF091B-3C7A-41E3-B477-F2FDAA23CFDA}"/>
+                                <w:text/>
+                              </w:sdtPr>
+                              <w:sdtContent>
+                                <w:r>
+                                  <w:rPr>
+                                    <w:rFonts w:ascii="Times New Roman" w:eastAsiaTheme="minorEastAsia" w:hAnsi="Times New Roman" w:cs="Times New Roman"/>
+                                    <w:caps/>
+                                    <w:color w:val="FFFFFF" w:themeColor="background1"/>
+                                    <w:lang w:val="en-US"/>
+                                  </w:rPr>
+                                  <w:t>TERHEIJDENSEWEG 350A, BREDA</w:t>
+                                </w:r>
+                              </w:sdtContent>
+                            </w:sdt>
+                          </w:p>
+                        </w:txbxContent>
+                      </v:textbox>
+                    </v:rect>
+                    <v:shapetype id="_x0000_t202" coordsize="21600,21600" o:spt="202" path="m,l,21600r21600,l21600,xe">
+                      <v:stroke joinstyle="miter"/>
+                      <v:path gradientshapeok="t" o:connecttype="rect"/>
+                    </v:shapetype>
+                    <v:shape id="Text Box 122" o:spid="_x0000_s1029" type="#_x0000_t202" style="position:absolute;width:68580;height:73152;visibility:visible;mso-wrap-style:square;v-text-anchor:middle" o:gfxdata="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" filled="f" stroked="f" strokeweight=".5pt">
+                      <v:textbox inset="36pt,36pt,36pt,36pt">
+                        <w:txbxContent>
+                          <w:sdt>
+                            <w:sdtPr>
+                              <w:rPr>
+                                <w:rFonts w:asciiTheme="majorHAnsi" w:eastAsiaTheme="majorEastAsia" w:hAnsiTheme="majorHAnsi" w:cstheme="majorBidi"/>
+                                <w:color w:val="595959" w:themeColor="text1" w:themeTint="A6"/>
+                                <w:sz w:val="108"/>
+                                <w:szCs w:val="108"/>
+                              </w:rPr>
+                              <w:alias w:val="Title"/>
+                              <w:tag w:val=""/>
+                              <w:id w:val="-1476986296"/>
+                              <w:dataBinding w:prefixMappings="xmlns:ns0='http://purl.org/dc/elements/1.1/' xmlns:ns1='http://schemas.openxmlformats.org/package/2006/metadata/core-properties' " w:xpath="/ns1:coreProperties[1]/ns0:title[1]" w:storeItemID="{6C3C8BC8-F283-45AE-878A-BAB7291924A1}"/>
+                              <w:text/>
+                            </w:sdtPr>
+                            <w:sdtContent>
+                              <w:p>
+                                <w:pPr>
+                                  <w:pStyle w:val="NoSpacing"/>
+                                  <w:pBdr>
+                                    <w:bottom w:val="single" w:sz="6" w:space="4" w:color="7F7F7F" w:themeColor="text1" w:themeTint="80"/>
+                                  </w:pBdr>
+                                  <w:rPr>
+                                    <w:rFonts w:asciiTheme="majorHAnsi" w:eastAsiaTheme="majorEastAsia" w:hAnsiTheme="majorHAnsi" w:cstheme="majorBidi"/>
+                                    <w:color w:val="595959" w:themeColor="text1" w:themeTint="A6"/>
+                                    <w:sz w:val="108"/>
+                                    <w:szCs w:val="108"/>
+                                  </w:rPr>
+                                </w:pPr>
+                                <w:r>
+                                  <w:rPr>
+                                    <w:rFonts w:asciiTheme="majorHAnsi" w:eastAsiaTheme="majorEastAsia" w:hAnsiTheme="majorHAnsi" w:cstheme="majorBidi"/>
+                                    <w:color w:val="595959" w:themeColor="text1" w:themeTint="A6"/>
+                                    <w:sz w:val="108"/>
+                                    <w:szCs w:val="108"/>
+                                  </w:rPr>
+                                  <w:t>Action plan</w:t>
+                                </w:r>
+                              </w:p>
+                            </w:sdtContent>
+                          </w:sdt>
+                          <w:sdt>
+                            <w:sdtPr>
+                              <w:rPr>
+                                <w:caps/>
+                                <w:color w:val="1F497D" w:themeColor="text2"/>
+                                <w:sz w:val="36"/>
+                                <w:szCs w:val="36"/>
+                              </w:rPr>
+                              <w:alias w:val="Subtitle"/>
+                              <w:tag w:val=""/>
+                              <w:id w:val="157346227"/>
+                              <w:dataBinding w:prefixMappings="xmlns:ns0='http://purl.org/dc/elements/1.1/' xmlns:ns1='http://schemas.openxmlformats.org/package/2006/metadata/core-properties' " w:xpath="/ns1:coreProperties[1]/ns0:subject[1]" w:storeItemID="{6C3C8BC8-F283-45AE-878A-BAB7291924A1}"/>
+                              <w:text/>
+                            </w:sdtPr>
+                            <w:sdtContent>
+                              <w:p>
+                                <w:pPr>
+                                  <w:pStyle w:val="NoSpacing"/>
+                                  <w:spacing w:before="240"/>
+                                  <w:rPr>
+                                    <w:caps/>
+                                    <w:color w:val="1F497D" w:themeColor="text2"/>
+                                    <w:sz w:val="36"/>
+                                    <w:szCs w:val="36"/>
+                                  </w:rPr>
+                                </w:pPr>
+                                <w:r>
+                                  <w:rPr>
+                                    <w:caps/>
+                                    <w:color w:val="1F497D" w:themeColor="text2"/>
+                                    <w:sz w:val="36"/>
+                                    <w:szCs w:val="36"/>
+                                  </w:rPr>
+                                  <w:t>BARROC IT</w:t>
+                                </w:r>
+                              </w:p>
+                            </w:sdtContent>
+                          </w:sdt>
+                        </w:txbxContent>
+                      </v:textbox>
+                    </v:shape>
+                    <w10:wrap anchorx="page" anchory="page"/>
+                  </v:group>
+                </w:pict>
+              </mc:Fallback>
+            </mc:AlternateContent>
+          </w:r>
+        </w:p>
+        <w:p>
+          <w:r>
+            <w:br w:type="page"/>
+          </w:r>
+        </w:p>
+      </w:sdtContent>
+    </w:sdt>
     <w:p/>
+    <w:sdt>
+      <w:sdtPr>
+        <w:id w:val="697442591"/>
+        <w:docPartObj>
+          <w:docPartGallery w:val="Table of Contents"/>
+          <w:docPartUnique/>
+        </w:docPartObj>
+      </w:sdtPr>
+      <w:sdtEndPr>
+        <w:rPr>
+          <w:rFonts w:asciiTheme="minorHAnsi" w:eastAsiaTheme="minorHAnsi" w:hAnsiTheme="minorHAnsi" w:cstheme="minorBidi"/>
+          <w:noProof/>
+          <w:color w:val="auto"/>
+          <w:sz w:val="22"/>
+          <w:szCs w:val="22"/>
+          <w:lang w:eastAsia="en-US"/>
+        </w:rPr>
+      </w:sdtEndPr>
+      <w:sdtContent>
+        <w:p>
+          <w:pPr>
+            <w:pStyle w:val="TOCHeading"/>
+          </w:pPr>
+          <w:proofErr w:type="spellStart"/>
+          <w:r>
+            <w:t>Table</w:t>
+          </w:r>
+          <w:proofErr w:type="spellEnd"/>
+          <w:r>
+            <w:t xml:space="preserve"> of Contents</w:t>
+          </w:r>
+        </w:p>
+        <w:p>
+          <w:pPr>
+            <w:pStyle w:val="TOC1"/>
+            <w:tabs>
+              <w:tab w:val="right" w:leader="dot" w:pos="9062"/>
+            </w:tabs>
+            <w:rPr>
+              <w:rFonts w:eastAsiaTheme="minorEastAsia"/>
+              <w:noProof/>
+              <w:lang w:eastAsia="nl-NL"/>
+            </w:rPr>
+          </w:pPr>
+          <w:r>
+            <w:fldChar w:fldCharType="begin"/>
+          </w:r>
+          <w:r>
+            <w:instrText xml:space="preserve"> TOC \o "1-3" \h \z \u </w:instrText>
+          </w:r>
+          <w:r>
+            <w:fldChar w:fldCharType="separate"/>
+          </w:r>
+          <w:hyperlink w:anchor="_Toc432062063" w:history="1">
+            <w:r>
+              <w:rPr>
+                <w:rStyle w:val="Hyperlink"/>
+                <w:noProof/>
+                <w:lang w:val="en-US"/>
+              </w:rPr>
+              <w:t>1: Background information</w:t>
+            </w:r>
+            <w:r>
+              <w:rPr>
+                <w:noProof/>
+                <w:webHidden/>
+              </w:rPr>
+              <w:tab/>
+            </w:r>
+            <w:r>
+              <w:rPr>
+                <w:noProof/>
+                <w:webHidden/>
+              </w:rPr>
+              <w:fldChar w:fldCharType="begin"/>
+            </w:r>
+            <w:r>
+              <w:rPr>
+                <w:noProof/>
+                <w:webHidden/>
+              </w:rPr>
+              <w:instrText xml:space="preserve"> PAGEREF _Toc432062063 \h </w:instrText>
+            </w:r>
+            <w:r>
+              <w:rPr>
+                <w:noProof/>
+                <w:webHidden/>
+              </w:rPr>
+            </w:r>
+            <w:r>
+              <w:rPr>
+                <w:noProof/>
+                <w:webHidden/>
+              </w:rPr>
+              <w:fldChar w:fldCharType="separate"/>
+            </w:r>
+            <w:r>
+              <w:rPr>
+                <w:noProof/>
+                <w:webHidden/>
+              </w:rPr>
+              <w:t>3</w:t>
+            </w:r>
+            <w:r>
+              <w:rPr>
+                <w:noProof/>
+                <w:webHidden/>
+              </w:rPr>
+              <w:fldChar w:fldCharType="end"/>
+            </w:r>
+          </w:hyperlink>
+        </w:p>
+        <w:p>
+          <w:pPr>
+            <w:pStyle w:val="TOC1"/>
+            <w:tabs>
+              <w:tab w:val="right" w:leader="dot" w:pos="9062"/>
+            </w:tabs>
+            <w:rPr>
+              <w:rFonts w:eastAsiaTheme="minorEastAsia"/>
+              <w:noProof/>
+              <w:lang w:eastAsia="nl-NL"/>
+            </w:rPr>
+          </w:pPr>
+          <w:hyperlink w:anchor="_Toc432062064" w:history="1">
+            <w:r>
+              <w:rPr>
+                <w:rStyle w:val="Hyperlink"/>
+                <w:noProof/>
+                <w:lang w:val="en-US"/>
+              </w:rPr>
+              <w:t>2: Project Assignment</w:t>
+            </w:r>
+            <w:r>
+              <w:rPr>
+                <w:noProof/>
+                <w:webHidden/>
+              </w:rPr>
+              <w:tab/>
+            </w:r>
+            <w:r>
+              <w:rPr>
+                <w:noProof/>
+                <w:webHidden/>
+              </w:rPr>
+              <w:fldChar w:fldCharType="begin"/>
+            </w:r>
+            <w:r>
+              <w:rPr>
+                <w:noProof/>
+                <w:webHidden/>
+              </w:rPr>
+              <w:instrText xml:space="preserve"> PAGEREF _Toc432062064 \h </w:instrText>
+            </w:r>
+            <w:r>
+              <w:rPr>
+                <w:noProof/>
+                <w:webHidden/>
+              </w:rPr>
+            </w:r>
+            <w:r>
+              <w:rPr>
+                <w:noProof/>
+                <w:webHidden/>
+              </w:rPr>
+              <w:fldChar w:fldCharType="separate"/>
+            </w:r>
+            <w:r>
+              <w:rPr>
+                <w:noProof/>
+                <w:webHidden/>
+              </w:rPr>
+              <w:t>3</w:t>
+            </w:r>
+            <w:r>
+              <w:rPr>
+                <w:noProof/>
+                <w:webHidden/>
+              </w:rPr>
+              <w:fldChar w:fldCharType="end"/>
+            </w:r>
+          </w:hyperlink>
+        </w:p>
+        <w:p>
+          <w:pPr>
+            <w:pStyle w:val="TOC1"/>
+            <w:tabs>
+              <w:tab w:val="right" w:leader="dot" w:pos="9062"/>
+            </w:tabs>
+            <w:rPr>
+              <w:rFonts w:eastAsiaTheme="minorEastAsia"/>
+              <w:noProof/>
+              <w:lang w:eastAsia="nl-NL"/>
+            </w:rPr>
+          </w:pPr>
+          <w:hyperlink w:anchor="_Toc432062065" w:history="1">
+            <w:r>
+              <w:rPr>
+                <w:rStyle w:val="Hyperlink"/>
+                <w:noProof/>
+                <w:lang w:val="en-US"/>
+              </w:rPr>
+              <w:t>3: Project Activities</w:t>
+            </w:r>
+            <w:r>
+              <w:rPr>
+                <w:noProof/>
+                <w:webHidden/>
+              </w:rPr>
+              <w:tab/>
+            </w:r>
+            <w:r>
+              <w:rPr>
+                <w:noProof/>
+                <w:webHidden/>
+              </w:rPr>
+              <w:fldChar w:fldCharType="begin"/>
+            </w:r>
+            <w:r>
+              <w:rPr>
+                <w:noProof/>
+                <w:webHidden/>
+              </w:rPr>
+              <w:instrText xml:space="preserve"> PAGEREF _Toc432062065 \h </w:instrText>
+            </w:r>
+            <w:r>
+              <w:rPr>
+                <w:noProof/>
+                <w:webHidden/>
+              </w:rPr>
+            </w:r>
+            <w:r>
+              <w:rPr>
+                <w:noProof/>
+                <w:webHidden/>
+              </w:rPr>
+              <w:fldChar w:fldCharType="separate"/>
+            </w:r>
+            <w:r>
+              <w:rPr>
+                <w:noProof/>
+                <w:webHidden/>
+              </w:rPr>
+              <w:t>3</w:t>
+            </w:r>
+            <w:r>
+              <w:rPr>
+                <w:noProof/>
+                <w:webHidden/>
+              </w:rPr>
+              <w:fldChar w:fldCharType="end"/>
+            </w:r>
+          </w:hyperlink>
+        </w:p>
+        <w:p>
+          <w:pPr>
+            <w:pStyle w:val="TOC1"/>
+            <w:tabs>
+              <w:tab w:val="right" w:leader="dot" w:pos="9062"/>
+            </w:tabs>
+            <w:rPr>
+              <w:rFonts w:eastAsiaTheme="minorEastAsia"/>
+              <w:noProof/>
+              <w:lang w:eastAsia="nl-NL"/>
+            </w:rPr>
+          </w:pPr>
+          <w:hyperlink w:anchor="_Toc432062066" w:history="1">
+            <w:r>
+              <w:rPr>
+                <w:rStyle w:val="Hyperlink"/>
+                <w:noProof/>
+                <w:lang w:val="en-US"/>
+              </w:rPr>
+              <w:t>4: Project Boundaries</w:t>
+            </w:r>
+            <w:r>
+              <w:rPr>
+                <w:noProof/>
+                <w:webHidden/>
+              </w:rPr>
+              <w:tab/>
+            </w:r>
+            <w:r>
+              <w:rPr>
+                <w:noProof/>
+                <w:webHidden/>
+              </w:rPr>
+              <w:fldChar w:fldCharType="begin"/>
+            </w:r>
+            <w:r>
+              <w:rPr>
+                <w:noProof/>
+                <w:webHidden/>
+              </w:rPr>
+              <w:instrText xml:space="preserve"> PAGEREF _Toc432062066 \h </w:instrText>
+            </w:r>
+            <w:r>
+              <w:rPr>
+                <w:noProof/>
+                <w:webHidden/>
+              </w:rPr>
+            </w:r>
+            <w:r>
+              <w:rPr>
+                <w:noProof/>
+                <w:webHidden/>
+              </w:rPr>
+              <w:fldChar w:fldCharType="separate"/>
+            </w:r>
+            <w:r>
+              <w:rPr>
+                <w:noProof/>
+                <w:webHidden/>
+              </w:rPr>
+              <w:t>4</w:t>
+            </w:r>
+            <w:r>
+              <w:rPr>
+                <w:noProof/>
+                <w:webHidden/>
+              </w:rPr>
+              <w:fldChar w:fldCharType="end"/>
+            </w:r>
+          </w:hyperlink>
+        </w:p>
+        <w:p>
+          <w:pPr>
+            <w:pStyle w:val="TOC1"/>
+            <w:tabs>
+              <w:tab w:val="right" w:leader="dot" w:pos="9062"/>
+            </w:tabs>
+            <w:rPr>
+              <w:rFonts w:eastAsiaTheme="minorEastAsia"/>
+              <w:noProof/>
+              <w:lang w:eastAsia="nl-NL"/>
+            </w:rPr>
+          </w:pPr>
+          <w:hyperlink w:anchor="_Toc432062067" w:history="1">
+            <w:r>
+              <w:rPr>
+                <w:rStyle w:val="Hyperlink"/>
+                <w:noProof/>
+                <w:lang w:val="en-US"/>
+              </w:rPr>
+              <w:t>5: Products</w:t>
+            </w:r>
+            <w:r>
+              <w:rPr>
+                <w:noProof/>
+                <w:webHidden/>
+              </w:rPr>
+              <w:tab/>
+            </w:r>
+            <w:r>
+              <w:rPr>
+                <w:noProof/>
+                <w:webHidden/>
+              </w:rPr>
+              <w:fldChar w:fldCharType="begin"/>
+            </w:r>
+            <w:r>
+              <w:rPr>
+                <w:noProof/>
+                <w:webHidden/>
+              </w:rPr>
+              <w:instrText xml:space="preserve"> PAGEREF _Toc432062067 \h </w:instrText>
+            </w:r>
+            <w:r>
+              <w:rPr>
+                <w:noProof/>
+                <w:webHidden/>
+              </w:rPr>
+            </w:r>
+            <w:r>
+              <w:rPr>
+                <w:noProof/>
+                <w:webHidden/>
+              </w:rPr>
+              <w:fldChar w:fldCharType="separate"/>
+            </w:r>
+            <w:r>
+              <w:rPr>
+                <w:noProof/>
+                <w:webHidden/>
+              </w:rPr>
+              <w:t>4</w:t>
+            </w:r>
+            <w:r>
+              <w:rPr>
+                <w:noProof/>
+                <w:webHidden/>
+              </w:rPr>
+              <w:fldChar w:fldCharType="end"/>
+            </w:r>
+          </w:hyperlink>
+        </w:p>
+        <w:p>
+          <w:pPr>
+            <w:pStyle w:val="TOC1"/>
+            <w:tabs>
+              <w:tab w:val="right" w:leader="dot" w:pos="9062"/>
+            </w:tabs>
+            <w:rPr>
+              <w:rFonts w:eastAsiaTheme="minorEastAsia"/>
+              <w:noProof/>
+              <w:lang w:eastAsia="nl-NL"/>
+            </w:rPr>
+          </w:pPr>
+          <w:hyperlink w:anchor="_Toc432062068" w:history="1">
+            <w:r>
+              <w:rPr>
+                <w:rStyle w:val="Hyperlink"/>
+                <w:noProof/>
+                <w:lang w:val="en-US"/>
+              </w:rPr>
+              <w:t>6: Quality</w:t>
+            </w:r>
+            <w:r>
+              <w:rPr>
+                <w:noProof/>
+                <w:webHidden/>
+              </w:rPr>
+              <w:tab/>
+            </w:r>
+            <w:r>
+              <w:rPr>
+                <w:noProof/>
+                <w:webHidden/>
+              </w:rPr>
+              <w:fldChar w:fldCharType="begin"/>
+            </w:r>
+            <w:r>
+              <w:rPr>
+                <w:noProof/>
+                <w:webHidden/>
+              </w:rPr>
+              <w:instrText xml:space="preserve"> PAGEREF _Toc432062068 \h </w:instrText>
+            </w:r>
+            <w:r>
+              <w:rPr>
+                <w:noProof/>
+                <w:webHidden/>
+              </w:rPr>
+            </w:r>
+            <w:r>
+              <w:rPr>
+                <w:noProof/>
+                <w:webHidden/>
+              </w:rPr>
+              <w:fldChar w:fldCharType="separate"/>
+            </w:r>
+            <w:r>
+              <w:rPr>
+                <w:noProof/>
+                <w:webHidden/>
+              </w:rPr>
+              <w:t>4</w:t>
+            </w:r>
+            <w:r>
+              <w:rPr>
+                <w:noProof/>
+                <w:webHidden/>
+              </w:rPr>
+              <w:fldChar w:fldCharType="end"/>
+            </w:r>
+          </w:hyperlink>
+        </w:p>
+        <w:p>
+          <w:pPr>
+            <w:pStyle w:val="TOC1"/>
+            <w:tabs>
+              <w:tab w:val="right" w:leader="dot" w:pos="9062"/>
+            </w:tabs>
+            <w:rPr>
+              <w:rFonts w:eastAsiaTheme="minorEastAsia"/>
+              <w:noProof/>
+              <w:lang w:eastAsia="nl-NL"/>
+            </w:rPr>
+          </w:pPr>
+          <w:hyperlink w:anchor="_Toc432062069" w:history="1">
+            <w:r>
+              <w:rPr>
+                <w:rStyle w:val="Hyperlink"/>
+                <w:noProof/>
+                <w:lang w:val="en-US"/>
+              </w:rPr>
+              <w:t>7: Project Organization</w:t>
+            </w:r>
+            <w:r>
+              <w:rPr>
+                <w:noProof/>
+                <w:webHidden/>
+              </w:rPr>
+              <w:tab/>
+            </w:r>
+            <w:r>
+              <w:rPr>
+                <w:noProof/>
+                <w:webHidden/>
+              </w:rPr>
+              <w:fldChar w:fldCharType="begin"/>
+            </w:r>
+            <w:r>
+              <w:rPr>
+                <w:noProof/>
+                <w:webHidden/>
+              </w:rPr>
+              <w:instrText xml:space="preserve"> PAGEREF _Toc432062069 \h </w:instrText>
+            </w:r>
+            <w:r>
+              <w:rPr>
+                <w:noProof/>
+                <w:webHidden/>
+              </w:rPr>
+            </w:r>
+            <w:r>
+              <w:rPr>
+                <w:noProof/>
+                <w:webHidden/>
+              </w:rPr>
+              <w:fldChar w:fldCharType="separate"/>
+            </w:r>
+            <w:r>
+              <w:rPr>
+                <w:noProof/>
+                <w:webHidden/>
+              </w:rPr>
+              <w:t>4</w:t>
+            </w:r>
+            <w:r>
+              <w:rPr>
+                <w:noProof/>
+                <w:webHidden/>
+              </w:rPr>
+              <w:fldChar w:fldCharType="end"/>
+            </w:r>
+          </w:hyperlink>
+        </w:p>
+        <w:p>
+          <w:pPr>
+            <w:pStyle w:val="TOC2"/>
+            <w:tabs>
+              <w:tab w:val="right" w:leader="dot" w:pos="9062"/>
+            </w:tabs>
+            <w:rPr>
+              <w:rFonts w:eastAsiaTheme="minorEastAsia"/>
+              <w:noProof/>
+              <w:lang w:eastAsia="nl-NL"/>
+            </w:rPr>
+          </w:pPr>
+          <w:hyperlink w:anchor="_Toc432062070" w:history="1">
+            <w:r>
+              <w:rPr>
+                <w:rStyle w:val="Hyperlink"/>
+                <w:noProof/>
+                <w:lang w:val="en-US"/>
+              </w:rPr>
+              <w:t>Contact details:</w:t>
+            </w:r>
+            <w:r>
+              <w:rPr>
+                <w:noProof/>
+                <w:webHidden/>
+              </w:rPr>
+              <w:tab/>
+            </w:r>
+            <w:r>
+              <w:rPr>
+                <w:noProof/>
+                <w:webHidden/>
+              </w:rPr>
+              <w:fldChar w:fldCharType="begin"/>
+            </w:r>
+            <w:r>
+              <w:rPr>
+                <w:noProof/>
+                <w:webHidden/>
+              </w:rPr>
+              <w:instrText xml:space="preserve"> PAGEREF _Toc432062070 \h </w:instrText>
+            </w:r>
+            <w:r>
+              <w:rPr>
+                <w:noProof/>
+                <w:webHidden/>
+              </w:rPr>
+            </w:r>
+            <w:r>
+              <w:rPr>
+                <w:noProof/>
+                <w:webHidden/>
+              </w:rPr>
+              <w:fldChar w:fldCharType="separate"/>
+            </w:r>
+            <w:r>
+              <w:rPr>
+                <w:noProof/>
+                <w:webHidden/>
+              </w:rPr>
+              <w:t>5</w:t>
+            </w:r>
+            <w:r>
+              <w:rPr>
+                <w:noProof/>
+                <w:webHidden/>
+              </w:rPr>
+              <w:fldChar w:fldCharType="end"/>
+            </w:r>
+          </w:hyperlink>
+        </w:p>
+        <w:p>
+          <w:pPr>
+            <w:pStyle w:val="TOC2"/>
+            <w:tabs>
+              <w:tab w:val="right" w:leader="dot" w:pos="9062"/>
+            </w:tabs>
+            <w:rPr>
+              <w:rFonts w:eastAsiaTheme="minorEastAsia"/>
+              <w:noProof/>
+              <w:lang w:eastAsia="nl-NL"/>
+            </w:rPr>
+          </w:pPr>
+          <w:hyperlink w:anchor="_Toc432062071" w:history="1">
+            <w:r>
+              <w:rPr>
+                <w:rStyle w:val="Hyperlink"/>
+                <w:noProof/>
+                <w:lang w:val="en-US"/>
+              </w:rPr>
+              <w:t>Information</w:t>
+            </w:r>
+            <w:r>
+              <w:rPr>
+                <w:noProof/>
+                <w:webHidden/>
+              </w:rPr>
+              <w:tab/>
+            </w:r>
+            <w:r>
+              <w:rPr>
+                <w:noProof/>
+                <w:webHidden/>
+              </w:rPr>
+              <w:fldChar w:fldCharType="begin"/>
+            </w:r>
+            <w:r>
+              <w:rPr>
+                <w:noProof/>
+                <w:webHidden/>
+              </w:rPr>
+              <w:instrText xml:space="preserve"> PAGEREF _Toc432062071 \h </w:instrText>
+            </w:r>
+            <w:r>
+              <w:rPr>
+                <w:noProof/>
+                <w:webHidden/>
+              </w:rPr>
+            </w:r>
+            <w:r>
+              <w:rPr>
+                <w:noProof/>
+                <w:webHidden/>
+              </w:rPr>
+              <w:fldChar w:fldCharType="separate"/>
+            </w:r>
+            <w:r>
+              <w:rPr>
+                <w:noProof/>
+                <w:webHidden/>
+              </w:rPr>
+              <w:t>5</w:t>
+            </w:r>
+            <w:r>
+              <w:rPr>
+                <w:noProof/>
+                <w:webHidden/>
+              </w:rPr>
+              <w:fldChar w:fldCharType="end"/>
+            </w:r>
+          </w:hyperlink>
+        </w:p>
+        <w:p>
+          <w:pPr>
+            <w:pStyle w:val="TOC1"/>
+            <w:tabs>
+              <w:tab w:val="right" w:leader="dot" w:pos="9062"/>
+            </w:tabs>
+            <w:rPr>
+              <w:rFonts w:eastAsiaTheme="minorEastAsia"/>
+              <w:noProof/>
+              <w:lang w:eastAsia="nl-NL"/>
+            </w:rPr>
+          </w:pPr>
+          <w:hyperlink w:anchor="_Toc432062072" w:history="1">
+            <w:r>
+              <w:rPr>
+                <w:rStyle w:val="Hyperlink"/>
+                <w:noProof/>
+                <w:lang w:val="en-US"/>
+              </w:rPr>
+              <w:t>8: Planning</w:t>
+            </w:r>
+            <w:r>
+              <w:rPr>
+                <w:noProof/>
+                <w:webHidden/>
+              </w:rPr>
+              <w:tab/>
+            </w:r>
+            <w:r>
+              <w:rPr>
+                <w:noProof/>
+                <w:webHidden/>
+              </w:rPr>
+              <w:fldChar w:fldCharType="begin"/>
+            </w:r>
+            <w:r>
+              <w:rPr>
+                <w:noProof/>
+                <w:webHidden/>
+              </w:rPr>
+              <w:instrText xml:space="preserve"> PAGEREF _Toc432062072 \h </w:instrText>
+            </w:r>
+            <w:r>
+              <w:rPr>
+                <w:noProof/>
+                <w:webHidden/>
+              </w:rPr>
+            </w:r>
+            <w:r>
+              <w:rPr>
+                <w:noProof/>
+                <w:webHidden/>
+              </w:rPr>
+              <w:fldChar w:fldCharType="separate"/>
+            </w:r>
+            <w:r>
+              <w:rPr>
+                <w:noProof/>
+                <w:webHidden/>
+              </w:rPr>
+              <w:t>5</w:t>
+            </w:r>
+            <w:r>
+              <w:rPr>
+                <w:noProof/>
+                <w:webHidden/>
+              </w:rPr>
+              <w:fldChar w:fldCharType="end"/>
+            </w:r>
+          </w:hyperlink>
+        </w:p>
+        <w:p>
+          <w:pPr>
+            <w:pStyle w:val="TOC1"/>
+            <w:tabs>
+              <w:tab w:val="right" w:leader="dot" w:pos="9062"/>
+            </w:tabs>
+            <w:rPr>
+              <w:rFonts w:eastAsiaTheme="minorEastAsia"/>
+              <w:noProof/>
+              <w:lang w:eastAsia="nl-NL"/>
+            </w:rPr>
+          </w:pPr>
+          <w:hyperlink w:anchor="_Toc432062073" w:history="1">
+            <w:r>
+              <w:rPr>
+                <w:rStyle w:val="Hyperlink"/>
+                <w:noProof/>
+                <w:lang w:val="en-US"/>
+              </w:rPr>
+              <w:t>9: Costs and benefits</w:t>
+            </w:r>
+            <w:r>
+              <w:rPr>
+                <w:noProof/>
+                <w:webHidden/>
+              </w:rPr>
+              <w:tab/>
+            </w:r>
+            <w:r>
+              <w:rPr>
+                <w:noProof/>
+                <w:webHidden/>
+              </w:rPr>
+              <w:fldChar w:fldCharType="begin"/>
+            </w:r>
+            <w:r>
+              <w:rPr>
+                <w:noProof/>
+                <w:webHidden/>
+              </w:rPr>
+              <w:instrText xml:space="preserve"> PAGEREF _Toc432062073 \h </w:instrText>
+            </w:r>
+            <w:r>
+              <w:rPr>
+                <w:noProof/>
+                <w:webHidden/>
+              </w:rPr>
+            </w:r>
+            <w:r>
+              <w:rPr>
+                <w:noProof/>
+                <w:webHidden/>
+              </w:rPr>
+              <w:fldChar w:fldCharType="separate"/>
+            </w:r>
+            <w:r>
+              <w:rPr>
+                <w:noProof/>
+                <w:webHidden/>
+              </w:rPr>
+              <w:t>6</w:t>
+            </w:r>
+            <w:r>
+              <w:rPr>
+                <w:noProof/>
+                <w:webHidden/>
+              </w:rPr>
+              <w:fldChar w:fldCharType="end"/>
+            </w:r>
+          </w:hyperlink>
+        </w:p>
+        <w:p>
+          <w:pPr>
+            <w:pStyle w:val="TOC1"/>
+            <w:tabs>
+              <w:tab w:val="right" w:leader="dot" w:pos="9062"/>
+            </w:tabs>
+            <w:rPr>
+              <w:rFonts w:eastAsiaTheme="minorEastAsia"/>
+              <w:noProof/>
+              <w:lang w:eastAsia="nl-NL"/>
+            </w:rPr>
+          </w:pPr>
+          <w:hyperlink w:anchor="_Toc432062074" w:history="1">
+            <w:r>
+              <w:rPr>
+                <w:rStyle w:val="Hyperlink"/>
+                <w:noProof/>
+                <w:lang w:val="en-US"/>
+              </w:rPr>
+              <w:t>10: Risks analysis</w:t>
+            </w:r>
+            <w:r>
+              <w:rPr>
+                <w:noProof/>
+                <w:webHidden/>
+              </w:rPr>
+              <w:tab/>
+            </w:r>
+            <w:r>
+              <w:rPr>
+                <w:noProof/>
+                <w:webHidden/>
+              </w:rPr>
+              <w:fldChar w:fldCharType="begin"/>
+            </w:r>
+            <w:r>
+              <w:rPr>
+                <w:noProof/>
+                <w:webHidden/>
+              </w:rPr>
+              <w:instrText xml:space="preserve"> PAGEREF _Toc432062074 \h </w:instrText>
+            </w:r>
+            <w:r>
+              <w:rPr>
+                <w:noProof/>
+                <w:webHidden/>
+              </w:rPr>
+            </w:r>
+            <w:r>
+              <w:rPr>
+                <w:noProof/>
+                <w:webHidden/>
+              </w:rPr>
+              <w:fldChar w:fldCharType="separate"/>
+            </w:r>
+            <w:r>
+              <w:rPr>
+                <w:noProof/>
+                <w:webHidden/>
+              </w:rPr>
+              <w:t>6</w:t>
+            </w:r>
+            <w:r>
+              <w:rPr>
+                <w:noProof/>
+                <w:webHidden/>
+              </w:rPr>
+              <w:fldChar w:fldCharType="end"/>
+            </w:r>
+          </w:hyperlink>
+        </w:p>
+        <w:p>
+          <w:r>
+            <w:rPr>
+              <w:b/>
+              <w:bCs/>
+              <w:noProof/>
+            </w:rPr>
+            <w:fldChar w:fldCharType="end"/>
+          </w:r>
+        </w:p>
+      </w:sdtContent>
+    </w:sdt>
+    <w:p>
+      <w:bookmarkStart w:id="0" w:name="_GoBack"/>
+      <w:bookmarkEnd w:id="0"/>
+      <w:r>
+        <w:br w:type="page"/>
+      </w:r>
+    </w:p>
     <w:p>
       <w:pPr>
         <w:pStyle w:val="Heading1"/>
@@ -560,14 +2037,12 @@
         </w:rPr>
         <w:t xml:space="preserve"> Bonora</w:t>
       </w:r>
-      <w:proofErr w:type="gramStart"/>
-      <w:r>
-        <w:rPr>
-          <w:lang w:val="en-US"/>
-        </w:rPr>
-        <w:t>,</w:t>
-      </w:r>
-      <w:proofErr w:type="gramEnd"/>
+      <w:r>
+        <w:rPr>
+          <w:lang w:val="en-US"/>
+        </w:rPr>
+        <w:t xml:space="preserve">, </w:t>
+      </w:r>
       <w:r>
         <w:rPr>
           <w:lang w:val="en-US"/>
@@ -585,7 +2060,7 @@
         <w:rPr>
           <w:lang w:val="en-US"/>
         </w:rPr>
-        <w:t>,</w:t>
+        <w:t xml:space="preserve">, </w:t>
       </w:r>
       <w:r>
         <w:rPr>
@@ -601,887 +2076,211 @@
         <w:br w:type="page"/>
       </w:r>
     </w:p>
-    <w:sdt>
-      <w:sdtPr>
-        <w:rPr>
-          <w:rFonts w:asciiTheme="minorHAnsi" w:eastAsiaTheme="minorHAnsi" w:hAnsiTheme="minorHAnsi" w:cstheme="minorBidi"/>
-          <w:b w:val="0"/>
-          <w:bCs w:val="0"/>
-          <w:color w:val="auto"/>
-          <w:sz w:val="22"/>
-          <w:szCs w:val="22"/>
-          <w:lang w:eastAsia="en-US"/>
-        </w:rPr>
-        <w:id w:val="-129945261"/>
-        <w:docPartObj>
-          <w:docPartGallery w:val="Table of Contents"/>
-          <w:docPartUnique/>
-        </w:docPartObj>
-      </w:sdtPr>
-      <w:sdtEndPr/>
-      <w:sdtContent>
-        <w:p>
-          <w:pPr>
-            <w:pStyle w:val="TOCHeading"/>
-            <w:rPr>
-              <w:lang w:val="en-US"/>
-            </w:rPr>
-          </w:pPr>
-          <w:r>
-            <w:rPr>
-              <w:lang w:val="en-US"/>
-            </w:rPr>
-            <w:t>Index</w:t>
-          </w:r>
-        </w:p>
-        <w:p>
-          <w:pPr>
-            <w:pStyle w:val="TOC1"/>
-            <w:tabs>
-              <w:tab w:val="right" w:leader="dot" w:pos="9062"/>
-            </w:tabs>
-            <w:rPr>
-              <w:rFonts w:eastAsiaTheme="minorEastAsia"/>
-              <w:noProof/>
-              <w:lang w:eastAsia="nl-NL"/>
-            </w:rPr>
-          </w:pPr>
-          <w:r>
-            <w:fldChar w:fldCharType="begin"/>
-          </w:r>
-          <w:r>
-            <w:rPr>
-              <w:lang w:val="en-US"/>
-            </w:rPr>
-            <w:instrText xml:space="preserve"> TOC \</w:instrText>
-          </w:r>
-          <w:r>
-            <w:instrText xml:space="preserve">o "1-3" \h \z \u </w:instrText>
-          </w:r>
-          <w:r>
-            <w:fldChar w:fldCharType="separate"/>
-          </w:r>
-          <w:hyperlink w:anchor="_Toc431376249" w:history="1">
-            <w:r>
-              <w:rPr>
-                <w:rStyle w:val="Hyperlink"/>
-                <w:noProof/>
-                <w:lang w:val="en-US"/>
-              </w:rPr>
-              <w:t>1: Background information</w:t>
-            </w:r>
-            <w:r>
-              <w:rPr>
-                <w:noProof/>
-                <w:webHidden/>
-              </w:rPr>
-              <w:tab/>
-            </w:r>
-            <w:r>
-              <w:rPr>
-                <w:noProof/>
-                <w:webHidden/>
-              </w:rPr>
-              <w:fldChar w:fldCharType="begin"/>
-            </w:r>
-            <w:r>
-              <w:rPr>
-                <w:noProof/>
-                <w:webHidden/>
-              </w:rPr>
-              <w:instrText xml:space="preserve"> PAGEREF _Toc431376249 \h </w:instrText>
-            </w:r>
-            <w:r>
-              <w:rPr>
-                <w:noProof/>
-                <w:webHidden/>
-              </w:rPr>
-            </w:r>
-            <w:r>
-              <w:rPr>
-                <w:noProof/>
-                <w:webHidden/>
-              </w:rPr>
-              <w:fldChar w:fldCharType="separate"/>
-            </w:r>
-            <w:r>
-              <w:rPr>
-                <w:noProof/>
-                <w:webHidden/>
-              </w:rPr>
-              <w:t>3</w:t>
-            </w:r>
-            <w:r>
-              <w:rPr>
-                <w:noProof/>
-                <w:webHidden/>
-              </w:rPr>
-              <w:fldChar w:fldCharType="end"/>
-            </w:r>
-          </w:hyperlink>
-        </w:p>
-        <w:p>
-          <w:pPr>
-            <w:pStyle w:val="TOC1"/>
-            <w:tabs>
-              <w:tab w:val="right" w:leader="dot" w:pos="9062"/>
-            </w:tabs>
-            <w:rPr>
-              <w:rFonts w:eastAsiaTheme="minorEastAsia"/>
-              <w:noProof/>
-              <w:lang w:eastAsia="nl-NL"/>
-            </w:rPr>
-          </w:pPr>
-          <w:hyperlink w:anchor="_Toc431376250" w:history="1">
-            <w:r>
-              <w:rPr>
-                <w:rStyle w:val="Hyperlink"/>
-                <w:noProof/>
-                <w:lang w:val="en-US"/>
-              </w:rPr>
-              <w:t>2: Project Assignment</w:t>
-            </w:r>
-            <w:r>
-              <w:rPr>
-                <w:noProof/>
-                <w:webHidden/>
-              </w:rPr>
-              <w:tab/>
-            </w:r>
-            <w:r>
-              <w:rPr>
-                <w:noProof/>
-                <w:webHidden/>
-              </w:rPr>
-              <w:fldChar w:fldCharType="begin"/>
-            </w:r>
-            <w:r>
-              <w:rPr>
-                <w:noProof/>
-                <w:webHidden/>
-              </w:rPr>
-              <w:instrText xml:space="preserve"> PAGEREF _Toc431376250 \h </w:instrText>
-            </w:r>
-            <w:r>
-              <w:rPr>
-                <w:noProof/>
-                <w:webHidden/>
-              </w:rPr>
-            </w:r>
-            <w:r>
-              <w:rPr>
-                <w:noProof/>
-                <w:webHidden/>
-              </w:rPr>
-              <w:fldChar w:fldCharType="separate"/>
-            </w:r>
-            <w:r>
-              <w:rPr>
-                <w:noProof/>
-                <w:webHidden/>
-              </w:rPr>
-              <w:t>3</w:t>
-            </w:r>
-            <w:r>
-              <w:rPr>
-                <w:noProof/>
-                <w:webHidden/>
-              </w:rPr>
-              <w:fldChar w:fldCharType="end"/>
-            </w:r>
-          </w:hyperlink>
-        </w:p>
-        <w:p>
-          <w:pPr>
-            <w:pStyle w:val="TOC1"/>
-            <w:tabs>
-              <w:tab w:val="right" w:leader="dot" w:pos="9062"/>
-            </w:tabs>
-            <w:rPr>
-              <w:rFonts w:eastAsiaTheme="minorEastAsia"/>
-              <w:noProof/>
-              <w:lang w:eastAsia="nl-NL"/>
-            </w:rPr>
-          </w:pPr>
-          <w:hyperlink w:anchor="_Toc431376251" w:history="1">
-            <w:r>
-              <w:rPr>
-                <w:rStyle w:val="Hyperlink"/>
-                <w:noProof/>
-                <w:lang w:val="en-US"/>
-              </w:rPr>
-              <w:t>3: Project Activities</w:t>
-            </w:r>
-            <w:r>
-              <w:rPr>
-                <w:noProof/>
-                <w:webHidden/>
-              </w:rPr>
-              <w:tab/>
-            </w:r>
-            <w:r>
-              <w:rPr>
-                <w:noProof/>
-                <w:webHidden/>
-              </w:rPr>
-              <w:fldChar w:fldCharType="begin"/>
-            </w:r>
-            <w:r>
-              <w:rPr>
-                <w:noProof/>
-                <w:webHidden/>
-              </w:rPr>
-              <w:instrText xml:space="preserve"> PAGEREF _Toc431376251 \h </w:instrText>
-            </w:r>
-            <w:r>
-              <w:rPr>
-                <w:noProof/>
-                <w:webHidden/>
-              </w:rPr>
-            </w:r>
-            <w:r>
-              <w:rPr>
-                <w:noProof/>
-                <w:webHidden/>
-              </w:rPr>
-              <w:fldChar w:fldCharType="separate"/>
-            </w:r>
-            <w:r>
-              <w:rPr>
-                <w:noProof/>
-                <w:webHidden/>
-              </w:rPr>
-              <w:t>3</w:t>
-            </w:r>
-            <w:r>
-              <w:rPr>
-                <w:noProof/>
-                <w:webHidden/>
-              </w:rPr>
-              <w:fldChar w:fldCharType="end"/>
-            </w:r>
-          </w:hyperlink>
-        </w:p>
-        <w:p>
-          <w:pPr>
-            <w:pStyle w:val="TOC1"/>
-            <w:tabs>
-              <w:tab w:val="right" w:leader="dot" w:pos="9062"/>
-            </w:tabs>
-            <w:rPr>
-              <w:rFonts w:eastAsiaTheme="minorEastAsia"/>
-              <w:noProof/>
-              <w:lang w:eastAsia="nl-NL"/>
-            </w:rPr>
-          </w:pPr>
-          <w:hyperlink w:anchor="_Toc431376252" w:history="1">
-            <w:r>
-              <w:rPr>
-                <w:rStyle w:val="Hyperlink"/>
-                <w:noProof/>
-                <w:lang w:val="en-US"/>
-              </w:rPr>
-              <w:t>4: Project Boundaries</w:t>
-            </w:r>
-            <w:r>
-              <w:rPr>
-                <w:noProof/>
-                <w:webHidden/>
-              </w:rPr>
-              <w:tab/>
-            </w:r>
-            <w:r>
-              <w:rPr>
-                <w:noProof/>
-                <w:webHidden/>
-              </w:rPr>
-              <w:fldChar w:fldCharType="begin"/>
-            </w:r>
-            <w:r>
-              <w:rPr>
-                <w:noProof/>
-                <w:webHidden/>
-              </w:rPr>
-              <w:instrText xml:space="preserve"> PAGEREF _Toc431376252 \h </w:instrText>
-            </w:r>
-            <w:r>
-              <w:rPr>
-                <w:noProof/>
-                <w:webHidden/>
-              </w:rPr>
-            </w:r>
-            <w:r>
-              <w:rPr>
-                <w:noProof/>
-                <w:webHidden/>
-              </w:rPr>
-              <w:fldChar w:fldCharType="separate"/>
-            </w:r>
-            <w:r>
-              <w:rPr>
-                <w:noProof/>
-                <w:webHidden/>
-              </w:rPr>
-              <w:t>4</w:t>
-            </w:r>
-            <w:r>
-              <w:rPr>
-                <w:noProof/>
-                <w:webHidden/>
-              </w:rPr>
-              <w:fldChar w:fldCharType="end"/>
-            </w:r>
-          </w:hyperlink>
-        </w:p>
-        <w:p>
-          <w:pPr>
-            <w:pStyle w:val="TOC1"/>
-            <w:tabs>
-              <w:tab w:val="right" w:leader="dot" w:pos="9062"/>
-            </w:tabs>
-            <w:rPr>
-              <w:rFonts w:eastAsiaTheme="minorEastAsia"/>
-              <w:noProof/>
-              <w:lang w:eastAsia="nl-NL"/>
-            </w:rPr>
-          </w:pPr>
-          <w:hyperlink w:anchor="_Toc431376253" w:history="1">
-            <w:r>
-              <w:rPr>
-                <w:rStyle w:val="Hyperlink"/>
-                <w:noProof/>
-                <w:lang w:val="en-US"/>
-              </w:rPr>
-              <w:t>5: Products</w:t>
-            </w:r>
-            <w:r>
-              <w:rPr>
-                <w:noProof/>
-                <w:webHidden/>
-              </w:rPr>
-              <w:tab/>
-            </w:r>
-            <w:r>
-              <w:rPr>
-                <w:noProof/>
-                <w:webHidden/>
-              </w:rPr>
-              <w:fldChar w:fldCharType="begin"/>
-            </w:r>
-            <w:r>
-              <w:rPr>
-                <w:noProof/>
-                <w:webHidden/>
-              </w:rPr>
-              <w:instrText xml:space="preserve"> PAGEREF _Toc431376253 \h </w:instrText>
-            </w:r>
-            <w:r>
-              <w:rPr>
-                <w:noProof/>
-                <w:webHidden/>
-              </w:rPr>
-            </w:r>
-            <w:r>
-              <w:rPr>
-                <w:noProof/>
-                <w:webHidden/>
-              </w:rPr>
-              <w:fldChar w:fldCharType="separate"/>
-            </w:r>
-            <w:r>
-              <w:rPr>
-                <w:noProof/>
-                <w:webHidden/>
-              </w:rPr>
-              <w:t>4</w:t>
-            </w:r>
-            <w:r>
-              <w:rPr>
-                <w:noProof/>
-                <w:webHidden/>
-              </w:rPr>
-              <w:fldChar w:fldCharType="end"/>
-            </w:r>
-          </w:hyperlink>
-        </w:p>
-        <w:p>
-          <w:pPr>
-            <w:pStyle w:val="TOC1"/>
-            <w:tabs>
-              <w:tab w:val="right" w:leader="dot" w:pos="9062"/>
-            </w:tabs>
-            <w:rPr>
-              <w:rFonts w:eastAsiaTheme="minorEastAsia"/>
-              <w:noProof/>
-              <w:lang w:eastAsia="nl-NL"/>
-            </w:rPr>
-          </w:pPr>
-          <w:hyperlink w:anchor="_Toc431376254" w:history="1">
-            <w:r>
-              <w:rPr>
-                <w:rStyle w:val="Hyperlink"/>
-                <w:noProof/>
-                <w:lang w:val="en-US"/>
-              </w:rPr>
-              <w:t>6: Quality</w:t>
-            </w:r>
-            <w:r>
-              <w:rPr>
-                <w:noProof/>
-                <w:webHidden/>
-              </w:rPr>
-              <w:tab/>
-            </w:r>
-            <w:r>
-              <w:rPr>
-                <w:noProof/>
-                <w:webHidden/>
-              </w:rPr>
-              <w:fldChar w:fldCharType="begin"/>
-            </w:r>
-            <w:r>
-              <w:rPr>
-                <w:noProof/>
-                <w:webHidden/>
-              </w:rPr>
-              <w:instrText xml:space="preserve"> PAGEREF _Toc431376254 \h </w:instrText>
-            </w:r>
-            <w:r>
-              <w:rPr>
-                <w:noProof/>
-                <w:webHidden/>
-              </w:rPr>
-            </w:r>
-            <w:r>
-              <w:rPr>
-                <w:noProof/>
-                <w:webHidden/>
-              </w:rPr>
-              <w:fldChar w:fldCharType="separate"/>
-            </w:r>
-            <w:r>
-              <w:rPr>
-                <w:noProof/>
-                <w:webHidden/>
-              </w:rPr>
-              <w:t>4</w:t>
-            </w:r>
-            <w:r>
-              <w:rPr>
-                <w:noProof/>
-                <w:webHidden/>
-              </w:rPr>
-              <w:fldChar w:fldCharType="end"/>
-            </w:r>
-          </w:hyperlink>
-        </w:p>
-        <w:p>
-          <w:pPr>
-            <w:pStyle w:val="TOC1"/>
-            <w:tabs>
-              <w:tab w:val="right" w:leader="dot" w:pos="9062"/>
-            </w:tabs>
-            <w:rPr>
-              <w:rFonts w:eastAsiaTheme="minorEastAsia"/>
-              <w:noProof/>
-              <w:lang w:eastAsia="nl-NL"/>
-            </w:rPr>
-          </w:pPr>
-          <w:hyperlink w:anchor="_Toc431376255" w:history="1">
-            <w:r>
-              <w:rPr>
-                <w:rStyle w:val="Hyperlink"/>
-                <w:noProof/>
-                <w:lang w:val="en-US"/>
-              </w:rPr>
-              <w:t>7: Project Organisation</w:t>
-            </w:r>
-            <w:r>
-              <w:rPr>
-                <w:noProof/>
-                <w:webHidden/>
-              </w:rPr>
-              <w:tab/>
-            </w:r>
-            <w:r>
-              <w:rPr>
-                <w:noProof/>
-                <w:webHidden/>
-              </w:rPr>
-              <w:fldChar w:fldCharType="begin"/>
-            </w:r>
-            <w:r>
-              <w:rPr>
-                <w:noProof/>
-                <w:webHidden/>
-              </w:rPr>
-              <w:instrText xml:space="preserve"> PAGEREF _Toc431376255 \h </w:instrText>
-            </w:r>
-            <w:r>
-              <w:rPr>
-                <w:noProof/>
-                <w:webHidden/>
-              </w:rPr>
-            </w:r>
-            <w:r>
-              <w:rPr>
-                <w:noProof/>
-                <w:webHidden/>
-              </w:rPr>
-              <w:fldChar w:fldCharType="separate"/>
-            </w:r>
-            <w:r>
-              <w:rPr>
-                <w:noProof/>
-                <w:webHidden/>
-              </w:rPr>
-              <w:t>4</w:t>
-            </w:r>
-            <w:r>
-              <w:rPr>
-                <w:noProof/>
-                <w:webHidden/>
-              </w:rPr>
-              <w:fldChar w:fldCharType="end"/>
-            </w:r>
-          </w:hyperlink>
-        </w:p>
-        <w:p>
-          <w:pPr>
-            <w:pStyle w:val="TOC1"/>
-            <w:tabs>
-              <w:tab w:val="right" w:leader="dot" w:pos="9062"/>
-            </w:tabs>
-            <w:rPr>
-              <w:rFonts w:eastAsiaTheme="minorEastAsia"/>
-              <w:noProof/>
-              <w:lang w:eastAsia="nl-NL"/>
-            </w:rPr>
-          </w:pPr>
-          <w:hyperlink w:anchor="_Toc431376256" w:history="1">
-            <w:r>
-              <w:rPr>
-                <w:rStyle w:val="Hyperlink"/>
-                <w:noProof/>
-                <w:lang w:val="en-US"/>
-              </w:rPr>
-              <w:t>8: information</w:t>
-            </w:r>
-            <w:r>
-              <w:rPr>
-                <w:noProof/>
-                <w:webHidden/>
-              </w:rPr>
-              <w:tab/>
-            </w:r>
-            <w:r>
-              <w:rPr>
-                <w:noProof/>
-                <w:webHidden/>
-              </w:rPr>
-              <w:fldChar w:fldCharType="begin"/>
-            </w:r>
-            <w:r>
-              <w:rPr>
-                <w:noProof/>
-                <w:webHidden/>
-              </w:rPr>
-              <w:instrText xml:space="preserve"> PAGEREF _Toc431376256 \h </w:instrText>
-            </w:r>
-            <w:r>
-              <w:rPr>
-                <w:noProof/>
-                <w:webHidden/>
-              </w:rPr>
-            </w:r>
-            <w:r>
-              <w:rPr>
-                <w:noProof/>
-                <w:webHidden/>
-              </w:rPr>
-              <w:fldChar w:fldCharType="separate"/>
-            </w:r>
-            <w:r>
-              <w:rPr>
-                <w:noProof/>
-                <w:webHidden/>
-              </w:rPr>
-              <w:t>5</w:t>
-            </w:r>
-            <w:r>
-              <w:rPr>
-                <w:noProof/>
-                <w:webHidden/>
-              </w:rPr>
-              <w:fldChar w:fldCharType="end"/>
-            </w:r>
-          </w:hyperlink>
-        </w:p>
-        <w:p>
-          <w:pPr>
-            <w:pStyle w:val="TOC1"/>
-            <w:tabs>
-              <w:tab w:val="right" w:leader="dot" w:pos="9062"/>
-            </w:tabs>
-            <w:rPr>
-              <w:rFonts w:eastAsiaTheme="minorEastAsia"/>
-              <w:noProof/>
-              <w:lang w:eastAsia="nl-NL"/>
-            </w:rPr>
-          </w:pPr>
-          <w:hyperlink w:anchor="_Toc431376257" w:history="1">
-            <w:r>
-              <w:rPr>
-                <w:rStyle w:val="Hyperlink"/>
-                <w:noProof/>
-                <w:lang w:val="en-US"/>
-              </w:rPr>
-              <w:t>9: planning</w:t>
-            </w:r>
-            <w:r>
-              <w:rPr>
-                <w:noProof/>
-                <w:webHidden/>
-              </w:rPr>
-              <w:tab/>
-            </w:r>
-            <w:r>
-              <w:rPr>
-                <w:noProof/>
-                <w:webHidden/>
-              </w:rPr>
-              <w:fldChar w:fldCharType="begin"/>
-            </w:r>
-            <w:r>
-              <w:rPr>
-                <w:noProof/>
-                <w:webHidden/>
-              </w:rPr>
-              <w:instrText xml:space="preserve"> PAGEREF _Toc431376257 \h </w:instrText>
-            </w:r>
-            <w:r>
-              <w:rPr>
-                <w:noProof/>
-                <w:webHidden/>
-              </w:rPr>
-            </w:r>
-            <w:r>
-              <w:rPr>
-                <w:noProof/>
-                <w:webHidden/>
-              </w:rPr>
-              <w:fldChar w:fldCharType="separate"/>
-            </w:r>
-            <w:r>
-              <w:rPr>
-                <w:noProof/>
-                <w:webHidden/>
-              </w:rPr>
-              <w:t>5</w:t>
-            </w:r>
-            <w:r>
-              <w:rPr>
-                <w:noProof/>
-                <w:webHidden/>
-              </w:rPr>
-              <w:fldChar w:fldCharType="end"/>
-            </w:r>
-          </w:hyperlink>
-        </w:p>
-        <w:p>
-          <w:pPr>
-            <w:pStyle w:val="TOC1"/>
-            <w:tabs>
-              <w:tab w:val="right" w:leader="dot" w:pos="9062"/>
-            </w:tabs>
-            <w:rPr>
-              <w:rFonts w:eastAsiaTheme="minorEastAsia"/>
-              <w:noProof/>
-              <w:lang w:eastAsia="nl-NL"/>
-            </w:rPr>
-          </w:pPr>
-          <w:hyperlink w:anchor="_Toc431376258" w:history="1">
-            <w:r>
-              <w:rPr>
-                <w:rStyle w:val="Hyperlink"/>
-                <w:noProof/>
-                <w:lang w:val="en-US"/>
-              </w:rPr>
-              <w:t>10: Costs and benefits</w:t>
-            </w:r>
-            <w:r>
-              <w:rPr>
-                <w:noProof/>
-                <w:webHidden/>
-              </w:rPr>
-              <w:tab/>
-            </w:r>
-            <w:r>
-              <w:rPr>
-                <w:noProof/>
-                <w:webHidden/>
-              </w:rPr>
-              <w:fldChar w:fldCharType="begin"/>
-            </w:r>
-            <w:r>
-              <w:rPr>
-                <w:noProof/>
-                <w:webHidden/>
-              </w:rPr>
-              <w:instrText xml:space="preserve"> PAGEREF _Toc431376258 \h </w:instrText>
-            </w:r>
-            <w:r>
-              <w:rPr>
-                <w:noProof/>
-                <w:webHidden/>
-              </w:rPr>
-            </w:r>
-            <w:r>
-              <w:rPr>
-                <w:noProof/>
-                <w:webHidden/>
-              </w:rPr>
-              <w:fldChar w:fldCharType="separate"/>
-            </w:r>
-            <w:r>
-              <w:rPr>
-                <w:noProof/>
-                <w:webHidden/>
-              </w:rPr>
-              <w:t>5</w:t>
-            </w:r>
-            <w:r>
-              <w:rPr>
-                <w:noProof/>
-                <w:webHidden/>
-              </w:rPr>
-              <w:fldChar w:fldCharType="end"/>
-            </w:r>
-          </w:hyperlink>
-        </w:p>
-        <w:p>
-          <w:pPr>
-            <w:pStyle w:val="TOC1"/>
-            <w:tabs>
-              <w:tab w:val="right" w:leader="dot" w:pos="9062"/>
-            </w:tabs>
-            <w:rPr>
-              <w:rFonts w:eastAsiaTheme="minorEastAsia"/>
-              <w:noProof/>
-              <w:lang w:eastAsia="nl-NL"/>
-            </w:rPr>
-          </w:pPr>
-          <w:hyperlink w:anchor="_Toc431376259" w:history="1">
-            <w:r>
-              <w:rPr>
-                <w:rStyle w:val="Hyperlink"/>
-                <w:noProof/>
-                <w:lang w:val="en-US"/>
-              </w:rPr>
-              <w:t>11: Risks analyse</w:t>
-            </w:r>
-            <w:r>
-              <w:rPr>
-                <w:noProof/>
-                <w:webHidden/>
-              </w:rPr>
-              <w:tab/>
-            </w:r>
-            <w:r>
-              <w:rPr>
-                <w:noProof/>
-                <w:webHidden/>
-              </w:rPr>
-              <w:fldChar w:fldCharType="begin"/>
-            </w:r>
-            <w:r>
-              <w:rPr>
-                <w:noProof/>
-                <w:webHidden/>
-              </w:rPr>
-              <w:instrText xml:space="preserve"> PAGEREF _Toc431376259 \h </w:instrText>
-            </w:r>
-            <w:r>
-              <w:rPr>
-                <w:noProof/>
-                <w:webHidden/>
-              </w:rPr>
-            </w:r>
-            <w:r>
-              <w:rPr>
-                <w:noProof/>
-                <w:webHidden/>
-              </w:rPr>
-              <w:fldChar w:fldCharType="separate"/>
-            </w:r>
-            <w:r>
-              <w:rPr>
-                <w:noProof/>
-                <w:webHidden/>
-              </w:rPr>
-              <w:t>5</w:t>
-            </w:r>
-            <w:r>
-              <w:rPr>
-                <w:noProof/>
-                <w:webHidden/>
-              </w:rPr>
-              <w:fldChar w:fldCharType="end"/>
-            </w:r>
-          </w:hyperlink>
-        </w:p>
-        <w:p>
-          <w:r>
-            <w:rPr>
-              <w:b/>
-              <w:bCs/>
-            </w:rPr>
-            <w:fldChar w:fldCharType="end"/>
-          </w:r>
-        </w:p>
-      </w:sdtContent>
-    </w:sdt>
+    <w:p/>
     <w:p>
       <w:pPr>
-        <w:rPr>
-          <w:rFonts w:asciiTheme="majorHAnsi" w:eastAsiaTheme="majorEastAsia" w:hAnsiTheme="majorHAnsi" w:cstheme="majorBidi"/>
-          <w:b/>
-          <w:bCs/>
-          <w:color w:val="365F91" w:themeColor="accent1" w:themeShade="BF"/>
-          <w:sz w:val="28"/>
-          <w:szCs w:val="28"/>
-          <w:lang w:val="en-US"/>
-        </w:rPr>
-      </w:pPr>
-      <w:r>
-        <w:rPr>
-          <w:lang w:val="en-US"/>
-        </w:rPr>
-        <w:br w:type="page"/>
-      </w:r>
+        <w:pStyle w:val="Heading1"/>
+        <w:rPr>
+          <w:lang w:val="en-US"/>
+        </w:rPr>
+      </w:pPr>
+      <w:bookmarkStart w:id="1" w:name="_Toc432061989"/>
+      <w:bookmarkStart w:id="2" w:name="_Toc432062063"/>
+      <w:r>
+        <w:rPr>
+          <w:lang w:val="en-US"/>
+        </w:rPr>
+        <w:t xml:space="preserve">1: </w:t>
+      </w:r>
+      <w:r>
+        <w:rPr>
+          <w:lang w:val="en-US"/>
+        </w:rPr>
+        <w:t>Background information</w:t>
+      </w:r>
+      <w:bookmarkEnd w:id="1"/>
+      <w:bookmarkEnd w:id="2"/>
     </w:p>
     <w:p>
       <w:pPr>
-        <w:pStyle w:val="Heading1"/>
-        <w:rPr>
-          <w:lang w:val="en-US"/>
-        </w:rPr>
-      </w:pPr>
-      <w:bookmarkStart w:id="0" w:name="_Toc431376249"/>
-      <w:r>
-        <w:rPr>
-          <w:lang w:val="en-US"/>
-        </w:rPr>
-        <w:lastRenderedPageBreak/>
-        <w:t xml:space="preserve">1: </w:t>
-      </w:r>
-      <w:r>
-        <w:rPr>
-          <w:lang w:val="en-US"/>
-        </w:rPr>
-        <w:t>Background information</w:t>
-      </w:r>
-      <w:bookmarkEnd w:id="0"/>
+        <w:rPr>
+          <w:lang w:val="en-US"/>
+        </w:rPr>
+      </w:pPr>
+      <w:r>
+        <w:rPr>
+          <w:lang w:val="en-US"/>
+        </w:rPr>
+        <w:br/>
+      </w:r>
+      <w:r>
+        <w:rPr>
+          <w:lang w:val="en-US"/>
+        </w:rPr>
+        <w:t>Team</w:t>
+      </w:r>
+      <w:r>
+        <w:rPr>
+          <w:lang w:val="en-US"/>
+        </w:rPr>
+        <w:t xml:space="preserve"> #</w:t>
+      </w:r>
+      <w:r>
+        <w:rPr>
+          <w:lang w:val="en-US"/>
+        </w:rPr>
+        <w:t xml:space="preserve">1 is a small group of </w:t>
+      </w:r>
+      <w:r>
+        <w:rPr>
+          <w:lang w:val="en-US"/>
+        </w:rPr>
+        <w:t>developers</w:t>
+      </w:r>
+      <w:r>
+        <w:rPr>
+          <w:lang w:val="en-US"/>
+        </w:rPr>
+        <w:t xml:space="preserve"> that are</w:t>
+      </w:r>
+      <w:r>
+        <w:rPr>
+          <w:lang w:val="en-US"/>
+        </w:rPr>
+        <w:t xml:space="preserve"> located in Breda</w:t>
+      </w:r>
+      <w:r>
+        <w:rPr>
+          <w:lang w:val="en-US"/>
+        </w:rPr>
+        <w:t xml:space="preserve"> </w:t>
+      </w:r>
+      <w:r>
+        <w:rPr>
+          <w:lang w:val="en-US"/>
+        </w:rPr>
+        <w:t>the</w:t>
+      </w:r>
+      <w:r>
+        <w:rPr>
+          <w:lang w:val="en-US"/>
+        </w:rPr>
+        <w:t xml:space="preserve"> Netherlands</w:t>
+      </w:r>
+      <w:r>
+        <w:rPr>
+          <w:lang w:val="en-US"/>
+        </w:rPr>
+        <w:t>, This</w:t>
+      </w:r>
+      <w:r>
+        <w:rPr>
+          <w:lang w:val="en-US"/>
+        </w:rPr>
+        <w:t xml:space="preserve"> team </w:t>
+      </w:r>
+      <w:r>
+        <w:rPr>
+          <w:lang w:val="en-US"/>
+        </w:rPr>
+        <w:t>exists</w:t>
+      </w:r>
+      <w:r>
+        <w:rPr>
+          <w:lang w:val="en-US"/>
+        </w:rPr>
+        <w:t xml:space="preserve"> out of three programmers, </w:t>
+      </w:r>
+      <w:r>
+        <w:rPr>
+          <w:lang w:val="en-US"/>
+        </w:rPr>
+        <w:t xml:space="preserve">because of that, </w:t>
+      </w:r>
+      <w:r>
+        <w:rPr>
+          <w:lang w:val="en-US"/>
+        </w:rPr>
+        <w:t>it i</w:t>
+      </w:r>
+      <w:r>
+        <w:rPr>
+          <w:lang w:val="en-US"/>
+        </w:rPr>
+        <w:t xml:space="preserve">s easy to share </w:t>
+      </w:r>
+      <w:r>
+        <w:rPr>
+          <w:lang w:val="en-US"/>
+        </w:rPr>
+        <w:t xml:space="preserve">tasks </w:t>
+      </w:r>
+      <w:r>
+        <w:rPr>
+          <w:lang w:val="en-US"/>
+        </w:rPr>
+        <w:t>in this project</w:t>
+      </w:r>
+      <w:r>
+        <w:rPr>
+          <w:lang w:val="en-US"/>
+        </w:rPr>
+        <w:t>. The team remains this small, to keep its production effective.</w:t>
+      </w:r>
+      <w:r>
+        <w:rPr>
+          <w:lang w:val="en-US"/>
+        </w:rPr>
+        <w:t xml:space="preserve"> The t</w:t>
+      </w:r>
+      <w:r>
+        <w:rPr>
+          <w:lang w:val="en-US"/>
+        </w:rPr>
+        <w:t>eam will be working on a project</w:t>
+      </w:r>
+      <w:r>
+        <w:rPr>
+          <w:lang w:val="en-US"/>
+        </w:rPr>
+        <w:t xml:space="preserve"> for </w:t>
+      </w:r>
+      <w:r>
+        <w:rPr>
+          <w:lang w:val="en-US"/>
+        </w:rPr>
+        <w:t>Barroc</w:t>
+      </w:r>
+      <w:r>
+        <w:rPr>
+          <w:lang w:val="en-US"/>
+        </w:rPr>
+        <w:t xml:space="preserve"> </w:t>
+      </w:r>
+      <w:r>
+        <w:rPr>
+          <w:lang w:val="en-US"/>
+        </w:rPr>
+        <w:t>IT</w:t>
+      </w:r>
+      <w:r>
+        <w:rPr>
+          <w:lang w:val="en-US"/>
+        </w:rPr>
+        <w:t xml:space="preserve"> in</w:t>
+      </w:r>
+      <w:r>
+        <w:rPr>
+          <w:lang w:val="en-US"/>
+        </w:rPr>
+        <w:t xml:space="preserve"> this period</w:t>
+      </w:r>
+      <w:r>
+        <w:rPr>
+          <w:lang w:val="en-US"/>
+        </w:rPr>
+        <w:t>.</w:t>
+      </w:r>
     </w:p>
     <w:p>
       <w:pPr>
@@ -1493,43 +2292,73 @@
         <w:rPr>
           <w:lang w:val="en-US"/>
         </w:rPr>
-        <w:br/>
-      </w:r>
-      <w:r>
-        <w:rPr>
-          <w:lang w:val="en-US"/>
-        </w:rPr>
-        <w:t>Team</w:t>
-      </w:r>
-      <w:r>
-        <w:rPr>
-          <w:lang w:val="en-US"/>
-        </w:rPr>
-        <w:t xml:space="preserve"> #</w:t>
-      </w:r>
-      <w:r>
-        <w:rPr>
-          <w:lang w:val="en-US"/>
-        </w:rPr>
-        <w:t xml:space="preserve">1 is a small group of </w:t>
-      </w:r>
-      <w:r>
-        <w:rPr>
-          <w:lang w:val="en-US"/>
-        </w:rPr>
-        <w:t>developers</w:t>
-      </w:r>
-      <w:r>
-        <w:rPr>
-          <w:lang w:val="en-US"/>
-        </w:rPr>
-        <w:t xml:space="preserve"> that are</w:t>
-      </w:r>
-      <w:r>
-        <w:rPr>
-          <w:lang w:val="en-US"/>
-        </w:rPr>
-        <w:t xml:space="preserve"> located in Breda</w:t>
+        <w:t>Mr.</w:t>
+      </w:r>
+      <w:r>
+        <w:rPr>
+          <w:lang w:val="en-US"/>
+        </w:rPr>
+        <w:t xml:space="preserve"> J. Berger</w:t>
+      </w:r>
+      <w:r>
+        <w:rPr>
+          <w:lang w:val="en-US"/>
+        </w:rPr>
+        <w:t xml:space="preserve">, </w:t>
+      </w:r>
+      <w:r>
+        <w:rPr>
+          <w:lang w:val="en-US"/>
+        </w:rPr>
+        <w:t>Department head</w:t>
+      </w:r>
+      <w:r>
+        <w:rPr>
+          <w:lang w:val="en-US"/>
+        </w:rPr>
+        <w:t xml:space="preserve"> of </w:t>
+      </w:r>
+      <w:r>
+        <w:rPr>
+          <w:lang w:val="en-US"/>
+        </w:rPr>
+        <w:t xml:space="preserve">the Sales department of </w:t>
+      </w:r>
+      <w:r>
+        <w:rPr>
+          <w:lang w:val="en-US"/>
+        </w:rPr>
+        <w:t>Barroc-IT</w:t>
+      </w:r>
+      <w:r>
+        <w:rPr>
+          <w:lang w:val="en-US"/>
+        </w:rPr>
+        <w:t>, and also our contact person in this project</w:t>
+      </w:r>
+      <w:r>
+        <w:rPr>
+          <w:lang w:val="en-US"/>
+        </w:rPr>
+        <w:t>,</w:t>
+      </w:r>
+      <w:r>
+        <w:rPr>
+          <w:lang w:val="en-US"/>
+        </w:rPr>
+        <w:t xml:space="preserve"> has irregularities within their corporation considering internal communications.  As of now most of their communication is done through phone or email. This causes the data to be manipulated by human error. In o</w:t>
+      </w:r>
+      <w:r>
+        <w:rPr>
+          <w:lang w:val="en-US"/>
+        </w:rPr>
+        <w:t>rder to rectify this issue</w:t>
+      </w:r>
+      <w:r>
+        <w:rPr>
+          <w:lang w:val="en-US"/>
+        </w:rPr>
+        <w:t>,</w:t>
       </w:r>
       <w:r>
         <w:rPr>
@@ -1537,425 +2366,221 @@
         </w:rPr>
         <w:t xml:space="preserve"> </w:t>
       </w:r>
-      <w:proofErr w:type="gramStart"/>
-      <w:r>
-        <w:rPr>
-          <w:lang w:val="en-US"/>
-        </w:rPr>
-        <w:t>T</w:t>
-      </w:r>
-      <w:r>
-        <w:rPr>
-          <w:lang w:val="en-US"/>
-        </w:rPr>
-        <w:t>he</w:t>
-      </w:r>
-      <w:proofErr w:type="gramEnd"/>
-      <w:r>
-        <w:rPr>
-          <w:lang w:val="en-US"/>
-        </w:rPr>
-        <w:t xml:space="preserve"> Netherlands</w:t>
-      </w:r>
-      <w:r>
-        <w:rPr>
-          <w:lang w:val="en-US"/>
-        </w:rPr>
-        <w:t>, This</w:t>
-      </w:r>
-      <w:r>
-        <w:rPr>
-          <w:lang w:val="en-US"/>
-        </w:rPr>
-        <w:t xml:space="preserve"> team </w:t>
-      </w:r>
-      <w:r>
-        <w:rPr>
-          <w:lang w:val="en-US"/>
-        </w:rPr>
-        <w:t>exists</w:t>
-      </w:r>
-      <w:r>
-        <w:rPr>
-          <w:lang w:val="en-US"/>
-        </w:rPr>
-        <w:t xml:space="preserve"> out of three programmers, </w:t>
-      </w:r>
-      <w:r>
-        <w:rPr>
-          <w:lang w:val="en-US"/>
-        </w:rPr>
-        <w:t xml:space="preserve">because of that, It’s easy to share </w:t>
-      </w:r>
-      <w:r>
-        <w:rPr>
-          <w:lang w:val="en-US"/>
-        </w:rPr>
-        <w:t xml:space="preserve">tasks </w:t>
-      </w:r>
-      <w:r>
-        <w:rPr>
-          <w:lang w:val="en-US"/>
-        </w:rPr>
-        <w:t>in this project</w:t>
-      </w:r>
-      <w:r>
-        <w:rPr>
-          <w:lang w:val="en-US"/>
-        </w:rPr>
-        <w:t>. The team remains this small, to keep its production effective.</w:t>
-      </w:r>
-      <w:r>
-        <w:rPr>
-          <w:lang w:val="en-US"/>
-        </w:rPr>
-        <w:t xml:space="preserve"> The t</w:t>
-      </w:r>
-      <w:r>
-        <w:rPr>
-          <w:lang w:val="en-US"/>
-        </w:rPr>
-        <w:t>eam will be working on a project</w:t>
-      </w:r>
-      <w:r>
-        <w:rPr>
-          <w:lang w:val="en-US"/>
-        </w:rPr>
-        <w:t xml:space="preserve"> for </w:t>
-      </w:r>
-      <w:r>
-        <w:rPr>
-          <w:lang w:val="en-US"/>
-        </w:rPr>
-        <w:t>Barroc</w:t>
-      </w:r>
-      <w:r>
-        <w:rPr>
-          <w:lang w:val="en-US"/>
-        </w:rPr>
-        <w:t xml:space="preserve"> </w:t>
-      </w:r>
-      <w:r>
-        <w:rPr>
-          <w:lang w:val="en-US"/>
-        </w:rPr>
-        <w:t>IT</w:t>
-      </w:r>
-      <w:r>
-        <w:rPr>
-          <w:lang w:val="en-US"/>
-        </w:rPr>
-        <w:t xml:space="preserve"> in</w:t>
-      </w:r>
-      <w:r>
-        <w:rPr>
-          <w:lang w:val="en-US"/>
-        </w:rPr>
-        <w:t xml:space="preserve"> this period</w:t>
-      </w:r>
-      <w:r>
-        <w:rPr>
-          <w:lang w:val="en-US"/>
-        </w:rPr>
-        <w:t>.</w:t>
+      <w:r>
+        <w:rPr>
+          <w:lang w:val="en-US"/>
+        </w:rPr>
+        <w:t xml:space="preserve">the </w:t>
+      </w:r>
+      <w:r>
+        <w:rPr>
+          <w:lang w:val="en-US"/>
+        </w:rPr>
+        <w:t xml:space="preserve">team </w:t>
+      </w:r>
+      <w:r>
+        <w:rPr>
+          <w:lang w:val="en-US"/>
+        </w:rPr>
+        <w:t xml:space="preserve">is asked to </w:t>
+      </w:r>
+      <w:r>
+        <w:rPr>
+          <w:lang w:val="en-US"/>
+        </w:rPr>
+        <w:t>develop an application that will</w:t>
+      </w:r>
+      <w:r>
+        <w:rPr>
+          <w:lang w:val="en-US"/>
+        </w:rPr>
+        <w:t xml:space="preserve"> improve internal communications.</w:t>
       </w:r>
     </w:p>
     <w:p>
       <w:pPr>
-        <w:rPr>
-          <w:lang w:val="en-US"/>
-        </w:rPr>
-      </w:pPr>
-      <w:r>
-        <w:rPr>
-          <w:lang w:val="en-US"/>
-        </w:rPr>
-        <w:t>Mr.</w:t>
-      </w:r>
-      <w:r>
-        <w:rPr>
-          <w:lang w:val="en-US"/>
-        </w:rPr>
-        <w:t xml:space="preserve"> J. Berger</w:t>
-      </w:r>
-      <w:r>
-        <w:rPr>
-          <w:lang w:val="en-US"/>
-        </w:rPr>
-        <w:t xml:space="preserve">, </w:t>
-      </w:r>
-      <w:r>
-        <w:rPr>
-          <w:lang w:val="en-US"/>
-        </w:rPr>
-        <w:t>Department head</w:t>
-      </w:r>
-      <w:r>
-        <w:rPr>
-          <w:lang w:val="en-US"/>
-        </w:rPr>
-        <w:t xml:space="preserve"> of </w:t>
-      </w:r>
-      <w:r>
-        <w:rPr>
-          <w:lang w:val="en-US"/>
-        </w:rPr>
-        <w:t xml:space="preserve">the Sales department of </w:t>
-      </w:r>
-      <w:r>
-        <w:rPr>
-          <w:lang w:val="en-US"/>
-        </w:rPr>
-        <w:t>Barroc-IT</w:t>
-      </w:r>
-      <w:r>
-        <w:rPr>
-          <w:lang w:val="en-US"/>
-        </w:rPr>
-        <w:t>, and also our contact person in this project</w:t>
-      </w:r>
-      <w:r>
-        <w:rPr>
-          <w:lang w:val="en-US"/>
-        </w:rPr>
-        <w:t>,</w:t>
-      </w:r>
-      <w:r>
-        <w:rPr>
-          <w:lang w:val="en-US"/>
-        </w:rPr>
-        <w:t xml:space="preserve"> has irregularities within their corporation considering internal communications.  As of now most of their communication is done through phone or email. This causes the data to be manipulated by human error. In o</w:t>
-      </w:r>
-      <w:r>
-        <w:rPr>
-          <w:lang w:val="en-US"/>
-        </w:rPr>
-        <w:t>rder to rectify this issue</w:t>
-      </w:r>
-      <w:r>
-        <w:rPr>
-          <w:lang w:val="en-US"/>
-        </w:rPr>
-        <w:t>,</w:t>
-      </w:r>
-      <w:r>
-        <w:rPr>
-          <w:lang w:val="en-US"/>
-        </w:rPr>
-        <w:t xml:space="preserve"> </w:t>
-      </w:r>
-      <w:r>
-        <w:rPr>
-          <w:lang w:val="en-US"/>
-        </w:rPr>
-        <w:t xml:space="preserve">the </w:t>
-      </w:r>
-      <w:r>
-        <w:rPr>
-          <w:lang w:val="en-US"/>
-        </w:rPr>
-        <w:t xml:space="preserve">team </w:t>
-      </w:r>
-      <w:r>
-        <w:rPr>
-          <w:lang w:val="en-US"/>
-        </w:rPr>
-        <w:t xml:space="preserve">is asked to </w:t>
-      </w:r>
-      <w:r>
-        <w:rPr>
-          <w:lang w:val="en-US"/>
-        </w:rPr>
-        <w:t>develop an application that will</w:t>
-      </w:r>
-      <w:r>
-        <w:rPr>
-          <w:lang w:val="en-US"/>
-        </w:rPr>
-        <w:t xml:space="preserve"> improve internal communications.</w:t>
+        <w:pStyle w:val="Heading1"/>
+        <w:rPr>
+          <w:lang w:val="en-US"/>
+        </w:rPr>
+      </w:pPr>
+      <w:bookmarkStart w:id="3" w:name="_Toc432061990"/>
+      <w:bookmarkStart w:id="4" w:name="_Toc432062064"/>
+      <w:r>
+        <w:rPr>
+          <w:lang w:val="en-US"/>
+        </w:rPr>
+        <w:t>2: Project Assignment</w:t>
+      </w:r>
+      <w:bookmarkEnd w:id="3"/>
+      <w:bookmarkEnd w:id="4"/>
+      <w:r>
+        <w:rPr>
+          <w:lang w:val="en-US"/>
+        </w:rPr>
+        <w:br/>
       </w:r>
     </w:p>
     <w:p>
       <w:pPr>
-        <w:pStyle w:val="Heading1"/>
-        <w:rPr>
-          <w:lang w:val="en-US"/>
-        </w:rPr>
-      </w:pPr>
-      <w:bookmarkStart w:id="1" w:name="_Toc431376250"/>
-      <w:r>
-        <w:rPr>
-          <w:lang w:val="en-US"/>
-        </w:rPr>
-        <w:t>2: Project Assignment</w:t>
-      </w:r>
-      <w:bookmarkEnd w:id="1"/>
-      <w:r>
-        <w:rPr>
-          <w:lang w:val="en-US"/>
-        </w:rPr>
-        <w:br/>
+        <w:rPr>
+          <w:lang w:val="en-US"/>
+        </w:rPr>
+      </w:pPr>
+      <w:r>
+        <w:rPr>
+          <w:lang w:val="en-US"/>
+        </w:rPr>
+        <w:t>Barroc-IT is a company that that has used</w:t>
+      </w:r>
+      <w:r>
+        <w:rPr>
+          <w:lang w:val="en-US" w:eastAsia="ja-JP"/>
+        </w:rPr>
+        <w:t xml:space="preserve"> verbal communication to transfer data between departments for a while.</w:t>
+      </w:r>
+      <w:r>
+        <w:rPr>
+          <w:lang w:val="en-US" w:eastAsia="ja-JP"/>
+        </w:rPr>
+        <w:t xml:space="preserve"> But because of the verbal communication, they had too many human errors. </w:t>
+      </w:r>
+      <w:r>
+        <w:rPr>
+          <w:lang w:val="en-US" w:eastAsia="ja-JP"/>
+        </w:rPr>
+        <w:t>Barroc</w:t>
+      </w:r>
+      <w:r>
+        <w:rPr>
+          <w:lang w:val="en-US" w:eastAsia="ja-JP"/>
+        </w:rPr>
+        <w:t xml:space="preserve"> </w:t>
+      </w:r>
+      <w:r>
+        <w:rPr>
+          <w:lang w:val="en-US" w:eastAsia="ja-JP"/>
+        </w:rPr>
+        <w:t>IT wants from</w:t>
+      </w:r>
+      <w:r>
+        <w:rPr>
+          <w:lang w:val="en-US" w:eastAsia="ja-JP"/>
+        </w:rPr>
+        <w:t xml:space="preserve"> team</w:t>
+      </w:r>
+      <w:r>
+        <w:rPr>
+          <w:lang w:val="en-US" w:eastAsia="ja-JP"/>
+        </w:rPr>
+        <w:t xml:space="preserve"> 1# to develop an application that will</w:t>
+      </w:r>
+      <w:r>
+        <w:rPr>
+          <w:lang w:val="en-US" w:eastAsia="ja-JP"/>
+        </w:rPr>
+        <w:t xml:space="preserve"> store all the assignments and customer</w:t>
+      </w:r>
+      <w:r>
+        <w:rPr>
+          <w:lang w:val="en-US" w:eastAsia="ja-JP"/>
+        </w:rPr>
+        <w:t xml:space="preserve"> data</w:t>
+      </w:r>
+      <w:r>
+        <w:rPr>
+          <w:lang w:val="en-US" w:eastAsia="ja-JP"/>
+        </w:rPr>
+        <w:t>.</w:t>
+      </w:r>
+      <w:r>
+        <w:rPr>
+          <w:lang w:val="en-US" w:eastAsia="ja-JP"/>
+        </w:rPr>
+        <w:t xml:space="preserve"> </w:t>
+      </w:r>
+      <w:r>
+        <w:rPr>
+          <w:lang w:val="en-US" w:eastAsia="ja-JP"/>
+        </w:rPr>
+        <w:t xml:space="preserve">In </w:t>
+      </w:r>
+      <w:r>
+        <w:rPr>
+          <w:lang w:val="en-US" w:eastAsia="ja-JP"/>
+        </w:rPr>
+        <w:t>this way all the data is shared easily, and will result in a faster work</w:t>
+      </w:r>
+      <w:r>
+        <w:rPr>
+          <w:lang w:val="en-US" w:eastAsia="ja-JP"/>
+        </w:rPr>
+        <w:t xml:space="preserve"> flow</w:t>
+      </w:r>
+      <w:r>
+        <w:rPr>
+          <w:lang w:val="en-US" w:eastAsia="ja-JP"/>
+        </w:rPr>
+        <w:t>. And will save time and money in order to keep their customers h</w:t>
+      </w:r>
+      <w:r>
+        <w:rPr>
+          <w:lang w:val="en-US" w:eastAsia="ja-JP"/>
+        </w:rPr>
+        <w:t>appy. The goal is to develop an</w:t>
+      </w:r>
+      <w:r>
+        <w:rPr>
+          <w:lang w:val="en-US" w:eastAsia="ja-JP"/>
+        </w:rPr>
+        <w:t xml:space="preserve"> application</w:t>
+      </w:r>
+      <w:r>
+        <w:rPr>
+          <w:lang w:val="en-US" w:eastAsia="ja-JP"/>
+        </w:rPr>
+        <w:t xml:space="preserve"> that </w:t>
+      </w:r>
+      <w:r>
+        <w:rPr>
+          <w:lang w:val="en-US" w:eastAsia="ja-JP"/>
+        </w:rPr>
+        <w:t xml:space="preserve">will allow </w:t>
+      </w:r>
+      <w:r>
+        <w:rPr>
+          <w:lang w:val="en-US" w:eastAsia="ja-JP"/>
+        </w:rPr>
+        <w:t>them to improve their communication and sharing</w:t>
+      </w:r>
+      <w:r>
+        <w:rPr>
+          <w:lang w:val="en-US" w:eastAsia="ja-JP"/>
+        </w:rPr>
+        <w:t xml:space="preserve"> in approximately 2 months. </w:t>
+      </w:r>
+      <w:r>
+        <w:rPr>
+          <w:lang w:val="en-US" w:eastAsia="ja-JP"/>
+        </w:rPr>
+        <w:t xml:space="preserve">Which seem to be a </w:t>
+      </w:r>
+      <w:r>
+        <w:rPr>
+          <w:lang w:val="en-US" w:eastAsia="ja-JP"/>
+        </w:rPr>
+        <w:t>reasonable amount of time.</w:t>
       </w:r>
     </w:p>
     <w:p>
       <w:pPr>
-        <w:rPr>
-          <w:lang w:val="en-US"/>
-        </w:rPr>
-      </w:pPr>
-      <w:r>
-        <w:rPr>
-          <w:lang w:val="en-US"/>
-        </w:rPr>
-        <w:t>Barroc-IT is a company that that has used</w:t>
-      </w:r>
-      <w:r>
-        <w:rPr>
-          <w:lang w:val="en-US" w:eastAsia="ja-JP"/>
-        </w:rPr>
-        <w:t xml:space="preserve"> verbal communication to transfer data between departments for a while.</w:t>
-      </w:r>
-      <w:r>
-        <w:rPr>
-          <w:lang w:val="en-US" w:eastAsia="ja-JP"/>
-        </w:rPr>
-        <w:t xml:space="preserve"> But because of the verbal communication, they had too many human errors. </w:t>
-      </w:r>
-      <w:r>
-        <w:rPr>
-          <w:lang w:val="en-US" w:eastAsia="ja-JP"/>
-        </w:rPr>
-        <w:t>Barroc</w:t>
-      </w:r>
-      <w:r>
-        <w:rPr>
-          <w:lang w:val="en-US" w:eastAsia="ja-JP"/>
-        </w:rPr>
-        <w:t xml:space="preserve"> </w:t>
-      </w:r>
-      <w:r>
-        <w:rPr>
-          <w:lang w:val="en-US" w:eastAsia="ja-JP"/>
-        </w:rPr>
-        <w:t>IT wants from</w:t>
-      </w:r>
-      <w:r>
-        <w:rPr>
-          <w:lang w:val="en-US" w:eastAsia="ja-JP"/>
-        </w:rPr>
-        <w:t xml:space="preserve"> team</w:t>
-      </w:r>
-      <w:r>
-        <w:rPr>
-          <w:lang w:val="en-US" w:eastAsia="ja-JP"/>
-        </w:rPr>
-        <w:t xml:space="preserve"> 1# to develop an application that will</w:t>
-      </w:r>
-      <w:r>
-        <w:rPr>
-          <w:lang w:val="en-US" w:eastAsia="ja-JP"/>
-        </w:rPr>
-        <w:t xml:space="preserve"> store all the assignments and customer</w:t>
-      </w:r>
-      <w:r>
-        <w:rPr>
-          <w:lang w:val="en-US" w:eastAsia="ja-JP"/>
-        </w:rPr>
-        <w:t xml:space="preserve"> data</w:t>
-      </w:r>
-      <w:r>
-        <w:rPr>
-          <w:lang w:val="en-US" w:eastAsia="ja-JP"/>
-        </w:rPr>
-        <w:t>.</w:t>
-      </w:r>
-      <w:r>
-        <w:rPr>
-          <w:lang w:val="en-US" w:eastAsia="ja-JP"/>
-        </w:rPr>
-        <w:t xml:space="preserve"> </w:t>
-      </w:r>
-      <w:r>
-        <w:rPr>
-          <w:lang w:val="en-US" w:eastAsia="ja-JP"/>
-        </w:rPr>
-        <w:t xml:space="preserve">In </w:t>
-      </w:r>
-      <w:r>
-        <w:rPr>
-          <w:lang w:val="en-US" w:eastAsia="ja-JP"/>
-        </w:rPr>
-        <w:t>this way all the data is shared easily, and will result in a faster work</w:t>
-      </w:r>
-      <w:r>
-        <w:rPr>
-          <w:lang w:val="en-US" w:eastAsia="ja-JP"/>
-        </w:rPr>
-        <w:t xml:space="preserve"> flow</w:t>
-      </w:r>
-      <w:r>
-        <w:rPr>
-          <w:lang w:val="en-US" w:eastAsia="ja-JP"/>
-        </w:rPr>
-        <w:t>. And will save time and money in order to keep their customers h</w:t>
-      </w:r>
-      <w:r>
-        <w:rPr>
-          <w:lang w:val="en-US" w:eastAsia="ja-JP"/>
-        </w:rPr>
-        <w:t>appy. The goal is to develop an</w:t>
-      </w:r>
-      <w:r>
-        <w:rPr>
-          <w:lang w:val="en-US" w:eastAsia="ja-JP"/>
-        </w:rPr>
-        <w:t xml:space="preserve"> application</w:t>
-      </w:r>
-      <w:r>
-        <w:rPr>
-          <w:lang w:val="en-US" w:eastAsia="ja-JP"/>
-        </w:rPr>
-        <w:t xml:space="preserve"> that </w:t>
-      </w:r>
-      <w:r>
-        <w:rPr>
-          <w:lang w:val="en-US" w:eastAsia="ja-JP"/>
-        </w:rPr>
-        <w:t xml:space="preserve">will allow </w:t>
-      </w:r>
-      <w:r>
-        <w:rPr>
-          <w:lang w:val="en-US" w:eastAsia="ja-JP"/>
-        </w:rPr>
-        <w:t>them to improve their communication and sharing</w:t>
-      </w:r>
-      <w:r>
-        <w:rPr>
-          <w:lang w:val="en-US" w:eastAsia="ja-JP"/>
-        </w:rPr>
-        <w:t xml:space="preserve"> in approximately 2 months. </w:t>
-      </w:r>
-      <w:r>
-        <w:rPr>
-          <w:lang w:val="en-US" w:eastAsia="ja-JP"/>
-        </w:rPr>
-        <w:t xml:space="preserve">Which seem to be a </w:t>
-      </w:r>
-      <w:r>
-        <w:rPr>
-          <w:lang w:val="en-US" w:eastAsia="ja-JP"/>
-        </w:rPr>
-        <w:t>reasonable amount of time.</w:t>
-      </w:r>
-    </w:p>
-    <w:p>
-      <w:pPr>
         <w:pStyle w:val="Heading1"/>
         <w:rPr>
           <w:lang w:val="en-US"/>
         </w:rPr>
       </w:pPr>
-      <w:bookmarkStart w:id="2" w:name="_Toc431376251"/>
+      <w:bookmarkStart w:id="5" w:name="_Toc432061991"/>
+      <w:bookmarkStart w:id="6" w:name="_Toc432062065"/>
       <w:r>
         <w:rPr>
           <w:lang w:val="en-US"/>
@@ -1968,7 +2593,8 @@
         </w:rPr>
         <w:t xml:space="preserve"> Activities</w:t>
       </w:r>
-      <w:bookmarkEnd w:id="2"/>
+      <w:bookmarkEnd w:id="5"/>
+      <w:bookmarkEnd w:id="6"/>
     </w:p>
     <w:p>
       <w:pPr>
@@ -2275,14 +2901,12 @@
         </w:rPr>
         <w:t xml:space="preserve">Design </w:t>
       </w:r>
-      <w:proofErr w:type="gramStart"/>
-      <w:r>
-        <w:rPr>
-          <w:lang w:val="en-US"/>
-        </w:rPr>
-        <w:t>an</w:t>
-      </w:r>
-      <w:proofErr w:type="gramEnd"/>
+      <w:r>
+        <w:rPr>
+          <w:lang w:val="en-US"/>
+        </w:rPr>
+        <w:t>a</w:t>
+      </w:r>
       <w:r>
         <w:rPr>
           <w:lang w:val="en-US"/>
@@ -2351,7 +2975,8 @@
           <w:lang w:val="en-US"/>
         </w:rPr>
       </w:pPr>
-      <w:bookmarkStart w:id="3" w:name="_Toc431376252"/>
+      <w:bookmarkStart w:id="7" w:name="_Toc432061992"/>
+      <w:bookmarkStart w:id="8" w:name="_Toc432062066"/>
       <w:r>
         <w:rPr>
           <w:lang w:val="en-US"/>
@@ -2365,7 +2990,8 @@
         </w:rPr>
         <w:t xml:space="preserve"> Boundaries</w:t>
       </w:r>
-      <w:bookmarkEnd w:id="3"/>
+      <w:bookmarkEnd w:id="7"/>
+      <w:bookmarkEnd w:id="8"/>
     </w:p>
     <w:p>
       <w:pPr>
@@ -2405,7 +3031,13 @@
         <w:rPr>
           <w:lang w:val="en-US"/>
         </w:rPr>
-        <w:t xml:space="preserve"> we’re expecting the Project will be finished in 8 weeks.</w:t>
+        <w:t xml:space="preserve"> we a</w:t>
+      </w:r>
+      <w:r>
+        <w:rPr>
+          <w:lang w:val="en-US"/>
+        </w:rPr>
+        <w:t>re expecting the Project will be finished in 8 weeks.</w:t>
       </w:r>
       <w:r>
         <w:rPr>
@@ -2442,13 +3074,37 @@
         <w:rPr>
           <w:lang w:val="en-US"/>
         </w:rPr>
-        <w:t>we’re mainly focusing on the main program, after that works, we’ll see if we can add additional functions like, as example,  a second language.</w:t>
-      </w:r>
-      <w:r>
-        <w:rPr>
-          <w:lang w:val="en-US"/>
-        </w:rPr>
-        <w:t xml:space="preserve"> The product is finished if it’s possible to locally change data with our application</w:t>
+        <w:t>we a</w:t>
+      </w:r>
+      <w:r>
+        <w:rPr>
+          <w:lang w:val="en-US"/>
+        </w:rPr>
+        <w:t>re mainly focusing on the mai</w:t>
+      </w:r>
+      <w:r>
+        <w:rPr>
+          <w:lang w:val="en-US"/>
+        </w:rPr>
+        <w:t>n program, after that works, we wi</w:t>
+      </w:r>
+      <w:r>
+        <w:rPr>
+          <w:lang w:val="en-US"/>
+        </w:rPr>
+        <w:t>ll see if we can add additional functions like, as example,  a second language.</w:t>
+      </w:r>
+      <w:r>
+        <w:rPr>
+          <w:lang w:val="en-US"/>
+        </w:rPr>
+        <w:t xml:space="preserve"> The product is finished if it i</w:t>
+      </w:r>
+      <w:r>
+        <w:rPr>
+          <w:lang w:val="en-US"/>
+        </w:rPr>
+        <w:t>s possible to locally change data with our application</w:t>
       </w:r>
       <w:r>
         <w:rPr>
@@ -2464,14 +3120,16 @@
           <w:lang w:val="en-US"/>
         </w:rPr>
       </w:pPr>
-      <w:bookmarkStart w:id="4" w:name="_Toc431376253"/>
+      <w:bookmarkStart w:id="9" w:name="_Toc432061993"/>
+      <w:bookmarkStart w:id="10" w:name="_Toc432062067"/>
       <w:r>
         <w:rPr>
           <w:lang w:val="en-US"/>
         </w:rPr>
         <w:t>5: Products</w:t>
       </w:r>
-      <w:bookmarkEnd w:id="4"/>
+      <w:bookmarkEnd w:id="9"/>
+      <w:bookmarkEnd w:id="10"/>
     </w:p>
     <w:p>
       <w:pPr>
@@ -2486,14 +3144,12 @@
         <w:br/>
         <w:t xml:space="preserve">Before starting on the main project. We made the Plan of approach, </w:t>
       </w:r>
-      <w:proofErr w:type="gramStart"/>
-      <w:r>
-        <w:rPr>
-          <w:lang w:val="en-US"/>
-        </w:rPr>
-        <w:t>After</w:t>
-      </w:r>
-      <w:proofErr w:type="gramEnd"/>
+      <w:r>
+        <w:rPr>
+          <w:lang w:val="en-US"/>
+        </w:rPr>
+        <w:t>after</w:t>
+      </w:r>
       <w:r>
         <w:rPr>
           <w:lang w:val="en-US"/>
@@ -2544,7 +3200,8 @@
           <w:lang w:val="en-US"/>
         </w:rPr>
       </w:pPr>
-      <w:bookmarkStart w:id="5" w:name="_Toc431376254"/>
+      <w:bookmarkStart w:id="11" w:name="_Toc432061994"/>
+      <w:bookmarkStart w:id="12" w:name="_Toc432062068"/>
       <w:r>
         <w:rPr>
           <w:lang w:val="en-US"/>
@@ -2557,7 +3214,8 @@
         </w:rPr>
         <w:t>Quality</w:t>
       </w:r>
-      <w:bookmarkEnd w:id="5"/>
+      <w:bookmarkEnd w:id="11"/>
+      <w:bookmarkEnd w:id="12"/>
     </w:p>
     <w:p>
       <w:pPr>
@@ -2624,27 +3282,13 @@
         <w:rPr>
           <w:lang w:val="en-US"/>
         </w:rPr>
-        <w:t xml:space="preserve"> </w:t>
-      </w:r>
-      <w:proofErr w:type="gramStart"/>
-      <w:r>
-        <w:rPr>
-          <w:lang w:val="en-US"/>
-        </w:rPr>
-        <w:t xml:space="preserve">with  </w:t>
-      </w:r>
-      <w:r>
-        <w:rPr>
-          <w:lang w:val="en-US"/>
-        </w:rPr>
-        <w:t>Mr</w:t>
-      </w:r>
-      <w:proofErr w:type="gramEnd"/>
-      <w:r>
-        <w:rPr>
-          <w:lang w:val="en-US"/>
-        </w:rPr>
-        <w:t>.</w:t>
+        <w:t xml:space="preserve"> with </w:t>
+      </w:r>
+      <w:r>
+        <w:rPr>
+          <w:lang w:val="en-US"/>
+        </w:rPr>
+        <w:t>Mr.</w:t>
       </w:r>
       <w:r>
         <w:rPr>
@@ -2741,13 +3385,37 @@
         <w:rPr>
           <w:lang w:val="en-US"/>
         </w:rPr>
-        <w:t>haven’t</w:t>
-      </w:r>
-      <w:r>
-        <w:rPr>
-          <w:lang w:val="en-US"/>
-        </w:rPr>
-        <w:t xml:space="preserve"> checked our products, which leaded to bad results, but from that moment we’ve learned that it’s better to check with the group together our products. </w:t>
+        <w:t>have</w:t>
+      </w:r>
+      <w:r>
+        <w:rPr>
+          <w:lang w:val="en-US"/>
+        </w:rPr>
+        <w:t xml:space="preserve"> no</w:t>
+      </w:r>
+      <w:r>
+        <w:rPr>
+          <w:lang w:val="en-US"/>
+        </w:rPr>
+        <w:t>t</w:t>
+      </w:r>
+      <w:r>
+        <w:rPr>
+          <w:lang w:val="en-US"/>
+        </w:rPr>
+        <w:t xml:space="preserve"> checked our products, which leaded to bad r</w:t>
+      </w:r>
+      <w:r>
+        <w:rPr>
+          <w:lang w:val="en-US"/>
+        </w:rPr>
+        <w:t>esults, but from that moment we have learned that it i</w:t>
+      </w:r>
+      <w:r>
+        <w:rPr>
+          <w:lang w:val="en-US"/>
+        </w:rPr>
+        <w:t xml:space="preserve">s better to check with the group together our products. </w:t>
       </w:r>
       <w:r>
         <w:rPr>
@@ -2783,7 +3451,19 @@
         <w:rPr>
           <w:lang w:val="en-US"/>
         </w:rPr>
-        <w:t xml:space="preserve"> products to see if they’re without typo’s or bug free.</w:t>
+        <w:t xml:space="preserve"> products to see if they</w:t>
+      </w:r>
+      <w:r>
+        <w:rPr>
+          <w:lang w:val="en-US"/>
+        </w:rPr>
+        <w:t xml:space="preserve"> a</w:t>
+      </w:r>
+      <w:r>
+        <w:rPr>
+          <w:lang w:val="en-US"/>
+        </w:rPr>
+        <w:t>re without typo’s or bug free.</w:t>
       </w:r>
     </w:p>
     <w:p>
@@ -2793,7 +3473,8 @@
           <w:lang w:val="en-US"/>
         </w:rPr>
       </w:pPr>
-      <w:bookmarkStart w:id="6" w:name="_Toc431376255"/>
+      <w:bookmarkStart w:id="13" w:name="_Toc432061995"/>
+      <w:bookmarkStart w:id="14" w:name="_Toc432062069"/>
       <w:r>
         <w:rPr>
           <w:lang w:val="en-US"/>
@@ -2806,13 +3487,14 @@
         </w:rPr>
         <w:t xml:space="preserve">Project </w:t>
       </w:r>
-      <w:bookmarkEnd w:id="6"/>
       <w:r>
         <w:rPr>
           <w:lang w:val="en-US"/>
         </w:rPr>
         <w:t>Organization</w:t>
       </w:r>
+      <w:bookmarkEnd w:id="13"/>
+      <w:bookmarkEnd w:id="14"/>
       <w:r>
         <w:rPr>
           <w:lang w:val="en-US"/>
@@ -2859,14 +3541,12 @@
         </w:rPr>
         <w:t xml:space="preserve"> team members are available, </w:t>
       </w:r>
-      <w:proofErr w:type="gramStart"/>
-      <w:r>
-        <w:rPr>
-          <w:lang w:val="en-US"/>
-        </w:rPr>
-        <w:t>We</w:t>
-      </w:r>
-      <w:proofErr w:type="gramEnd"/>
+      <w:r>
+        <w:rPr>
+          <w:lang w:val="en-US"/>
+        </w:rPr>
+        <w:t>we</w:t>
+      </w:r>
       <w:r>
         <w:rPr>
           <w:lang w:val="en-US"/>
@@ -2889,7 +3569,7 @@
         <w:rPr>
           <w:lang w:val="en-US"/>
         </w:rPr>
-        <w:t>good</w:t>
+        <w:t>well</w:t>
       </w:r>
       <w:r>
         <w:rPr>
@@ -2945,7 +3625,31 @@
           <w:lang w:val="en-US"/>
         </w:rPr>
         <w:br/>
-        <w:t>Every team member should be available on the weekdays, if they can’t because of illness or other assignments, then they’ll contact the other members so they know about it.</w:t>
+        <w:t>Every team member should be available on t</w:t>
+      </w:r>
+      <w:r>
+        <w:rPr>
+          <w:lang w:val="en-US"/>
+        </w:rPr>
+        <w:t>he weekdays, if they are not available</w:t>
+      </w:r>
+      <w:r>
+        <w:rPr>
+          <w:lang w:val="en-US"/>
+        </w:rPr>
+        <w:t xml:space="preserve"> because of illness </w:t>
+      </w:r>
+      <w:r>
+        <w:rPr>
+          <w:lang w:val="en-US"/>
+        </w:rPr>
+        <w:t>or other assignments, then they wi</w:t>
+      </w:r>
+      <w:r>
+        <w:rPr>
+          <w:lang w:val="en-US"/>
+        </w:rPr>
+        <w:t>ll contact the other members so they know about it.</w:t>
       </w:r>
       <w:r>
         <w:rPr>
@@ -3037,6 +3741,8 @@
           <w:lang w:val="en-US"/>
         </w:rPr>
       </w:pPr>
+      <w:bookmarkStart w:id="15" w:name="_Toc432061996"/>
+      <w:bookmarkStart w:id="16" w:name="_Toc432062070"/>
       <w:r>
         <w:rPr>
           <w:rStyle w:val="Heading2Char"/>
@@ -3045,7 +3751,6 @@
         <w:lastRenderedPageBreak/>
         <w:t>Contact details</w:t>
       </w:r>
-      <w:proofErr w:type="gramStart"/>
       <w:r>
         <w:rPr>
           <w:rStyle w:val="Heading2Char"/>
@@ -3053,7 +3758,15 @@
         </w:rPr>
         <w:t>:</w:t>
       </w:r>
-      <w:proofErr w:type="gramEnd"/>
+      <w:bookmarkEnd w:id="15"/>
+      <w:bookmarkEnd w:id="16"/>
+      <w:r>
+        <w:rPr>
+          <w:rStyle w:val="Heading2Char"/>
+          <w:lang w:val="en-US"/>
+        </w:rPr>
+        <w:t xml:space="preserve"> </w:t>
+      </w:r>
       <w:r>
         <w:rPr>
           <w:lang w:val="en-US"/>
@@ -3100,7 +3813,7 @@
         </w:rPr>
         <w:t xml:space="preserve">: </w:t>
       </w:r>
-      <w:hyperlink r:id="rId8" w:history="1">
+      <w:hyperlink r:id="rId9" w:history="1">
         <w:r>
           <w:rPr>
             <w:rStyle w:val="Hyperlink"/>
@@ -3224,49 +3937,50 @@
         <w:rPr>
           <w:lang w:val="en-US"/>
         </w:rPr>
-        <w:t>live</w:t>
+        <w:t>Santino_B</w:t>
+      </w:r>
+      <w:r>
+        <w:rPr>
+          <w:lang w:val="en-US"/>
+        </w:rPr>
+        <w:t>onora</w:t>
+      </w:r>
+      <w:proofErr w:type="spellEnd"/>
+      <w:r>
+        <w:rPr>
+          <w:lang w:val="en-US"/>
+        </w:rPr>
+        <w:br/>
+      </w:r>
+      <w:r>
+        <w:rPr>
+          <w:lang w:val="en-US"/>
+        </w:rPr>
+        <w:br/>
+      </w:r>
+      <w:r>
+        <w:rPr>
+          <w:b/>
+          <w:lang w:val="en-US"/>
+        </w:rPr>
+        <w:t>Tom S</w:t>
+      </w:r>
+      <w:r>
+        <w:rPr>
+          <w:b/>
+          <w:lang w:val="en-US"/>
+        </w:rPr>
+        <w:t>mits</w:t>
       </w:r>
       <w:proofErr w:type="gramStart"/>
       <w:r>
         <w:rPr>
-          <w:lang w:val="en-US"/>
-        </w:rPr>
-        <w:t>:santino</w:t>
+          <w:b/>
+          <w:lang w:val="en-US"/>
+        </w:rPr>
+        <w:t>:</w:t>
       </w:r>
       <w:proofErr w:type="gramEnd"/>
-      <w:r>
-        <w:rPr>
-          <w:lang w:val="en-US"/>
-        </w:rPr>
-        <w:t>_bonora</w:t>
-      </w:r>
-      <w:proofErr w:type="spellEnd"/>
-      <w:r>
-        <w:rPr>
-          <w:lang w:val="en-US"/>
-        </w:rPr>
-        <w:br/>
-      </w:r>
-      <w:r>
-        <w:rPr>
-          <w:lang w:val="en-US"/>
-        </w:rPr>
-        <w:br/>
-      </w:r>
-      <w:r>
-        <w:rPr>
-          <w:b/>
-          <w:lang w:val="en-US"/>
-        </w:rPr>
-        <w:t>Tom S</w:t>
-      </w:r>
-      <w:r>
-        <w:rPr>
-          <w:b/>
-          <w:lang w:val="en-US"/>
-        </w:rPr>
-        <w:t>mits:</w:t>
-      </w:r>
       <w:r>
         <w:rPr>
           <w:lang w:val="en-US"/>
@@ -3280,7 +3994,7 @@
         </w:rPr>
         <w:t xml:space="preserve">: </w:t>
       </w:r>
-      <w:hyperlink r:id="rId9" w:history="1">
+      <w:hyperlink r:id="rId10" w:history="1">
         <w:r>
           <w:rPr>
             <w:rStyle w:val="Hyperlink"/>
@@ -3407,7 +4121,7 @@
         </w:rPr>
         <w:t xml:space="preserve">: </w:t>
       </w:r>
-      <w:hyperlink r:id="rId10" w:history="1">
+      <w:hyperlink r:id="rId11" w:history="1">
         <w:r>
           <w:rPr>
             <w:rStyle w:val="Hyperlink"/>
@@ -3506,7 +4220,8 @@
           <w:lang w:val="en-US"/>
         </w:rPr>
       </w:pPr>
-      <w:bookmarkStart w:id="7" w:name="_Toc431376256"/>
+      <w:bookmarkStart w:id="17" w:name="_Toc432061997"/>
+      <w:bookmarkStart w:id="18" w:name="_Toc432062071"/>
       <w:r>
         <w:rPr>
           <w:lang w:val="en-US"/>
@@ -3519,7 +4234,8 @@
         </w:rPr>
         <w:t>nformation</w:t>
       </w:r>
-      <w:bookmarkEnd w:id="7"/>
+      <w:bookmarkEnd w:id="17"/>
+      <w:bookmarkEnd w:id="18"/>
     </w:p>
     <w:p>
       <w:pPr>
@@ -3561,7 +4277,13 @@
         <w:rPr>
           <w:lang w:val="en-US"/>
         </w:rPr>
-        <w:t>’re at home. Every Monday, we will</w:t>
+        <w:t xml:space="preserve"> a</w:t>
+      </w:r>
+      <w:r>
+        <w:rPr>
+          <w:lang w:val="en-US"/>
+        </w:rPr>
+        <w:t>re at home. Every Monday, we will</w:t>
       </w:r>
       <w:r>
         <w:rPr>
@@ -3575,14 +4297,12 @@
         </w:rPr>
         <w:t xml:space="preserve">s about the previous week, </w:t>
       </w:r>
-      <w:proofErr w:type="gramStart"/>
-      <w:r>
-        <w:rPr>
-          <w:lang w:val="en-US"/>
-        </w:rPr>
-        <w:t>We</w:t>
-      </w:r>
-      <w:proofErr w:type="gramEnd"/>
+      <w:r>
+        <w:rPr>
+          <w:lang w:val="en-US"/>
+        </w:rPr>
+        <w:t>we</w:t>
+      </w:r>
       <w:r>
         <w:rPr>
           <w:lang w:val="en-US"/>
@@ -3599,7 +4319,19 @@
         <w:rPr>
           <w:lang w:val="en-US"/>
         </w:rPr>
-        <w:t>write down the hours we’ve worked</w:t>
+        <w:t xml:space="preserve">write down the </w:t>
+      </w:r>
+      <w:r>
+        <w:rPr>
+          <w:lang w:val="en-US"/>
+        </w:rPr>
+        <w:t>hours we ha</w:t>
+      </w:r>
+      <w:r>
+        <w:rPr>
+          <w:lang w:val="en-US"/>
+        </w:rPr>
+        <w:t>ve worked</w:t>
       </w:r>
       <w:r>
         <w:rPr>
@@ -3621,7 +4353,8 @@
           <w:lang w:val="en-US"/>
         </w:rPr>
       </w:pPr>
-      <w:bookmarkStart w:id="8" w:name="_Toc431376257"/>
+      <w:bookmarkStart w:id="19" w:name="_Toc432061998"/>
+      <w:bookmarkStart w:id="20" w:name="_Toc432062072"/>
       <w:r>
         <w:rPr>
           <w:lang w:val="en-US"/>
@@ -3640,7 +4373,8 @@
         </w:rPr>
         <w:t>lanning</w:t>
       </w:r>
-      <w:bookmarkEnd w:id="8"/>
+      <w:bookmarkEnd w:id="19"/>
+      <w:bookmarkEnd w:id="20"/>
     </w:p>
     <w:p>
       <w:pPr>
@@ -3712,7 +4446,13 @@
         <w:rPr>
           <w:lang w:val="en-US"/>
         </w:rPr>
-        <w:t>who’s responsible for the task to be done.</w:t>
+        <w:t>who i</w:t>
+      </w:r>
+      <w:r>
+        <w:rPr>
+          <w:lang w:val="en-US"/>
+        </w:rPr>
+        <w:t>s responsible for the task to be done.</w:t>
       </w:r>
       <w:r>
         <w:rPr>
@@ -3739,7 +4479,6 @@
           <w:lang w:val="en-US"/>
         </w:rPr>
       </w:pPr>
-      <w:bookmarkStart w:id="9" w:name="_Toc431376258"/>
       <w:r>
         <w:rPr>
           <w:lang w:val="en-US"/>
@@ -3754,6 +4493,8 @@
           <w:lang w:val="en-US"/>
         </w:rPr>
       </w:pPr>
+      <w:bookmarkStart w:id="21" w:name="_Toc432061999"/>
+      <w:bookmarkStart w:id="22" w:name="_Toc432062073"/>
       <w:r>
         <w:rPr>
           <w:lang w:val="en-US"/>
@@ -3767,7 +4508,8 @@
         </w:rPr>
         <w:t>Costs and benefits</w:t>
       </w:r>
-      <w:bookmarkEnd w:id="9"/>
+      <w:bookmarkEnd w:id="21"/>
+      <w:bookmarkEnd w:id="22"/>
     </w:p>
     <w:p>
       <w:pPr>
@@ -3794,19 +4536,17 @@
         </w:rPr>
         <w:t>charge €20</w:t>
       </w:r>
-      <w:proofErr w:type="gramStart"/>
-      <w:r>
-        <w:rPr>
-          <w:lang w:val="en-US"/>
-        </w:rPr>
-        <w:t>,-</w:t>
-      </w:r>
-      <w:proofErr w:type="gramEnd"/>
-      <w:r>
-        <w:rPr>
-          <w:lang w:val="en-US"/>
-        </w:rPr>
-        <w:t xml:space="preserve">  a </w:t>
+      <w:r>
+        <w:rPr>
+          <w:lang w:val="en-US"/>
+        </w:rPr>
+        <w:t>, - an</w:t>
+      </w:r>
+      <w:r>
+        <w:rPr>
+          <w:lang w:val="en-US"/>
+        </w:rPr>
+        <w:t xml:space="preserve"> </w:t>
       </w:r>
       <w:r>
         <w:rPr>
@@ -3851,19 +4591,23 @@
         </w:rPr>
         <w:t>ll work 152 hours for €20</w:t>
       </w:r>
-      <w:proofErr w:type="gramStart"/>
-      <w:r>
-        <w:rPr>
-          <w:lang w:val="en-US"/>
-        </w:rPr>
-        <w:t>,-</w:t>
-      </w:r>
-      <w:proofErr w:type="gramEnd"/>
-      <w:r>
-        <w:rPr>
-          <w:lang w:val="en-US"/>
-        </w:rPr>
-        <w:t xml:space="preserve"> a</w:t>
+      <w:r>
+        <w:rPr>
+          <w:lang w:val="en-US"/>
+        </w:rPr>
+        <w:t>, -</w:t>
+      </w:r>
+      <w:r>
+        <w:rPr>
+          <w:lang w:val="en-US"/>
+        </w:rPr>
+        <w:t xml:space="preserve"> </w:t>
+      </w:r>
+      <w:r>
+        <w:rPr>
+          <w:lang w:val="en-US"/>
+        </w:rPr>
+        <w:t>an</w:t>
       </w:r>
       <w:r>
         <w:rPr>
@@ -3883,14 +4627,12 @@
         </w:rPr>
         <w:t>three developers. Only the amount of work hours will result in a €1.920</w:t>
       </w:r>
-      <w:proofErr w:type="gramStart"/>
-      <w:r>
-        <w:rPr>
-          <w:lang w:val="en-US"/>
-        </w:rPr>
-        <w:t>,-</w:t>
-      </w:r>
-      <w:proofErr w:type="gramEnd"/>
+      <w:r>
+        <w:rPr>
+          <w:lang w:val="en-US"/>
+        </w:rPr>
+        <w:t>, -</w:t>
+      </w:r>
       <w:r>
         <w:rPr>
           <w:lang w:val="en-US"/>
@@ -3901,7 +4643,19 @@
         <w:rPr>
           <w:lang w:val="en-US"/>
         </w:rPr>
-        <w:t>Now, assuming the use of devices will be around maximum  50,- because we don’t think we need many of those</w:t>
+        <w:t xml:space="preserve">Now, assuming the use of devices will be around </w:t>
+      </w:r>
+      <w:r>
+        <w:rPr>
+          <w:lang w:val="en-US"/>
+        </w:rPr>
+        <w:t>maximum 50, - because we do not</w:t>
+      </w:r>
+      <w:r>
+        <w:rPr>
+          <w:lang w:val="en-US"/>
+        </w:rPr>
+        <w:t xml:space="preserve"> think we need many of those</w:t>
       </w:r>
       <w:r>
         <w:rPr>
@@ -3973,7 +4727,8 @@
         </w:rPr>
         <w:br/>
       </w:r>
-      <w:bookmarkStart w:id="10" w:name="_Toc431376259"/>
+      <w:bookmarkStart w:id="23" w:name="_Toc432062000"/>
+      <w:bookmarkStart w:id="24" w:name="_Toc432062074"/>
       <w:r>
         <w:rPr>
           <w:rStyle w:val="Heading1Char"/>
@@ -4009,7 +4764,6 @@
         </w:rPr>
         <w:t xml:space="preserve"> </w:t>
       </w:r>
-      <w:bookmarkEnd w:id="10"/>
       <w:r>
         <w:rPr>
           <w:rStyle w:val="Heading1Char"/>
@@ -4017,6 +4771,8 @@
         </w:rPr>
         <w:t>analysis</w:t>
       </w:r>
+      <w:bookmarkEnd w:id="23"/>
+      <w:bookmarkEnd w:id="24"/>
       <w:r>
         <w:rPr>
           <w:rStyle w:val="Heading1Char"/>
@@ -4226,7 +4982,6 @@
               </w:rPr>
               <w:t> </w:t>
             </w:r>
-            <w:proofErr w:type="spellStart"/>
             <w:r>
               <w:rPr>
                 <w:rFonts w:ascii="Calibri" w:eastAsia="Times New Roman" w:hAnsi="Calibri" w:cs="Times New Roman"/>
@@ -4235,31 +4990,8 @@
                 <w:szCs w:val="40"/>
                 <w:lang w:eastAsia="nl-NL"/>
               </w:rPr>
-              <w:t>Potential</w:t>
-            </w:r>
-            <w:proofErr w:type="spellEnd"/>
-            <w:r>
-              <w:rPr>
-                <w:rFonts w:ascii="Calibri" w:eastAsia="Times New Roman" w:hAnsi="Calibri" w:cs="Times New Roman"/>
-                <w:color w:val="000000"/>
-                <w:sz w:val="40"/>
-                <w:szCs w:val="40"/>
-                <w:lang w:eastAsia="nl-NL"/>
-              </w:rPr>
-              <w:t xml:space="preserve"> </w:t>
-            </w:r>
-            <w:proofErr w:type="spellStart"/>
-            <w:r>
-              <w:rPr>
-                <w:rFonts w:ascii="Calibri" w:eastAsia="Times New Roman" w:hAnsi="Calibri" w:cs="Times New Roman"/>
-                <w:color w:val="000000"/>
-                <w:sz w:val="40"/>
-                <w:szCs w:val="40"/>
-                <w:lang w:eastAsia="nl-NL"/>
-              </w:rPr>
-              <w:t>Consequence</w:t>
-            </w:r>
-            <w:proofErr w:type="spellEnd"/>
+              <w:t>Potential Consequence</w:t>
+            </w:r>
           </w:p>
         </w:tc>
         <w:tc>
@@ -4351,14 +5083,12 @@
                 <w:b/>
               </w:rPr>
             </w:pPr>
-            <w:proofErr w:type="spellStart"/>
             <w:r>
               <w:rPr>
                 <w:b/>
               </w:rPr>
               <w:t>Conse-quence</w:t>
             </w:r>
-            <w:proofErr w:type="spellEnd"/>
           </w:p>
         </w:tc>
         <w:tc>
@@ -4408,8 +5138,6 @@
                 <w:lang w:val="en-US" w:eastAsia="nl-NL"/>
               </w:rPr>
             </w:pPr>
-            <w:bookmarkStart w:id="11" w:name="_GoBack"/>
-            <w:bookmarkEnd w:id="11"/>
             <w:r>
               <w:rPr>
                 <w:rFonts w:ascii="Calibri" w:eastAsia="Times New Roman" w:hAnsi="Calibri" w:cs="Times New Roman"/>
@@ -5037,34 +5765,14 @@
                 <w:lang w:eastAsia="nl-NL"/>
               </w:rPr>
             </w:pPr>
-            <w:proofErr w:type="spellStart"/>
-            <w:r>
-              <w:rPr>
-                <w:rFonts w:ascii="Calibri" w:eastAsia="Times New Roman" w:hAnsi="Calibri" w:cs="Times New Roman"/>
-                <w:color w:val="000000"/>
-                <w:lang w:eastAsia="nl-NL"/>
-              </w:rPr>
-              <w:t>Better</w:t>
-            </w:r>
-            <w:proofErr w:type="spellEnd"/>
-            <w:r>
-              <w:rPr>
-                <w:rFonts w:ascii="Calibri" w:eastAsia="Times New Roman" w:hAnsi="Calibri" w:cs="Times New Roman"/>
-                <w:color w:val="000000"/>
-                <w:lang w:eastAsia="nl-NL"/>
-              </w:rPr>
-              <w:t xml:space="preserve"> </w:t>
-            </w:r>
-            <w:proofErr w:type="spellStart"/>
-            <w:r>
-              <w:rPr>
-                <w:rFonts w:ascii="Calibri" w:eastAsia="Times New Roman" w:hAnsi="Calibri" w:cs="Times New Roman"/>
-                <w:color w:val="000000"/>
-                <w:lang w:eastAsia="nl-NL"/>
-              </w:rPr>
-              <w:t>communications</w:t>
-            </w:r>
-            <w:proofErr w:type="spellEnd"/>
+            <w:r>
+              <w:rPr>
+                <w:rFonts w:ascii="Calibri" w:eastAsia="Times New Roman" w:hAnsi="Calibri" w:cs="Times New Roman"/>
+                <w:color w:val="000000"/>
+                <w:lang w:eastAsia="nl-NL"/>
+              </w:rPr>
+              <w:t>Better communications</w:t>
+            </w:r>
           </w:p>
         </w:tc>
         <w:tc>
@@ -5404,7 +6112,7 @@
                 <w:color w:val="000000"/>
                 <w:lang w:eastAsia="nl-NL"/>
               </w:rPr>
-              <w:t>Failing</w:t>
+              <w:t>Broken</w:t>
             </w:r>
             <w:proofErr w:type="spellEnd"/>
             <w:r>
@@ -5413,7 +6121,15 @@
                 <w:color w:val="000000"/>
                 <w:lang w:eastAsia="nl-NL"/>
               </w:rPr>
-              <w:t xml:space="preserve"> hardware.</w:t>
+              <w:t xml:space="preserve"> </w:t>
+            </w:r>
+            <w:r>
+              <w:rPr>
+                <w:rFonts w:ascii="Calibri" w:eastAsia="Times New Roman" w:hAnsi="Calibri" w:cs="Times New Roman"/>
+                <w:color w:val="000000"/>
+                <w:lang w:eastAsia="nl-NL"/>
+              </w:rPr>
+              <w:t>hardware.</w:t>
             </w:r>
           </w:p>
         </w:tc>
@@ -5442,7 +6158,7 @@
                 <w:color w:val="000000"/>
                 <w:lang w:eastAsia="nl-NL"/>
               </w:rPr>
-              <w:t>Backup</w:t>
+              <w:t>Spare</w:t>
             </w:r>
             <w:proofErr w:type="spellEnd"/>
             <w:r>
@@ -6069,25 +6785,7 @@
                 <w:color w:val="000000"/>
                 <w:lang w:eastAsia="nl-NL"/>
               </w:rPr>
-              <w:t xml:space="preserve">No Internet </w:t>
-            </w:r>
-            <w:proofErr w:type="spellStart"/>
-            <w:r>
-              <w:rPr>
-                <w:rFonts w:ascii="Calibri" w:eastAsia="Times New Roman" w:hAnsi="Calibri" w:cs="Times New Roman"/>
-                <w:color w:val="000000"/>
-                <w:lang w:eastAsia="nl-NL"/>
-              </w:rPr>
-              <w:t>connection</w:t>
-            </w:r>
-            <w:proofErr w:type="spellEnd"/>
-            <w:r>
-              <w:rPr>
-                <w:rFonts w:ascii="Calibri" w:eastAsia="Times New Roman" w:hAnsi="Calibri" w:cs="Times New Roman"/>
-                <w:color w:val="000000"/>
-                <w:lang w:eastAsia="nl-NL"/>
-              </w:rPr>
-              <w:t>.</w:t>
+              <w:t>No Internet connection.</w:t>
             </w:r>
           </w:p>
         </w:tc>
@@ -6700,23 +7398,13 @@
                 <w:lang w:eastAsia="nl-NL"/>
               </w:rPr>
             </w:pPr>
-            <w:proofErr w:type="spellStart"/>
-            <w:r>
-              <w:rPr>
-                <w:rFonts w:ascii="Calibri" w:eastAsia="Times New Roman" w:hAnsi="Calibri" w:cs="Times New Roman"/>
-                <w:color w:val="000000"/>
-                <w:lang w:eastAsia="nl-NL"/>
-              </w:rPr>
-              <w:t>Devide</w:t>
-            </w:r>
-            <w:proofErr w:type="spellEnd"/>
-            <w:r>
-              <w:rPr>
-                <w:rFonts w:ascii="Calibri" w:eastAsia="Times New Roman" w:hAnsi="Calibri" w:cs="Times New Roman"/>
-                <w:color w:val="000000"/>
-                <w:lang w:eastAsia="nl-NL"/>
-              </w:rPr>
-              <w:t xml:space="preserve"> team</w:t>
+            <w:r>
+              <w:rPr>
+                <w:rFonts w:ascii="Calibri" w:eastAsia="Times New Roman" w:hAnsi="Calibri" w:cs="Times New Roman"/>
+                <w:color w:val="000000"/>
+                <w:lang w:eastAsia="nl-NL"/>
+              </w:rPr>
+              <w:t>Devide team</w:t>
             </w:r>
           </w:p>
         </w:tc>
@@ -7032,9 +7720,10 @@
       </w:pPr>
     </w:p>
     <w:sectPr>
-      <w:footerReference w:type="default" r:id="rId11"/>
+      <w:footerReference w:type="default" r:id="rId12"/>
       <w:pgSz w:w="11906" w:h="16838"/>
       <w:pgMar w:top="1417" w:right="1417" w:bottom="1417" w:left="1417" w:header="708" w:footer="708" w:gutter="0"/>
+      <w:pgNumType w:start="0"/>
       <w:cols w:space="708"/>
       <w:titlePg/>
       <w:docGrid w:linePitch="360"/>
@@ -7066,36 +7755,68 @@
 <w:ftr xmlns:wpc="http://schemas.microsoft.com/office/word/2010/wordprocessingCanvas" xmlns:mc="http://schemas.openxmlformats.org/markup-compatibility/2006" xmlns:o="urn:schemas-microsoft-com:office:office" xmlns:r="http://schemas.openxmlformats.org/officeDocument/2006/relationships" xmlns:m="http://schemas.openxmlformats.org/officeDocument/2006/math" xmlns:v="urn:schemas-microsoft-com:vml" xmlns:wp14="http://schemas.microsoft.com/office/word/2010/wordprocessingDrawing" xmlns:wp="http://schemas.openxmlformats.org/drawingml/2006/wordprocessingDrawing" xmlns:w10="urn:schemas-microsoft-com:office:word" xmlns:w="http://schemas.openxmlformats.org/wordprocessingml/2006/main" xmlns:w14="http://schemas.microsoft.com/office/word/2010/wordml" xmlns:w15="http://schemas.microsoft.com/office/word/2012/wordml" xmlns:wpg="http://schemas.microsoft.com/office/word/2010/wordprocessingGroup" xmlns:wpi="http://schemas.microsoft.com/office/word/2010/wordprocessingInk" xmlns:wne="http://schemas.microsoft.com/office/word/2006/wordml" xmlns:wps="http://schemas.microsoft.com/office/word/2010/wordprocessingShape" mc:Ignorable="w14 w15 wp14">
   <w:sdt>
     <w:sdtPr>
-      <w:id w:val="-25022852"/>
+      <w:id w:val="-1603402507"/>
       <w:docPartObj>
         <w:docPartGallery w:val="Page Numbers (Bottom of Page)"/>
         <w:docPartUnique/>
       </w:docPartObj>
     </w:sdtPr>
-    <w:sdtEndPr/>
+    <w:sdtEndPr>
+      <w:rPr>
+        <w:color w:val="7F7F7F" w:themeColor="background1" w:themeShade="7F"/>
+        <w:spacing w:val="60"/>
+      </w:rPr>
+    </w:sdtEndPr>
     <w:sdtContent>
       <w:p>
         <w:pPr>
           <w:pStyle w:val="Footer"/>
-          <w:jc w:val="right"/>
+          <w:pBdr>
+            <w:top w:val="single" w:sz="4" w:space="1" w:color="D9D9D9" w:themeColor="background1" w:themeShade="D9"/>
+          </w:pBdr>
+          <w:rPr>
+            <w:b/>
+            <w:bCs/>
+          </w:rPr>
         </w:pPr>
         <w:r>
           <w:fldChar w:fldCharType="begin"/>
         </w:r>
         <w:r>
-          <w:instrText>PAGE   \* MERGEFORMAT</w:instrText>
+          <w:instrText xml:space="preserve"> PAGE   \* MERGEFORMAT </w:instrText>
         </w:r>
         <w:r>
           <w:fldChar w:fldCharType="separate"/>
         </w:r>
         <w:r>
           <w:rPr>
+            <w:b/>
+            <w:bCs/>
             <w:noProof/>
           </w:rPr>
-          <w:t>5</w:t>
+          <w:t>1</w:t>
         </w:r>
         <w:r>
+          <w:rPr>
+            <w:b/>
+            <w:bCs/>
+            <w:noProof/>
+          </w:rPr>
           <w:fldChar w:fldCharType="end"/>
+        </w:r>
+        <w:r>
+          <w:rPr>
+            <w:b/>
+            <w:bCs/>
+          </w:rPr>
+          <w:t xml:space="preserve"> | </w:t>
+        </w:r>
+        <w:r>
+          <w:rPr>
+            <w:color w:val="7F7F7F" w:themeColor="background1" w:themeShade="7F"/>
+            <w:spacing w:val="60"/>
+          </w:rPr>
+          <w:t>Page</w:t>
         </w:r>
       </w:p>
     </w:sdtContent>
@@ -9125,6 +9846,7 @@
   <w:style w:type="character" w:default="1" w:styleId="DefaultParagraphFont">
     <w:name w:val="Default Paragraph Font"/>
     <w:uiPriority w:val="1"/>
+    <w:semiHidden/>
     <w:unhideWhenUsed/>
   </w:style>
   <w:style w:type="table" w:default="1" w:styleId="TableNormal">
@@ -9263,6 +9985,7 @@
   </w:style>
   <w:style w:type="paragraph" w:styleId="NoSpacing">
     <w:name w:val="No Spacing"/>
+    <w:link w:val="NoSpacingChar"/>
     <w:uiPriority w:val="1"/>
     <w:qFormat/>
     <w:rsid w:val="00BC6CD2"/>
@@ -9272,7 +9995,6 @@
     <w:basedOn w:val="Heading1"/>
     <w:next w:val="Normal"/>
     <w:uiPriority w:val="39"/>
-    <w:semiHidden/>
     <w:unhideWhenUsed/>
     <w:qFormat/>
     <w:rsid w:val="00AD7A92"/>
@@ -9362,6 +10084,26 @@
       <w:sz w:val="24"/>
       <w:szCs w:val="24"/>
     </w:rPr>
+  </w:style>
+  <w:style w:type="character" w:customStyle="1" w:styleId="NoSpacingChar">
+    <w:name w:val="No Spacing Char"/>
+    <w:basedOn w:val="DefaultParagraphFont"/>
+    <w:link w:val="NoSpacing"/>
+    <w:uiPriority w:val="1"/>
+    <w:rsid w:val="001F5F84"/>
+  </w:style>
+  <w:style w:type="paragraph" w:styleId="TOC2">
+    <w:name w:val="toc 2"/>
+    <w:basedOn w:val="Normal"/>
+    <w:next w:val="Normal"/>
+    <w:autoRedefine/>
+    <w:uiPriority w:val="39"/>
+    <w:unhideWhenUsed/>
+    <w:rsid w:val="001F5F84"/>
+    <w:pPr>
+      <w:spacing w:after="100"/>
+      <w:ind w:left="220"/>
+    </w:pPr>
   </w:style>
 </w:styles>
 </file>
@@ -9652,11 +10394,30 @@
 </file>
 
 <file path=customXml/item1.xml><?xml version="1.0" encoding="utf-8"?>
+<CoverPageProperties xmlns="http://schemas.microsoft.com/office/2006/coverPageProps">
+  <PublishDate/>
+  <Abstract/>
+  <CompanyAddress>TERHEIJDENSEWEG 350A, BREDA</CompanyAddress>
+  <CompanyPhone/>
+  <CompanyFax/>
+  <CompanyEmail/>
+</CoverPageProperties>
+</file>
+
+<file path=customXml/item2.xml><?xml version="1.0" encoding="utf-8"?>
 <b:Sources xmlns:b="http://schemas.openxmlformats.org/officeDocument/2006/bibliography" xmlns="http://schemas.openxmlformats.org/officeDocument/2006/bibliography" SelectedStyle="\APA.XSL" StyleName="APA"/>
 </file>
 
 <file path=customXml/itemProps1.xml><?xml version="1.0" encoding="utf-8"?>
-<ds:datastoreItem xmlns:ds="http://schemas.openxmlformats.org/officeDocument/2006/customXml" ds:itemID="{148A8F2C-1018-4091-80DF-3B56F5696AFA}">
+<ds:datastoreItem xmlns:ds="http://schemas.openxmlformats.org/officeDocument/2006/customXml" ds:itemID="{55AF091B-3C7A-41E3-B477-F2FDAA23CFDA}">
+  <ds:schemaRefs>
+    <ds:schemaRef ds:uri="http://schemas.microsoft.com/office/2006/coverPageProps"/>
+  </ds:schemaRefs>
+</ds:datastoreItem>
+</file>
+
+<file path=customXml/itemProps2.xml><?xml version="1.0" encoding="utf-8"?>
+<ds:datastoreItem xmlns:ds="http://schemas.openxmlformats.org/officeDocument/2006/customXml" ds:itemID="{0CD19E7B-CC07-47A8-8602-6E52FD12454E}">
   <ds:schemaRefs>
     <ds:schemaRef ds:uri="http://schemas.openxmlformats.org/officeDocument/2006/bibliography"/>
   </ds:schemaRefs>

</xml_diff>

<commit_message>
Steven map hernieuwd (alweer)
</commit_message>
<xml_diff>
--- a/Barroc IT - Documentatie/Steven/PVA_BarrocIT/PVA_BarrocIT_tom.docx
+++ b/Barroc IT - Documentatie/Steven/PVA_BarrocIT/PVA_BarrocIT_tom.docx
@@ -1197,7 +1197,7 @@
           <w:r>
             <w:fldChar w:fldCharType="separate"/>
           </w:r>
-          <w:hyperlink w:anchor="_Toc432667494" w:history="1">
+          <w:hyperlink w:anchor="_Toc432066299" w:history="1">
             <w:r>
               <w:rPr>
                 <w:rStyle w:val="Hyperlink"/>
@@ -1225,7 +1225,7 @@
                 <w:noProof/>
                 <w:webHidden/>
               </w:rPr>
-              <w:instrText xml:space="preserve"> PAGEREF _Toc432667494 \h </w:instrText>
+              <w:instrText xml:space="preserve"> PAGEREF _Toc432066299 \h </w:instrText>
             </w:r>
             <w:r>
               <w:rPr>
@@ -1268,7 +1268,7 @@
               <w:lang w:eastAsia="nl-NL"/>
             </w:rPr>
           </w:pPr>
-          <w:hyperlink w:anchor="_Toc432667495" w:history="1">
+          <w:hyperlink w:anchor="_Toc432066300" w:history="1">
             <w:r>
               <w:rPr>
                 <w:rStyle w:val="Hyperlink"/>
@@ -1296,7 +1296,7 @@
                 <w:noProof/>
                 <w:webHidden/>
               </w:rPr>
-              <w:instrText xml:space="preserve"> PAGEREF _Toc432667495 \h </w:instrText>
+              <w:instrText xml:space="preserve"> PAGEREF _Toc432066300 \h </w:instrText>
             </w:r>
             <w:r>
               <w:rPr>
@@ -1339,7 +1339,7 @@
               <w:lang w:eastAsia="nl-NL"/>
             </w:rPr>
           </w:pPr>
-          <w:hyperlink w:anchor="_Toc432667496" w:history="1">
+          <w:hyperlink w:anchor="_Toc432066301" w:history="1">
             <w:r>
               <w:rPr>
                 <w:rStyle w:val="Hyperlink"/>
@@ -1367,7 +1367,7 @@
                 <w:noProof/>
                 <w:webHidden/>
               </w:rPr>
-              <w:instrText xml:space="preserve"> PAGEREF _Toc432667496 \h </w:instrText>
+              <w:instrText xml:space="preserve"> PAGEREF _Toc432066301 \h </w:instrText>
             </w:r>
             <w:r>
               <w:rPr>
@@ -1388,79 +1388,6 @@
                 <w:webHidden/>
               </w:rPr>
               <w:t>3</w:t>
-            </w:r>
-            <w:r>
-              <w:rPr>
-                <w:noProof/>
-                <w:webHidden/>
-              </w:rPr>
-              <w:fldChar w:fldCharType="end"/>
-            </w:r>
-          </w:hyperlink>
-          <w:bookmarkStart w:id="0" w:name="_GoBack"/>
-          <w:bookmarkEnd w:id="0"/>
-        </w:p>
-        <w:p>
-          <w:pPr>
-            <w:pStyle w:val="TOC1"/>
-            <w:tabs>
-              <w:tab w:val="right" w:leader="dot" w:pos="9062"/>
-            </w:tabs>
-            <w:rPr>
-              <w:rFonts w:eastAsiaTheme="minorEastAsia"/>
-              <w:noProof/>
-              <w:lang w:eastAsia="nl-NL"/>
-            </w:rPr>
-          </w:pPr>
-          <w:hyperlink w:anchor="_Toc432667497" w:history="1">
-            <w:r>
-              <w:rPr>
-                <w:rStyle w:val="Hyperlink"/>
-                <w:noProof/>
-                <w:lang w:val="en-US"/>
-              </w:rPr>
-              <w:t>4: Project Boundaries</w:t>
-            </w:r>
-            <w:r>
-              <w:rPr>
-                <w:noProof/>
-                <w:webHidden/>
-              </w:rPr>
-              <w:tab/>
-            </w:r>
-            <w:r>
-              <w:rPr>
-                <w:noProof/>
-                <w:webHidden/>
-              </w:rPr>
-              <w:fldChar w:fldCharType="begin"/>
-            </w:r>
-            <w:r>
-              <w:rPr>
-                <w:noProof/>
-                <w:webHidden/>
-              </w:rPr>
-              <w:instrText xml:space="preserve"> PAGEREF _Toc432667497 \h </w:instrText>
-            </w:r>
-            <w:r>
-              <w:rPr>
-                <w:noProof/>
-                <w:webHidden/>
-              </w:rPr>
-            </w:r>
-            <w:r>
-              <w:rPr>
-                <w:noProof/>
-                <w:webHidden/>
-              </w:rPr>
-              <w:fldChar w:fldCharType="separate"/>
-            </w:r>
-            <w:r>
-              <w:rPr>
-                <w:noProof/>
-                <w:webHidden/>
-              </w:rPr>
-              <w:t>4</w:t>
             </w:r>
             <w:r>
               <w:rPr>
@@ -1483,14 +1410,14 @@
               <w:lang w:eastAsia="nl-NL"/>
             </w:rPr>
           </w:pPr>
-          <w:hyperlink w:anchor="_Toc432667498" w:history="1">
+          <w:hyperlink w:anchor="_Toc432066302" w:history="1">
             <w:r>
               <w:rPr>
                 <w:rStyle w:val="Hyperlink"/>
                 <w:noProof/>
                 <w:lang w:val="en-US"/>
               </w:rPr>
-              <w:t>5: Products</w:t>
+              <w:t>4: Project Boundaries</w:t>
             </w:r>
             <w:r>
               <w:rPr>
@@ -1511,7 +1438,7 @@
                 <w:noProof/>
                 <w:webHidden/>
               </w:rPr>
-              <w:instrText xml:space="preserve"> PAGEREF _Toc432667498 \h </w:instrText>
+              <w:instrText xml:space="preserve"> PAGEREF _Toc432066302 \h </w:instrText>
             </w:r>
             <w:r>
               <w:rPr>
@@ -1531,7 +1458,7 @@
                 <w:noProof/>
                 <w:webHidden/>
               </w:rPr>
-              <w:t>5</w:t>
+              <w:t>4</w:t>
             </w:r>
             <w:r>
               <w:rPr>
@@ -1554,14 +1481,14 @@
               <w:lang w:eastAsia="nl-NL"/>
             </w:rPr>
           </w:pPr>
-          <w:hyperlink w:anchor="_Toc432667499" w:history="1">
+          <w:hyperlink w:anchor="_Toc432066303" w:history="1">
             <w:r>
               <w:rPr>
                 <w:rStyle w:val="Hyperlink"/>
                 <w:noProof/>
                 <w:lang w:val="en-US"/>
               </w:rPr>
-              <w:t>6: Quality</w:t>
+              <w:t>5: Products</w:t>
             </w:r>
             <w:r>
               <w:rPr>
@@ -1582,7 +1509,7 @@
                 <w:noProof/>
                 <w:webHidden/>
               </w:rPr>
-              <w:instrText xml:space="preserve"> PAGEREF _Toc432667499 \h </w:instrText>
+              <w:instrText xml:space="preserve"> PAGEREF _Toc432066303 \h </w:instrText>
             </w:r>
             <w:r>
               <w:rPr>
@@ -1602,7 +1529,7 @@
                 <w:noProof/>
                 <w:webHidden/>
               </w:rPr>
-              <w:t>5</w:t>
+              <w:t>4</w:t>
             </w:r>
             <w:r>
               <w:rPr>
@@ -1625,14 +1552,14 @@
               <w:lang w:eastAsia="nl-NL"/>
             </w:rPr>
           </w:pPr>
-          <w:hyperlink w:anchor="_Toc432667500" w:history="1">
+          <w:hyperlink w:anchor="_Toc432066304" w:history="1">
             <w:r>
               <w:rPr>
                 <w:rStyle w:val="Hyperlink"/>
                 <w:noProof/>
                 <w:lang w:val="en-US"/>
               </w:rPr>
-              <w:t>7: Project Organization</w:t>
+              <w:t>6: Quality</w:t>
             </w:r>
             <w:r>
               <w:rPr>
@@ -1653,7 +1580,7 @@
                 <w:noProof/>
                 <w:webHidden/>
               </w:rPr>
-              <w:instrText xml:space="preserve"> PAGEREF _Toc432667500 \h </w:instrText>
+              <w:instrText xml:space="preserve"> PAGEREF _Toc432066304 \h </w:instrText>
             </w:r>
             <w:r>
               <w:rPr>
@@ -1673,7 +1600,78 @@
                 <w:noProof/>
                 <w:webHidden/>
               </w:rPr>
-              <w:t>5</w:t>
+              <w:t>4</w:t>
+            </w:r>
+            <w:r>
+              <w:rPr>
+                <w:noProof/>
+                <w:webHidden/>
+              </w:rPr>
+              <w:fldChar w:fldCharType="end"/>
+            </w:r>
+          </w:hyperlink>
+        </w:p>
+        <w:p>
+          <w:pPr>
+            <w:pStyle w:val="TOC1"/>
+            <w:tabs>
+              <w:tab w:val="right" w:leader="dot" w:pos="9062"/>
+            </w:tabs>
+            <w:rPr>
+              <w:rFonts w:eastAsiaTheme="minorEastAsia"/>
+              <w:noProof/>
+              <w:lang w:eastAsia="nl-NL"/>
+            </w:rPr>
+          </w:pPr>
+          <w:hyperlink w:anchor="_Toc432066305" w:history="1">
+            <w:r>
+              <w:rPr>
+                <w:rStyle w:val="Hyperlink"/>
+                <w:noProof/>
+                <w:lang w:val="en-US"/>
+              </w:rPr>
+              <w:t>7: Project Organization</w:t>
+            </w:r>
+            <w:r>
+              <w:rPr>
+                <w:noProof/>
+                <w:webHidden/>
+              </w:rPr>
+              <w:tab/>
+            </w:r>
+            <w:r>
+              <w:rPr>
+                <w:noProof/>
+                <w:webHidden/>
+              </w:rPr>
+              <w:fldChar w:fldCharType="begin"/>
+            </w:r>
+            <w:r>
+              <w:rPr>
+                <w:noProof/>
+                <w:webHidden/>
+              </w:rPr>
+              <w:instrText xml:space="preserve"> PAGEREF _Toc432066305 \h </w:instrText>
+            </w:r>
+            <w:r>
+              <w:rPr>
+                <w:noProof/>
+                <w:webHidden/>
+              </w:rPr>
+            </w:r>
+            <w:r>
+              <w:rPr>
+                <w:noProof/>
+                <w:webHidden/>
+              </w:rPr>
+              <w:fldChar w:fldCharType="separate"/>
+            </w:r>
+            <w:r>
+              <w:rPr>
+                <w:noProof/>
+                <w:webHidden/>
+              </w:rPr>
+              <w:t>4</w:t>
             </w:r>
             <w:r>
               <w:rPr>
@@ -1696,7 +1694,7 @@
               <w:lang w:eastAsia="nl-NL"/>
             </w:rPr>
           </w:pPr>
-          <w:hyperlink w:anchor="_Toc432667501" w:history="1">
+          <w:hyperlink w:anchor="_Toc432066306" w:history="1">
             <w:r>
               <w:rPr>
                 <w:rStyle w:val="Hyperlink"/>
@@ -1724,7 +1722,7 @@
                 <w:noProof/>
                 <w:webHidden/>
               </w:rPr>
-              <w:instrText xml:space="preserve"> PAGEREF _Toc432667501 \h </w:instrText>
+              <w:instrText xml:space="preserve"> PAGEREF _Toc432066306 \h </w:instrText>
             </w:r>
             <w:r>
               <w:rPr>
@@ -1744,7 +1742,7 @@
                 <w:noProof/>
                 <w:webHidden/>
               </w:rPr>
-              <w:t>6</w:t>
+              <w:t>5</w:t>
             </w:r>
             <w:r>
               <w:rPr>
@@ -1767,7 +1765,7 @@
               <w:lang w:eastAsia="nl-NL"/>
             </w:rPr>
           </w:pPr>
-          <w:hyperlink w:anchor="_Toc432667502" w:history="1">
+          <w:hyperlink w:anchor="_Toc432066307" w:history="1">
             <w:r>
               <w:rPr>
                 <w:rStyle w:val="Hyperlink"/>
@@ -1795,7 +1793,7 @@
                 <w:noProof/>
                 <w:webHidden/>
               </w:rPr>
-              <w:instrText xml:space="preserve"> PAGEREF _Toc432667502 \h </w:instrText>
+              <w:instrText xml:space="preserve"> PAGEREF _Toc432066307 \h </w:instrText>
             </w:r>
             <w:r>
               <w:rPr>
@@ -1815,7 +1813,7 @@
                 <w:noProof/>
                 <w:webHidden/>
               </w:rPr>
-              <w:t>6</w:t>
+              <w:t>5</w:t>
             </w:r>
             <w:r>
               <w:rPr>
@@ -1838,7 +1836,7 @@
               <w:lang w:eastAsia="nl-NL"/>
             </w:rPr>
           </w:pPr>
-          <w:hyperlink w:anchor="_Toc432667503" w:history="1">
+          <w:hyperlink w:anchor="_Toc432066308" w:history="1">
             <w:r>
               <w:rPr>
                 <w:rStyle w:val="Hyperlink"/>
@@ -1866,7 +1864,7 @@
                 <w:noProof/>
                 <w:webHidden/>
               </w:rPr>
-              <w:instrText xml:space="preserve"> PAGEREF _Toc432667503 \h </w:instrText>
+              <w:instrText xml:space="preserve"> PAGEREF _Toc432066308 \h </w:instrText>
             </w:r>
             <w:r>
               <w:rPr>
@@ -1886,7 +1884,7 @@
                 <w:noProof/>
                 <w:webHidden/>
               </w:rPr>
-              <w:t>6</w:t>
+              <w:t>5</w:t>
             </w:r>
             <w:r>
               <w:rPr>
@@ -1909,7 +1907,7 @@
               <w:lang w:eastAsia="nl-NL"/>
             </w:rPr>
           </w:pPr>
-          <w:hyperlink w:anchor="_Toc432667504" w:history="1">
+          <w:hyperlink w:anchor="_Toc432066309" w:history="1">
             <w:r>
               <w:rPr>
                 <w:rStyle w:val="Hyperlink"/>
@@ -1937,7 +1935,7 @@
                 <w:noProof/>
                 <w:webHidden/>
               </w:rPr>
-              <w:instrText xml:space="preserve"> PAGEREF _Toc432667504 \h </w:instrText>
+              <w:instrText xml:space="preserve"> PAGEREF _Toc432066309 \h </w:instrText>
             </w:r>
             <w:r>
               <w:rPr>
@@ -1957,7 +1955,7 @@
                 <w:noProof/>
                 <w:webHidden/>
               </w:rPr>
-              <w:t>7</w:t>
+              <w:t>6</w:t>
             </w:r>
             <w:r>
               <w:rPr>
@@ -1980,7 +1978,7 @@
               <w:lang w:eastAsia="nl-NL"/>
             </w:rPr>
           </w:pPr>
-          <w:hyperlink w:anchor="_Toc432667505" w:history="1">
+          <w:hyperlink w:anchor="_Toc432066310" w:history="1">
             <w:r>
               <w:rPr>
                 <w:rStyle w:val="Hyperlink"/>
@@ -2008,7 +2006,7 @@
                 <w:noProof/>
                 <w:webHidden/>
               </w:rPr>
-              <w:instrText xml:space="preserve"> PAGEREF _Toc432667505 \h </w:instrText>
+              <w:instrText xml:space="preserve"> PAGEREF _Toc432066310 \h </w:instrText>
             </w:r>
             <w:r>
               <w:rPr>
@@ -2028,7 +2026,7 @@
                 <w:noProof/>
                 <w:webHidden/>
               </w:rPr>
-              <w:t>7</w:t>
+              <w:t>6</w:t>
             </w:r>
             <w:r>
               <w:rPr>
@@ -2660,8 +2658,8 @@
           <w:lang w:val="en-US"/>
         </w:rPr>
       </w:pPr>
-      <w:bookmarkStart w:id="1" w:name="_Toc432061989"/>
-      <w:bookmarkStart w:id="2" w:name="_Toc432667494"/>
+      <w:bookmarkStart w:id="0" w:name="_Toc432061989"/>
+      <w:bookmarkStart w:id="1" w:name="_Toc432066299"/>
       <w:r>
         <w:rPr>
           <w:lang w:val="en-US"/>
@@ -2674,8 +2672,8 @@
         </w:rPr>
         <w:t>Background information</w:t>
       </w:r>
+      <w:bookmarkEnd w:id="0"/>
       <w:bookmarkEnd w:id="1"/>
-      <w:bookmarkEnd w:id="2"/>
     </w:p>
     <w:p>
       <w:pPr>
@@ -2887,7 +2885,13 @@
         <w:rPr>
           <w:lang w:val="en-US"/>
         </w:rPr>
-        <w:t xml:space="preserve"> AA Breda </w:t>
+        <w:t xml:space="preserve"> AA Breda</w:t>
+      </w:r>
+      <w:r>
+        <w:rPr>
+          <w:lang w:val="en-US"/>
+        </w:rPr>
+        <w:t xml:space="preserve"> </w:t>
       </w:r>
       <w:r>
         <w:rPr>
@@ -3118,16 +3122,16 @@
           <w:lang w:val="en-US"/>
         </w:rPr>
       </w:pPr>
-      <w:bookmarkStart w:id="3" w:name="_Toc432061990"/>
-      <w:bookmarkStart w:id="4" w:name="_Toc432667495"/>
+      <w:bookmarkStart w:id="2" w:name="_Toc432061990"/>
+      <w:bookmarkStart w:id="3" w:name="_Toc432066300"/>
       <w:r>
         <w:rPr>
           <w:lang w:val="en-US"/>
         </w:rPr>
         <w:t>2: Project Assignment</w:t>
       </w:r>
+      <w:bookmarkEnd w:id="2"/>
       <w:bookmarkEnd w:id="3"/>
-      <w:bookmarkEnd w:id="4"/>
       <w:r>
         <w:rPr>
           <w:lang w:val="en-US"/>
@@ -3293,8 +3297,8 @@
           <w:lang w:val="en-US"/>
         </w:rPr>
       </w:pPr>
-      <w:bookmarkStart w:id="5" w:name="_Toc432061991"/>
-      <w:bookmarkStart w:id="6" w:name="_Toc432667496"/>
+      <w:bookmarkStart w:id="4" w:name="_Toc432061991"/>
+      <w:bookmarkStart w:id="5" w:name="_Toc432066301"/>
       <w:r>
         <w:rPr>
           <w:lang w:val="en-US"/>
@@ -3307,8 +3311,8 @@
         </w:rPr>
         <w:t xml:space="preserve"> Activities</w:t>
       </w:r>
+      <w:bookmarkEnd w:id="4"/>
       <w:bookmarkEnd w:id="5"/>
-      <w:bookmarkEnd w:id="6"/>
     </w:p>
     <w:p>
       <w:pPr>
@@ -3707,8 +3711,8 @@
           <w:lang w:val="en-US"/>
         </w:rPr>
       </w:pPr>
-      <w:bookmarkStart w:id="7" w:name="_Toc432061992"/>
-      <w:bookmarkStart w:id="8" w:name="_Toc432667497"/>
+      <w:bookmarkStart w:id="6" w:name="_Toc432061992"/>
+      <w:bookmarkStart w:id="7" w:name="_Toc432066302"/>
       <w:r>
         <w:rPr>
           <w:lang w:val="en-US"/>
@@ -3721,11 +3725,12 @@
         </w:rPr>
         <w:t xml:space="preserve"> Boundaries</w:t>
       </w:r>
+      <w:bookmarkEnd w:id="6"/>
       <w:bookmarkEnd w:id="7"/>
-      <w:bookmarkEnd w:id="8"/>
     </w:p>
     <w:p>
       <w:pPr>
+        <w:pStyle w:val="NoSpacing"/>
         <w:rPr>
           <w:lang w:val="en-US"/>
         </w:rPr>
@@ -3733,1953 +3738,711 @@
     </w:p>
     <w:p>
       <w:pPr>
-        <w:rPr>
-          <w:lang w:val="en-US"/>
-        </w:rPr>
-      </w:pPr>
+        <w:pStyle w:val="NoSpacing"/>
+        <w:rPr>
+          <w:lang w:val="en-US"/>
+        </w:rPr>
+      </w:pPr>
+      <w:r>
+        <w:rPr>
+          <w:lang w:val="en-US"/>
+        </w:rPr>
+        <w:t>The Project started at the 7</w:t>
+      </w:r>
+      <w:r>
+        <w:rPr>
+          <w:vertAlign w:val="superscript"/>
+          <w:lang w:val="en-US"/>
+        </w:rPr>
+        <w:t>th</w:t>
+      </w:r>
+      <w:r>
+        <w:rPr>
+          <w:lang w:val="en-US"/>
+        </w:rPr>
+        <w:t xml:space="preserve"> of September,</w:t>
+      </w:r>
+      <w:r>
+        <w:rPr>
+          <w:lang w:val="en-US"/>
+        </w:rPr>
+        <w:t xml:space="preserve"> we a</w:t>
+      </w:r>
+      <w:r>
+        <w:rPr>
+          <w:lang w:val="en-US"/>
+        </w:rPr>
+        <w:t>re expecting the Project will be finished in 8 weeks.</w:t>
+      </w:r>
+      <w:r>
+        <w:rPr>
+          <w:lang w:val="en-US"/>
+        </w:rPr>
+        <w:t xml:space="preserve"> So we expect that</w:t>
+      </w:r>
+      <w:r>
+        <w:rPr>
+          <w:lang w:val="en-US"/>
+        </w:rPr>
+        <w:t xml:space="preserve"> the Project will be finished on </w:t>
+      </w:r>
+      <w:r>
+        <w:rPr>
+          <w:lang w:val="en-US"/>
+        </w:rPr>
+        <w:t>6</w:t>
+      </w:r>
+      <w:r>
+        <w:rPr>
+          <w:vertAlign w:val="superscript"/>
+          <w:lang w:val="en-US"/>
+        </w:rPr>
+        <w:t>th</w:t>
+      </w:r>
+      <w:r>
+        <w:rPr>
+          <w:lang w:val="en-US"/>
+        </w:rPr>
+        <w:t xml:space="preserve"> of November, </w:t>
+      </w:r>
+      <w:r>
+        <w:rPr>
+          <w:lang w:val="en-US"/>
+        </w:rPr>
+        <w:t>we a</w:t>
+      </w:r>
+      <w:r>
+        <w:rPr>
+          <w:lang w:val="en-US"/>
+        </w:rPr>
+        <w:t>re mainly focusing on the mai</w:t>
+      </w:r>
+      <w:r>
+        <w:rPr>
+          <w:lang w:val="en-US"/>
+        </w:rPr>
+        <w:t>n program, after that works, we wi</w:t>
+      </w:r>
+      <w:r>
+        <w:rPr>
+          <w:lang w:val="en-US"/>
+        </w:rPr>
+        <w:t>ll see if we can add additional functions like, as example,  a second language.</w:t>
+      </w:r>
+      <w:r>
+        <w:rPr>
+          <w:lang w:val="en-US"/>
+        </w:rPr>
+        <w:t xml:space="preserve"> This will be available but it will add an extra charge</w:t>
+      </w:r>
+      <w:r>
+        <w:rPr>
+          <w:lang w:val="en-US"/>
+        </w:rPr>
+        <w:t xml:space="preserve"> since this will influence total time usage</w:t>
+      </w:r>
+      <w:r>
+        <w:rPr>
+          <w:lang w:val="en-US"/>
+        </w:rPr>
+        <w:t>.</w:t>
+      </w:r>
+      <w:r>
+        <w:rPr>
+          <w:lang w:val="en-US"/>
+        </w:rPr>
+        <w:t xml:space="preserve"> The product is finished if it i</w:t>
+      </w:r>
+      <w:r>
+        <w:rPr>
+          <w:lang w:val="en-US"/>
+        </w:rPr>
+        <w:t>s possible to locally change data with our application</w:t>
+      </w:r>
+      <w:r>
+        <w:rPr>
+          <w:lang w:val="en-US"/>
+        </w:rPr>
+        <w:t>.</w:t>
+      </w:r>
     </w:p>
     <w:p>
       <w:pPr>
-        <w:rPr>
-          <w:lang w:val="en-US"/>
-        </w:rPr>
-      </w:pPr>
-    </w:p>
-    <w:tbl>
-      <w:tblPr>
-        <w:tblStyle w:val="TableGrid"/>
-        <w:tblW w:w="0" w:type="auto"/>
-        <w:tblLook w:val="04A0" w:firstRow="1" w:lastRow="0" w:firstColumn="1" w:lastColumn="0" w:noHBand="0" w:noVBand="1"/>
-      </w:tblPr>
-      <w:tblGrid>
-        <w:gridCol w:w="4171"/>
-        <w:gridCol w:w="4171"/>
-      </w:tblGrid>
-      <w:tr>
-        <w:trPr>
-          <w:trHeight w:val="323"/>
-        </w:trPr>
-        <w:tc>
-          <w:tcPr>
-            <w:tcW w:w="4171" w:type="dxa"/>
-            <w:tcBorders>
-              <w:top w:val="single" w:sz="4" w:space="0" w:color="FFFFFF" w:themeColor="background1"/>
-              <w:left w:val="single" w:sz="4" w:space="0" w:color="FFFFFF" w:themeColor="background1"/>
-              <w:bottom w:val="single" w:sz="4" w:space="0" w:color="FFFFFF" w:themeColor="background1"/>
-              <w:right w:val="single" w:sz="4" w:space="0" w:color="FFFFFF" w:themeColor="background1"/>
-            </w:tcBorders>
-          </w:tcPr>
-          <w:p>
-            <w:pPr>
-              <w:spacing w:after="160" w:line="259" w:lineRule="auto"/>
-              <w:rPr>
-                <w:lang w:val="en-US"/>
-              </w:rPr>
-            </w:pPr>
-            <w:proofErr w:type="spellStart"/>
-            <w:r>
-              <w:rPr>
-                <w:bCs/>
-              </w:rPr>
-              <w:t>Create</w:t>
-            </w:r>
-            <w:proofErr w:type="spellEnd"/>
-            <w:r>
-              <w:rPr>
-                <w:bCs/>
-              </w:rPr>
-              <w:t xml:space="preserve"> </w:t>
-            </w:r>
-            <w:proofErr w:type="spellStart"/>
-            <w:r>
-              <w:rPr>
-                <w:bCs/>
-              </w:rPr>
-              <w:t>an</w:t>
-            </w:r>
-            <w:proofErr w:type="spellEnd"/>
-            <w:r>
-              <w:rPr>
-                <w:bCs/>
-              </w:rPr>
-              <w:t xml:space="preserve"> Action plan.</w:t>
-            </w:r>
-          </w:p>
-        </w:tc>
-        <w:tc>
-          <w:tcPr>
-            <w:tcW w:w="4171" w:type="dxa"/>
-            <w:tcBorders>
-              <w:top w:val="single" w:sz="4" w:space="0" w:color="FFFFFF" w:themeColor="background1"/>
-              <w:left w:val="single" w:sz="4" w:space="0" w:color="FFFFFF" w:themeColor="background1"/>
-              <w:bottom w:val="single" w:sz="4" w:space="0" w:color="FFFFFF" w:themeColor="background1"/>
-              <w:right w:val="single" w:sz="4" w:space="0" w:color="FFFFFF" w:themeColor="background1"/>
-            </w:tcBorders>
-          </w:tcPr>
-          <w:p>
-            <w:pPr>
-              <w:rPr>
-                <w:lang w:val="en-US"/>
-              </w:rPr>
-            </w:pPr>
-          </w:p>
-        </w:tc>
-      </w:tr>
-      <w:tr>
-        <w:trPr>
-          <w:trHeight w:val="333"/>
-        </w:trPr>
-        <w:tc>
-          <w:tcPr>
-            <w:tcW w:w="4171" w:type="dxa"/>
-            <w:tcBorders>
-              <w:top w:val="single" w:sz="4" w:space="0" w:color="FFFFFF" w:themeColor="background1"/>
-              <w:left w:val="single" w:sz="4" w:space="0" w:color="FFFFFF" w:themeColor="background1"/>
-              <w:bottom w:val="single" w:sz="4" w:space="0" w:color="FFFFFF" w:themeColor="background1"/>
-              <w:right w:val="single" w:sz="4" w:space="0" w:color="FFFFFF" w:themeColor="background1"/>
-            </w:tcBorders>
-          </w:tcPr>
-          <w:p>
-            <w:pPr>
-              <w:spacing w:after="160" w:line="259" w:lineRule="auto"/>
-              <w:rPr>
-                <w:lang w:val="en-US"/>
-              </w:rPr>
-            </w:pPr>
-            <w:proofErr w:type="spellStart"/>
-            <w:r>
-              <w:rPr>
-                <w:bCs/>
-              </w:rPr>
-              <w:t>Create</w:t>
-            </w:r>
-            <w:proofErr w:type="spellEnd"/>
-            <w:r>
-              <w:rPr>
-                <w:bCs/>
-              </w:rPr>
-              <w:t xml:space="preserve"> prototypes</w:t>
-            </w:r>
-          </w:p>
-        </w:tc>
-        <w:tc>
-          <w:tcPr>
-            <w:tcW w:w="4171" w:type="dxa"/>
-            <w:tcBorders>
-              <w:top w:val="single" w:sz="4" w:space="0" w:color="FFFFFF" w:themeColor="background1"/>
-              <w:left w:val="single" w:sz="4" w:space="0" w:color="FFFFFF" w:themeColor="background1"/>
-              <w:bottom w:val="single" w:sz="4" w:space="0" w:color="FFFFFF" w:themeColor="background1"/>
-              <w:right w:val="single" w:sz="4" w:space="0" w:color="FFFFFF" w:themeColor="background1"/>
-            </w:tcBorders>
-          </w:tcPr>
-          <w:p>
-            <w:pPr>
-              <w:rPr>
-                <w:lang w:val="en-US"/>
-              </w:rPr>
-            </w:pPr>
-          </w:p>
-        </w:tc>
-      </w:tr>
-      <w:tr>
-        <w:trPr>
-          <w:trHeight w:val="333"/>
-        </w:trPr>
-        <w:tc>
-          <w:tcPr>
-            <w:tcW w:w="4171" w:type="dxa"/>
-            <w:tcBorders>
-              <w:top w:val="single" w:sz="4" w:space="0" w:color="FFFFFF" w:themeColor="background1"/>
-              <w:left w:val="single" w:sz="4" w:space="0" w:color="FFFFFF" w:themeColor="background1"/>
-              <w:bottom w:val="single" w:sz="4" w:space="0" w:color="FFFFFF" w:themeColor="background1"/>
-              <w:right w:val="single" w:sz="4" w:space="0" w:color="FFFFFF" w:themeColor="background1"/>
-            </w:tcBorders>
-          </w:tcPr>
-          <w:p>
-            <w:pPr>
-              <w:spacing w:after="160" w:line="259" w:lineRule="auto"/>
-              <w:rPr>
-                <w:lang w:val="en-US"/>
-              </w:rPr>
-            </w:pPr>
-            <w:proofErr w:type="spellStart"/>
-            <w:r>
-              <w:rPr>
-                <w:bCs/>
-              </w:rPr>
-              <w:t>Create</w:t>
-            </w:r>
-            <w:proofErr w:type="spellEnd"/>
-            <w:r>
-              <w:rPr>
-                <w:bCs/>
-              </w:rPr>
-              <w:t xml:space="preserve"> a </w:t>
-            </w:r>
-            <w:proofErr w:type="spellStart"/>
-            <w:r>
-              <w:rPr>
-                <w:bCs/>
-              </w:rPr>
-              <w:t>quotation</w:t>
-            </w:r>
-            <w:proofErr w:type="spellEnd"/>
-          </w:p>
-        </w:tc>
-        <w:tc>
-          <w:tcPr>
-            <w:tcW w:w="4171" w:type="dxa"/>
-            <w:tcBorders>
-              <w:top w:val="single" w:sz="4" w:space="0" w:color="FFFFFF" w:themeColor="background1"/>
-              <w:left w:val="single" w:sz="4" w:space="0" w:color="FFFFFF" w:themeColor="background1"/>
-              <w:bottom w:val="single" w:sz="4" w:space="0" w:color="FFFFFF" w:themeColor="background1"/>
-              <w:right w:val="single" w:sz="4" w:space="0" w:color="FFFFFF" w:themeColor="background1"/>
-            </w:tcBorders>
-          </w:tcPr>
-          <w:p>
-            <w:pPr>
-              <w:rPr>
-                <w:lang w:val="en-US"/>
-              </w:rPr>
-            </w:pPr>
-          </w:p>
-        </w:tc>
-      </w:tr>
-      <w:tr>
-        <w:trPr>
-          <w:trHeight w:val="333"/>
-        </w:trPr>
-        <w:tc>
-          <w:tcPr>
-            <w:tcW w:w="4171" w:type="dxa"/>
-            <w:tcBorders>
-              <w:top w:val="single" w:sz="4" w:space="0" w:color="FFFFFF" w:themeColor="background1"/>
-              <w:left w:val="single" w:sz="4" w:space="0" w:color="FFFFFF" w:themeColor="background1"/>
-              <w:bottom w:val="single" w:sz="4" w:space="0" w:color="FFFFFF" w:themeColor="background1"/>
-              <w:right w:val="single" w:sz="4" w:space="0" w:color="FFFFFF" w:themeColor="background1"/>
-            </w:tcBorders>
-          </w:tcPr>
-          <w:p>
-            <w:pPr>
-              <w:spacing w:after="160" w:line="259" w:lineRule="auto"/>
-              <w:rPr>
-                <w:lang w:val="en-US"/>
-              </w:rPr>
-            </w:pPr>
-            <w:r>
-              <w:rPr>
-                <w:bCs/>
-                <w:lang w:val="en-US"/>
-              </w:rPr>
-              <w:t>Create</w:t>
-            </w:r>
-            <w:r>
-              <w:rPr>
-                <w:bCs/>
-                <w:lang w:val="en-US"/>
-              </w:rPr>
-              <w:t xml:space="preserve"> use-case diagram</w:t>
-            </w:r>
-            <w:r>
-              <w:rPr>
-                <w:bCs/>
-                <w:lang w:val="en-US"/>
-              </w:rPr>
-              <w:t>s</w:t>
-            </w:r>
-            <w:r>
-              <w:rPr>
-                <w:bCs/>
-                <w:lang w:val="en-US"/>
-              </w:rPr>
-              <w:t xml:space="preserve"> and templates.</w:t>
-            </w:r>
-          </w:p>
-        </w:tc>
-        <w:tc>
-          <w:tcPr>
-            <w:tcW w:w="4171" w:type="dxa"/>
-            <w:tcBorders>
-              <w:top w:val="single" w:sz="4" w:space="0" w:color="FFFFFF" w:themeColor="background1"/>
-              <w:left w:val="single" w:sz="4" w:space="0" w:color="FFFFFF" w:themeColor="background1"/>
-              <w:bottom w:val="single" w:sz="4" w:space="0" w:color="FFFFFF" w:themeColor="background1"/>
-              <w:right w:val="single" w:sz="4" w:space="0" w:color="FFFFFF" w:themeColor="background1"/>
-            </w:tcBorders>
-          </w:tcPr>
-          <w:p>
-            <w:pPr>
-              <w:rPr>
-                <w:lang w:val="en-US"/>
-              </w:rPr>
-            </w:pPr>
-          </w:p>
-        </w:tc>
-      </w:tr>
-      <w:tr>
-        <w:trPr>
-          <w:trHeight w:val="333"/>
-        </w:trPr>
-        <w:tc>
-          <w:tcPr>
-            <w:tcW w:w="4171" w:type="dxa"/>
-            <w:tcBorders>
-              <w:top w:val="single" w:sz="4" w:space="0" w:color="FFFFFF" w:themeColor="background1"/>
-              <w:left w:val="single" w:sz="4" w:space="0" w:color="FFFFFF" w:themeColor="background1"/>
-              <w:bottom w:val="single" w:sz="4" w:space="0" w:color="FFFFFF" w:themeColor="background1"/>
-              <w:right w:val="single" w:sz="4" w:space="0" w:color="FFFFFF" w:themeColor="background1"/>
-            </w:tcBorders>
-          </w:tcPr>
-          <w:p>
-            <w:pPr>
-              <w:spacing w:after="160" w:line="259" w:lineRule="auto"/>
-              <w:rPr>
-                <w:lang w:val="en-US"/>
-              </w:rPr>
-            </w:pPr>
-            <w:proofErr w:type="spellStart"/>
-            <w:r>
-              <w:rPr>
-                <w:bCs/>
-              </w:rPr>
-              <w:t>Create</w:t>
-            </w:r>
-            <w:proofErr w:type="spellEnd"/>
-            <w:r>
-              <w:rPr>
-                <w:bCs/>
-              </w:rPr>
-              <w:t xml:space="preserve"> </w:t>
-            </w:r>
-            <w:proofErr w:type="spellStart"/>
-            <w:r>
-              <w:rPr>
-                <w:bCs/>
-              </w:rPr>
-              <w:t>an</w:t>
-            </w:r>
-            <w:proofErr w:type="spellEnd"/>
-            <w:r>
-              <w:rPr>
-                <w:bCs/>
-              </w:rPr>
-              <w:t xml:space="preserve"> </w:t>
-            </w:r>
-            <w:proofErr w:type="spellStart"/>
-            <w:r>
-              <w:rPr>
-                <w:bCs/>
-              </w:rPr>
-              <w:t>activity</w:t>
-            </w:r>
-            <w:proofErr w:type="spellEnd"/>
-            <w:r>
-              <w:rPr>
-                <w:bCs/>
-              </w:rPr>
-              <w:t xml:space="preserve"> diagram.</w:t>
-            </w:r>
-          </w:p>
-        </w:tc>
-        <w:tc>
-          <w:tcPr>
-            <w:tcW w:w="4171" w:type="dxa"/>
-            <w:tcBorders>
-              <w:top w:val="single" w:sz="4" w:space="0" w:color="FFFFFF" w:themeColor="background1"/>
-              <w:left w:val="single" w:sz="4" w:space="0" w:color="FFFFFF" w:themeColor="background1"/>
-              <w:bottom w:val="single" w:sz="4" w:space="0" w:color="FFFFFF" w:themeColor="background1"/>
-              <w:right w:val="single" w:sz="4" w:space="0" w:color="FFFFFF" w:themeColor="background1"/>
-            </w:tcBorders>
-          </w:tcPr>
-          <w:p>
-            <w:pPr>
-              <w:rPr>
-                <w:lang w:val="en-US"/>
-              </w:rPr>
-            </w:pPr>
-          </w:p>
-        </w:tc>
-      </w:tr>
-      <w:tr>
-        <w:trPr>
-          <w:trHeight w:val="333"/>
-        </w:trPr>
-        <w:tc>
-          <w:tcPr>
-            <w:tcW w:w="4171" w:type="dxa"/>
-            <w:tcBorders>
-              <w:top w:val="single" w:sz="4" w:space="0" w:color="FFFFFF" w:themeColor="background1"/>
-              <w:left w:val="single" w:sz="4" w:space="0" w:color="FFFFFF" w:themeColor="background1"/>
-              <w:bottom w:val="single" w:sz="4" w:space="0" w:color="FFFFFF" w:themeColor="background1"/>
-              <w:right w:val="single" w:sz="4" w:space="0" w:color="FFFFFF" w:themeColor="background1"/>
-            </w:tcBorders>
-          </w:tcPr>
-          <w:p>
-            <w:pPr>
-              <w:spacing w:after="160" w:line="259" w:lineRule="auto"/>
-              <w:rPr>
-                <w:lang w:val="en-US"/>
-              </w:rPr>
-            </w:pPr>
-            <w:r>
-              <w:rPr>
-                <w:bCs/>
-                <w:lang w:val="en-US"/>
-              </w:rPr>
-              <w:t xml:space="preserve">Create multiple </w:t>
-            </w:r>
-            <w:proofErr w:type="spellStart"/>
-            <w:r>
-              <w:rPr>
-                <w:bCs/>
-                <w:lang w:val="en-US"/>
-              </w:rPr>
-              <w:t>plannings</w:t>
-            </w:r>
-            <w:proofErr w:type="spellEnd"/>
-            <w:r>
-              <w:rPr>
-                <w:bCs/>
-                <w:lang w:val="en-US"/>
-              </w:rPr>
-              <w:t xml:space="preserve"> </w:t>
-            </w:r>
-          </w:p>
-        </w:tc>
-        <w:tc>
-          <w:tcPr>
-            <w:tcW w:w="4171" w:type="dxa"/>
-            <w:tcBorders>
-              <w:top w:val="single" w:sz="4" w:space="0" w:color="FFFFFF" w:themeColor="background1"/>
-              <w:left w:val="single" w:sz="4" w:space="0" w:color="FFFFFF" w:themeColor="background1"/>
-              <w:bottom w:val="single" w:sz="4" w:space="0" w:color="FFFFFF" w:themeColor="background1"/>
-              <w:right w:val="single" w:sz="4" w:space="0" w:color="FFFFFF" w:themeColor="background1"/>
-            </w:tcBorders>
-          </w:tcPr>
-          <w:p>
-            <w:pPr>
-              <w:rPr>
-                <w:lang w:val="en-US"/>
-              </w:rPr>
-            </w:pPr>
-          </w:p>
-        </w:tc>
-      </w:tr>
-      <w:tr>
-        <w:trPr>
-          <w:trHeight w:val="333"/>
-        </w:trPr>
-        <w:tc>
-          <w:tcPr>
-            <w:tcW w:w="4171" w:type="dxa"/>
-            <w:tcBorders>
-              <w:top w:val="single" w:sz="4" w:space="0" w:color="FFFFFF" w:themeColor="background1"/>
-              <w:left w:val="single" w:sz="4" w:space="0" w:color="FFFFFF" w:themeColor="background1"/>
-              <w:bottom w:val="single" w:sz="4" w:space="0" w:color="FFFFFF" w:themeColor="background1"/>
-              <w:right w:val="single" w:sz="4" w:space="0" w:color="FFFFFF" w:themeColor="background1"/>
-            </w:tcBorders>
-          </w:tcPr>
-          <w:p>
-            <w:pPr>
-              <w:rPr>
-                <w:lang w:val="en-US"/>
-              </w:rPr>
-            </w:pPr>
-          </w:p>
-        </w:tc>
-        <w:tc>
-          <w:tcPr>
-            <w:tcW w:w="4171" w:type="dxa"/>
-            <w:tcBorders>
-              <w:top w:val="single" w:sz="4" w:space="0" w:color="FFFFFF" w:themeColor="background1"/>
-              <w:left w:val="single" w:sz="4" w:space="0" w:color="FFFFFF" w:themeColor="background1"/>
-              <w:bottom w:val="single" w:sz="4" w:space="0" w:color="FFFFFF" w:themeColor="background1"/>
-              <w:right w:val="single" w:sz="4" w:space="0" w:color="FFFFFF" w:themeColor="background1"/>
-            </w:tcBorders>
-          </w:tcPr>
-          <w:p>
-            <w:pPr>
-              <w:spacing w:after="160" w:line="259" w:lineRule="auto"/>
-              <w:rPr>
-                <w:lang w:val="en-US"/>
-              </w:rPr>
-            </w:pPr>
-            <w:r>
-              <w:rPr>
-                <w:bCs/>
-              </w:rPr>
-              <w:t>Global</w:t>
-            </w:r>
-          </w:p>
-        </w:tc>
-      </w:tr>
-      <w:tr>
-        <w:trPr>
-          <w:trHeight w:val="323"/>
-        </w:trPr>
-        <w:tc>
-          <w:tcPr>
-            <w:tcW w:w="4171" w:type="dxa"/>
-            <w:tcBorders>
-              <w:top w:val="single" w:sz="4" w:space="0" w:color="FFFFFF" w:themeColor="background1"/>
-              <w:left w:val="single" w:sz="4" w:space="0" w:color="FFFFFF" w:themeColor="background1"/>
-              <w:bottom w:val="single" w:sz="4" w:space="0" w:color="FFFFFF" w:themeColor="background1"/>
-              <w:right w:val="single" w:sz="4" w:space="0" w:color="FFFFFF" w:themeColor="background1"/>
-            </w:tcBorders>
-          </w:tcPr>
-          <w:p>
-            <w:pPr>
-              <w:rPr>
-                <w:lang w:val="en-US"/>
-              </w:rPr>
-            </w:pPr>
-          </w:p>
-        </w:tc>
-        <w:tc>
-          <w:tcPr>
-            <w:tcW w:w="4171" w:type="dxa"/>
-            <w:tcBorders>
-              <w:top w:val="single" w:sz="4" w:space="0" w:color="FFFFFF" w:themeColor="background1"/>
-              <w:left w:val="single" w:sz="4" w:space="0" w:color="FFFFFF" w:themeColor="background1"/>
-              <w:bottom w:val="single" w:sz="4" w:space="0" w:color="FFFFFF" w:themeColor="background1"/>
-              <w:right w:val="single" w:sz="4" w:space="0" w:color="FFFFFF" w:themeColor="background1"/>
-            </w:tcBorders>
-          </w:tcPr>
-          <w:p>
-            <w:pPr>
-              <w:spacing w:after="160" w:line="259" w:lineRule="auto"/>
-              <w:rPr>
-                <w:lang w:val="en-US"/>
-              </w:rPr>
-            </w:pPr>
-            <w:proofErr w:type="spellStart"/>
-            <w:r>
-              <w:rPr>
-                <w:bCs/>
-              </w:rPr>
-              <w:t>Detailed</w:t>
-            </w:r>
-            <w:proofErr w:type="spellEnd"/>
-            <w:r>
-              <w:rPr>
-                <w:bCs/>
-              </w:rPr>
-              <w:t xml:space="preserve"> </w:t>
-            </w:r>
-            <w:proofErr w:type="spellStart"/>
-            <w:r>
-              <w:rPr>
-                <w:bCs/>
-              </w:rPr>
-              <w:t>functional</w:t>
-            </w:r>
-            <w:proofErr w:type="spellEnd"/>
-            <w:r>
-              <w:rPr>
-                <w:bCs/>
-              </w:rPr>
-              <w:t xml:space="preserve"> design</w:t>
-            </w:r>
-          </w:p>
-        </w:tc>
-      </w:tr>
-      <w:tr>
-        <w:trPr>
-          <w:trHeight w:val="369"/>
-        </w:trPr>
-        <w:tc>
-          <w:tcPr>
-            <w:tcW w:w="4171" w:type="dxa"/>
-            <w:tcBorders>
-              <w:top w:val="single" w:sz="4" w:space="0" w:color="FFFFFF" w:themeColor="background1"/>
-              <w:left w:val="single" w:sz="4" w:space="0" w:color="FFFFFF" w:themeColor="background1"/>
-              <w:bottom w:val="single" w:sz="4" w:space="0" w:color="FFFFFF" w:themeColor="background1"/>
-              <w:right w:val="single" w:sz="4" w:space="0" w:color="FFFFFF" w:themeColor="background1"/>
-            </w:tcBorders>
-          </w:tcPr>
-          <w:p>
-            <w:pPr>
-              <w:rPr>
-                <w:lang w:val="en-US"/>
-              </w:rPr>
-            </w:pPr>
-          </w:p>
-        </w:tc>
-        <w:tc>
-          <w:tcPr>
-            <w:tcW w:w="4171" w:type="dxa"/>
-            <w:tcBorders>
-              <w:top w:val="single" w:sz="4" w:space="0" w:color="FFFFFF" w:themeColor="background1"/>
-              <w:left w:val="single" w:sz="4" w:space="0" w:color="FFFFFF" w:themeColor="background1"/>
-              <w:bottom w:val="single" w:sz="4" w:space="0" w:color="FFFFFF" w:themeColor="background1"/>
-              <w:right w:val="single" w:sz="4" w:space="0" w:color="FFFFFF" w:themeColor="background1"/>
-            </w:tcBorders>
-          </w:tcPr>
-          <w:p>
-            <w:pPr>
-              <w:spacing w:after="160" w:line="259" w:lineRule="auto"/>
-              <w:rPr>
-                <w:lang w:val="en-US"/>
-              </w:rPr>
-            </w:pPr>
-            <w:proofErr w:type="spellStart"/>
-            <w:r>
-              <w:rPr>
-                <w:bCs/>
-              </w:rPr>
-              <w:t>Detailed</w:t>
-            </w:r>
-            <w:proofErr w:type="spellEnd"/>
-            <w:r>
-              <w:rPr>
-                <w:bCs/>
-              </w:rPr>
-              <w:t xml:space="preserve"> </w:t>
-            </w:r>
-            <w:proofErr w:type="spellStart"/>
-            <w:r>
-              <w:rPr>
-                <w:bCs/>
-              </w:rPr>
-              <w:t>technical</w:t>
-            </w:r>
-            <w:proofErr w:type="spellEnd"/>
-            <w:r>
-              <w:rPr>
-                <w:bCs/>
-              </w:rPr>
-              <w:t xml:space="preserve"> design</w:t>
-            </w:r>
-          </w:p>
-        </w:tc>
-      </w:tr>
-      <w:tr>
-        <w:trPr>
-          <w:trHeight w:val="333"/>
-        </w:trPr>
-        <w:tc>
-          <w:tcPr>
-            <w:tcW w:w="4171" w:type="dxa"/>
-            <w:tcBorders>
-              <w:top w:val="single" w:sz="4" w:space="0" w:color="FFFFFF" w:themeColor="background1"/>
-              <w:left w:val="single" w:sz="4" w:space="0" w:color="FFFFFF" w:themeColor="background1"/>
-              <w:bottom w:val="single" w:sz="4" w:space="0" w:color="FFFFFF" w:themeColor="background1"/>
-              <w:right w:val="single" w:sz="4" w:space="0" w:color="FFFFFF" w:themeColor="background1"/>
-            </w:tcBorders>
-          </w:tcPr>
-          <w:p>
-            <w:pPr>
-              <w:spacing w:after="160" w:line="259" w:lineRule="auto"/>
-              <w:rPr>
-                <w:lang w:val="en-US"/>
-              </w:rPr>
-            </w:pPr>
-            <w:proofErr w:type="spellStart"/>
-            <w:r>
-              <w:rPr>
-                <w:bCs/>
-              </w:rPr>
-              <w:t>Create</w:t>
-            </w:r>
-            <w:proofErr w:type="spellEnd"/>
-            <w:r>
-              <w:rPr>
-                <w:bCs/>
-              </w:rPr>
-              <w:t xml:space="preserve"> a model </w:t>
-            </w:r>
-            <w:proofErr w:type="spellStart"/>
-            <w:r>
-              <w:rPr>
-                <w:bCs/>
-              </w:rPr>
-              <w:t>dictionary</w:t>
-            </w:r>
-            <w:proofErr w:type="spellEnd"/>
-            <w:r>
-              <w:rPr>
-                <w:bCs/>
-              </w:rPr>
-              <w:t>.</w:t>
-            </w:r>
-          </w:p>
-        </w:tc>
-        <w:tc>
-          <w:tcPr>
-            <w:tcW w:w="4171" w:type="dxa"/>
-            <w:tcBorders>
-              <w:top w:val="single" w:sz="4" w:space="0" w:color="FFFFFF" w:themeColor="background1"/>
-              <w:left w:val="single" w:sz="4" w:space="0" w:color="FFFFFF" w:themeColor="background1"/>
-              <w:bottom w:val="single" w:sz="4" w:space="0" w:color="FFFFFF" w:themeColor="background1"/>
-              <w:right w:val="single" w:sz="4" w:space="0" w:color="FFFFFF" w:themeColor="background1"/>
-            </w:tcBorders>
-          </w:tcPr>
-          <w:p>
-            <w:pPr>
-              <w:rPr>
-                <w:lang w:val="en-US"/>
-              </w:rPr>
-            </w:pPr>
-          </w:p>
-        </w:tc>
-      </w:tr>
-      <w:tr>
-        <w:trPr>
-          <w:trHeight w:val="323"/>
-        </w:trPr>
-        <w:tc>
-          <w:tcPr>
-            <w:tcW w:w="4171" w:type="dxa"/>
-            <w:tcBorders>
-              <w:top w:val="single" w:sz="4" w:space="0" w:color="FFFFFF" w:themeColor="background1"/>
-              <w:left w:val="single" w:sz="4" w:space="0" w:color="FFFFFF" w:themeColor="background1"/>
-              <w:bottom w:val="single" w:sz="4" w:space="0" w:color="FFFFFF" w:themeColor="background1"/>
-              <w:right w:val="single" w:sz="4" w:space="0" w:color="FFFFFF" w:themeColor="background1"/>
-            </w:tcBorders>
-          </w:tcPr>
-          <w:p>
-            <w:pPr>
-              <w:spacing w:after="160" w:line="259" w:lineRule="auto"/>
-              <w:rPr>
-                <w:lang w:val="en-US"/>
-              </w:rPr>
-            </w:pPr>
-            <w:proofErr w:type="spellStart"/>
-            <w:r>
-              <w:rPr>
-                <w:bCs/>
-              </w:rPr>
-              <w:t>Create</w:t>
-            </w:r>
-            <w:proofErr w:type="spellEnd"/>
-            <w:r>
-              <w:rPr>
-                <w:bCs/>
-              </w:rPr>
-              <w:t xml:space="preserve"> a</w:t>
-            </w:r>
-            <w:r>
-              <w:rPr>
-                <w:bCs/>
-              </w:rPr>
-              <w:t xml:space="preserve"> class diagram.</w:t>
-            </w:r>
-          </w:p>
-        </w:tc>
-        <w:tc>
-          <w:tcPr>
-            <w:tcW w:w="4171" w:type="dxa"/>
-            <w:tcBorders>
-              <w:top w:val="single" w:sz="4" w:space="0" w:color="FFFFFF" w:themeColor="background1"/>
-              <w:left w:val="single" w:sz="4" w:space="0" w:color="FFFFFF" w:themeColor="background1"/>
-              <w:bottom w:val="single" w:sz="4" w:space="0" w:color="FFFFFF" w:themeColor="background1"/>
-              <w:right w:val="single" w:sz="4" w:space="0" w:color="FFFFFF" w:themeColor="background1"/>
-            </w:tcBorders>
-          </w:tcPr>
-          <w:p>
-            <w:pPr>
-              <w:rPr>
-                <w:lang w:val="en-US"/>
-              </w:rPr>
-            </w:pPr>
-          </w:p>
-        </w:tc>
-      </w:tr>
-      <w:tr>
-        <w:trPr>
-          <w:trHeight w:val="333"/>
-        </w:trPr>
-        <w:tc>
-          <w:tcPr>
-            <w:tcW w:w="4171" w:type="dxa"/>
-            <w:tcBorders>
-              <w:top w:val="single" w:sz="4" w:space="0" w:color="FFFFFF" w:themeColor="background1"/>
-              <w:left w:val="single" w:sz="4" w:space="0" w:color="FFFFFF" w:themeColor="background1"/>
-              <w:bottom w:val="single" w:sz="4" w:space="0" w:color="FFFFFF" w:themeColor="background1"/>
-              <w:right w:val="single" w:sz="4" w:space="0" w:color="FFFFFF" w:themeColor="background1"/>
-            </w:tcBorders>
-          </w:tcPr>
-          <w:p>
-            <w:pPr>
-              <w:spacing w:after="160" w:line="259" w:lineRule="auto"/>
-              <w:rPr>
-                <w:lang w:val="en-US"/>
-              </w:rPr>
-            </w:pPr>
-            <w:proofErr w:type="spellStart"/>
-            <w:r>
-              <w:rPr>
-                <w:bCs/>
-              </w:rPr>
-              <w:t>Create</w:t>
-            </w:r>
-            <w:proofErr w:type="spellEnd"/>
-            <w:r>
-              <w:rPr>
-                <w:bCs/>
-              </w:rPr>
-              <w:t xml:space="preserve"> a data </w:t>
-            </w:r>
-            <w:proofErr w:type="spellStart"/>
-            <w:r>
-              <w:rPr>
-                <w:bCs/>
-              </w:rPr>
-              <w:t>dictionary</w:t>
-            </w:r>
-            <w:proofErr w:type="spellEnd"/>
-            <w:r>
-              <w:rPr>
-                <w:bCs/>
-              </w:rPr>
-              <w:t>.</w:t>
-            </w:r>
-          </w:p>
-        </w:tc>
-        <w:tc>
-          <w:tcPr>
-            <w:tcW w:w="4171" w:type="dxa"/>
-            <w:tcBorders>
-              <w:top w:val="single" w:sz="4" w:space="0" w:color="FFFFFF" w:themeColor="background1"/>
-              <w:left w:val="single" w:sz="4" w:space="0" w:color="FFFFFF" w:themeColor="background1"/>
-              <w:bottom w:val="single" w:sz="4" w:space="0" w:color="FFFFFF" w:themeColor="background1"/>
-              <w:right w:val="single" w:sz="4" w:space="0" w:color="FFFFFF" w:themeColor="background1"/>
-            </w:tcBorders>
-          </w:tcPr>
-          <w:p>
-            <w:pPr>
-              <w:rPr>
-                <w:lang w:val="en-US"/>
-              </w:rPr>
-            </w:pPr>
-          </w:p>
-        </w:tc>
-      </w:tr>
-      <w:tr>
-        <w:trPr>
-          <w:trHeight w:val="333"/>
-        </w:trPr>
-        <w:tc>
-          <w:tcPr>
-            <w:tcW w:w="4171" w:type="dxa"/>
-            <w:tcBorders>
-              <w:top w:val="single" w:sz="4" w:space="0" w:color="FFFFFF" w:themeColor="background1"/>
-              <w:left w:val="single" w:sz="4" w:space="0" w:color="FFFFFF" w:themeColor="background1"/>
-              <w:bottom w:val="single" w:sz="4" w:space="0" w:color="FFFFFF" w:themeColor="background1"/>
-              <w:right w:val="single" w:sz="4" w:space="0" w:color="FFFFFF" w:themeColor="background1"/>
-            </w:tcBorders>
-          </w:tcPr>
-          <w:p>
-            <w:pPr>
-              <w:spacing w:after="160" w:line="259" w:lineRule="auto"/>
-              <w:rPr>
-                <w:lang w:val="en-US"/>
-              </w:rPr>
-            </w:pPr>
-            <w:r>
-              <w:rPr>
-                <w:bCs/>
-              </w:rPr>
-              <w:t xml:space="preserve">Make </w:t>
-            </w:r>
-            <w:proofErr w:type="spellStart"/>
-            <w:r>
-              <w:rPr>
-                <w:bCs/>
-              </w:rPr>
-              <w:t>sequence</w:t>
-            </w:r>
-            <w:proofErr w:type="spellEnd"/>
-            <w:r>
-              <w:rPr>
-                <w:bCs/>
-              </w:rPr>
-              <w:t xml:space="preserve"> </w:t>
-            </w:r>
-            <w:proofErr w:type="spellStart"/>
-            <w:r>
-              <w:rPr>
-                <w:bCs/>
-              </w:rPr>
-              <w:t>diagrams</w:t>
-            </w:r>
-            <w:proofErr w:type="spellEnd"/>
-            <w:r>
-              <w:rPr>
-                <w:bCs/>
-              </w:rPr>
-              <w:t>.</w:t>
-            </w:r>
-          </w:p>
-        </w:tc>
-        <w:tc>
-          <w:tcPr>
-            <w:tcW w:w="4171" w:type="dxa"/>
-            <w:tcBorders>
-              <w:top w:val="single" w:sz="4" w:space="0" w:color="FFFFFF" w:themeColor="background1"/>
-              <w:left w:val="single" w:sz="4" w:space="0" w:color="FFFFFF" w:themeColor="background1"/>
-              <w:bottom w:val="single" w:sz="4" w:space="0" w:color="FFFFFF" w:themeColor="background1"/>
-              <w:right w:val="single" w:sz="4" w:space="0" w:color="FFFFFF" w:themeColor="background1"/>
-            </w:tcBorders>
-          </w:tcPr>
-          <w:p>
-            <w:pPr>
-              <w:rPr>
-                <w:lang w:val="en-US"/>
-              </w:rPr>
-            </w:pPr>
-          </w:p>
-        </w:tc>
-      </w:tr>
-      <w:tr>
-        <w:trPr>
-          <w:trHeight w:val="394"/>
-        </w:trPr>
-        <w:tc>
-          <w:tcPr>
-            <w:tcW w:w="4171" w:type="dxa"/>
-            <w:tcBorders>
-              <w:top w:val="single" w:sz="4" w:space="0" w:color="FFFFFF" w:themeColor="background1"/>
-              <w:left w:val="single" w:sz="4" w:space="0" w:color="FFFFFF" w:themeColor="background1"/>
-              <w:bottom w:val="single" w:sz="4" w:space="0" w:color="FFFFFF" w:themeColor="background1"/>
-              <w:right w:val="single" w:sz="4" w:space="0" w:color="FFFFFF" w:themeColor="background1"/>
-            </w:tcBorders>
-          </w:tcPr>
-          <w:p>
-            <w:pPr>
-              <w:spacing w:after="160" w:line="259" w:lineRule="auto"/>
-              <w:rPr>
-                <w:bCs/>
-                <w:lang w:val="en-US"/>
-              </w:rPr>
-            </w:pPr>
-            <w:r>
-              <w:rPr>
-                <w:bCs/>
-                <w:lang w:val="en-US"/>
-              </w:rPr>
-              <w:t>Make</w:t>
-            </w:r>
-            <w:r>
-              <w:rPr>
-                <w:bCs/>
-                <w:lang w:val="en-US"/>
-              </w:rPr>
-              <w:t xml:space="preserve"> overviews about the development area.</w:t>
-            </w:r>
-          </w:p>
-        </w:tc>
-        <w:tc>
-          <w:tcPr>
-            <w:tcW w:w="4171" w:type="dxa"/>
-            <w:tcBorders>
-              <w:top w:val="single" w:sz="4" w:space="0" w:color="FFFFFF" w:themeColor="background1"/>
-              <w:left w:val="single" w:sz="4" w:space="0" w:color="FFFFFF" w:themeColor="background1"/>
-              <w:bottom w:val="single" w:sz="4" w:space="0" w:color="FFFFFF" w:themeColor="background1"/>
-              <w:right w:val="single" w:sz="4" w:space="0" w:color="FFFFFF" w:themeColor="background1"/>
-            </w:tcBorders>
-          </w:tcPr>
-          <w:p>
-            <w:pPr>
-              <w:rPr>
-                <w:lang w:val="en-US"/>
-              </w:rPr>
-            </w:pPr>
-          </w:p>
-          <w:p>
-            <w:pPr>
-              <w:rPr>
-                <w:lang w:val="en-US"/>
-              </w:rPr>
-            </w:pPr>
-          </w:p>
-        </w:tc>
-      </w:tr>
-      <w:tr>
-        <w:trPr>
-          <w:trHeight w:val="333"/>
-        </w:trPr>
-        <w:tc>
-          <w:tcPr>
-            <w:tcW w:w="4171" w:type="dxa"/>
-            <w:tcBorders>
-              <w:top w:val="single" w:sz="4" w:space="0" w:color="FFFFFF" w:themeColor="background1"/>
-              <w:left w:val="single" w:sz="4" w:space="0" w:color="FFFFFF" w:themeColor="background1"/>
-              <w:bottom w:val="single" w:sz="4" w:space="0" w:color="FFFFFF" w:themeColor="background1"/>
-              <w:right w:val="single" w:sz="4" w:space="0" w:color="FFFFFF" w:themeColor="background1"/>
-            </w:tcBorders>
-          </w:tcPr>
-          <w:p>
-            <w:pPr>
-              <w:spacing w:after="160" w:line="259" w:lineRule="auto"/>
-              <w:rPr>
-                <w:bCs/>
-                <w:lang w:val="en-US"/>
-              </w:rPr>
-            </w:pPr>
-          </w:p>
-        </w:tc>
-        <w:tc>
-          <w:tcPr>
-            <w:tcW w:w="4171" w:type="dxa"/>
-            <w:tcBorders>
-              <w:top w:val="single" w:sz="4" w:space="0" w:color="FFFFFF" w:themeColor="background1"/>
-              <w:left w:val="single" w:sz="4" w:space="0" w:color="FFFFFF" w:themeColor="background1"/>
-              <w:bottom w:val="single" w:sz="4" w:space="0" w:color="FFFFFF" w:themeColor="background1"/>
-              <w:right w:val="single" w:sz="4" w:space="0" w:color="FFFFFF" w:themeColor="background1"/>
-            </w:tcBorders>
-          </w:tcPr>
-          <w:p>
-            <w:pPr>
-              <w:spacing w:after="160" w:line="259" w:lineRule="auto"/>
-              <w:rPr>
-                <w:lang w:val="en-US"/>
-              </w:rPr>
-            </w:pPr>
-            <w:proofErr w:type="spellStart"/>
-            <w:r>
-              <w:rPr>
-                <w:bCs/>
-              </w:rPr>
-              <w:t>Tasks</w:t>
-            </w:r>
-            <w:proofErr w:type="spellEnd"/>
-          </w:p>
-        </w:tc>
-      </w:tr>
-      <w:tr>
-        <w:trPr>
-          <w:trHeight w:val="333"/>
-        </w:trPr>
-        <w:tc>
-          <w:tcPr>
-            <w:tcW w:w="4171" w:type="dxa"/>
-            <w:tcBorders>
-              <w:top w:val="single" w:sz="4" w:space="0" w:color="FFFFFF" w:themeColor="background1"/>
-              <w:left w:val="single" w:sz="4" w:space="0" w:color="FFFFFF" w:themeColor="background1"/>
-              <w:bottom w:val="single" w:sz="4" w:space="0" w:color="FFFFFF" w:themeColor="background1"/>
-              <w:right w:val="single" w:sz="4" w:space="0" w:color="FFFFFF" w:themeColor="background1"/>
-            </w:tcBorders>
-          </w:tcPr>
-          <w:p>
-            <w:pPr>
-              <w:spacing w:after="160" w:line="259" w:lineRule="auto"/>
-              <w:rPr>
-                <w:bCs/>
-                <w:lang w:val="en-US"/>
-              </w:rPr>
-            </w:pPr>
-          </w:p>
-        </w:tc>
-        <w:tc>
-          <w:tcPr>
-            <w:tcW w:w="4171" w:type="dxa"/>
-            <w:tcBorders>
-              <w:top w:val="single" w:sz="4" w:space="0" w:color="FFFFFF" w:themeColor="background1"/>
-              <w:left w:val="single" w:sz="4" w:space="0" w:color="FFFFFF" w:themeColor="background1"/>
-              <w:bottom w:val="single" w:sz="4" w:space="0" w:color="FFFFFF" w:themeColor="background1"/>
-              <w:right w:val="single" w:sz="4" w:space="0" w:color="FFFFFF" w:themeColor="background1"/>
-            </w:tcBorders>
-          </w:tcPr>
-          <w:p>
-            <w:pPr>
-              <w:spacing w:after="160" w:line="259" w:lineRule="auto"/>
-              <w:rPr>
-                <w:lang w:val="en-US"/>
-              </w:rPr>
-            </w:pPr>
-            <w:r>
-              <w:rPr>
-                <w:bCs/>
-              </w:rPr>
-              <w:t xml:space="preserve">Hard- </w:t>
-            </w:r>
-            <w:proofErr w:type="spellStart"/>
-            <w:r>
-              <w:rPr>
-                <w:bCs/>
-              </w:rPr>
-              <w:t>and</w:t>
-            </w:r>
-            <w:proofErr w:type="spellEnd"/>
-            <w:r>
-              <w:rPr>
-                <w:bCs/>
-              </w:rPr>
-              <w:t xml:space="preserve"> software</w:t>
-            </w:r>
-          </w:p>
-        </w:tc>
-      </w:tr>
-      <w:tr>
-        <w:trPr>
-          <w:trHeight w:val="333"/>
-        </w:trPr>
-        <w:tc>
-          <w:tcPr>
-            <w:tcW w:w="4171" w:type="dxa"/>
-            <w:tcBorders>
-              <w:top w:val="single" w:sz="4" w:space="0" w:color="FFFFFF" w:themeColor="background1"/>
-              <w:left w:val="single" w:sz="4" w:space="0" w:color="FFFFFF" w:themeColor="background1"/>
-              <w:bottom w:val="single" w:sz="4" w:space="0" w:color="FFFFFF" w:themeColor="background1"/>
-              <w:right w:val="single" w:sz="4" w:space="0" w:color="FFFFFF" w:themeColor="background1"/>
-            </w:tcBorders>
-          </w:tcPr>
-          <w:p>
-            <w:pPr>
-              <w:spacing w:after="160" w:line="259" w:lineRule="auto"/>
-              <w:rPr>
-                <w:bCs/>
-                <w:lang w:val="en-US"/>
-              </w:rPr>
-            </w:pPr>
-            <w:r>
-              <w:rPr>
-                <w:bCs/>
-              </w:rPr>
-              <w:t xml:space="preserve">Code the </w:t>
-            </w:r>
-            <w:proofErr w:type="spellStart"/>
-            <w:r>
-              <w:rPr>
-                <w:bCs/>
-              </w:rPr>
-              <w:t>application</w:t>
-            </w:r>
-            <w:proofErr w:type="spellEnd"/>
-            <w:r>
-              <w:rPr>
-                <w:bCs/>
-              </w:rPr>
-              <w:t>.</w:t>
-            </w:r>
-          </w:p>
-        </w:tc>
-        <w:tc>
-          <w:tcPr>
-            <w:tcW w:w="4171" w:type="dxa"/>
-            <w:tcBorders>
-              <w:top w:val="single" w:sz="4" w:space="0" w:color="FFFFFF" w:themeColor="background1"/>
-              <w:left w:val="single" w:sz="4" w:space="0" w:color="FFFFFF" w:themeColor="background1"/>
-              <w:bottom w:val="single" w:sz="4" w:space="0" w:color="FFFFFF" w:themeColor="background1"/>
-              <w:right w:val="single" w:sz="4" w:space="0" w:color="FFFFFF" w:themeColor="background1"/>
-            </w:tcBorders>
-          </w:tcPr>
-          <w:p>
-            <w:pPr>
-              <w:rPr>
-                <w:lang w:val="en-US"/>
-              </w:rPr>
-            </w:pPr>
-          </w:p>
-        </w:tc>
-      </w:tr>
-      <w:tr>
-        <w:trPr>
-          <w:trHeight w:val="333"/>
-        </w:trPr>
-        <w:tc>
-          <w:tcPr>
-            <w:tcW w:w="4171" w:type="dxa"/>
-            <w:tcBorders>
-              <w:top w:val="single" w:sz="4" w:space="0" w:color="FFFFFF" w:themeColor="background1"/>
-              <w:left w:val="single" w:sz="4" w:space="0" w:color="FFFFFF" w:themeColor="background1"/>
-              <w:bottom w:val="single" w:sz="4" w:space="0" w:color="FFFFFF" w:themeColor="background1"/>
-              <w:right w:val="single" w:sz="4" w:space="0" w:color="FFFFFF" w:themeColor="background1"/>
-            </w:tcBorders>
-          </w:tcPr>
-          <w:p>
-            <w:pPr>
-              <w:spacing w:after="160" w:line="259" w:lineRule="auto"/>
-              <w:rPr>
-                <w:bCs/>
-                <w:lang w:val="en-US"/>
-              </w:rPr>
-            </w:pPr>
-            <w:r>
-              <w:rPr>
-                <w:bCs/>
-                <w:lang w:val="en-US"/>
-              </w:rPr>
-              <w:t>Make and perform various tests:</w:t>
-            </w:r>
-          </w:p>
-        </w:tc>
-        <w:tc>
-          <w:tcPr>
-            <w:tcW w:w="4171" w:type="dxa"/>
-            <w:tcBorders>
-              <w:top w:val="single" w:sz="4" w:space="0" w:color="FFFFFF" w:themeColor="background1"/>
-              <w:left w:val="single" w:sz="4" w:space="0" w:color="FFFFFF" w:themeColor="background1"/>
-              <w:bottom w:val="single" w:sz="4" w:space="0" w:color="FFFFFF" w:themeColor="background1"/>
-              <w:right w:val="single" w:sz="4" w:space="0" w:color="FFFFFF" w:themeColor="background1"/>
-            </w:tcBorders>
-          </w:tcPr>
-          <w:p>
-            <w:pPr>
-              <w:tabs>
-                <w:tab w:val="left" w:pos="1345"/>
-              </w:tabs>
-              <w:rPr>
-                <w:lang w:val="en-US"/>
-              </w:rPr>
-            </w:pPr>
-          </w:p>
-        </w:tc>
-      </w:tr>
-      <w:tr>
-        <w:trPr>
-          <w:trHeight w:val="333"/>
-        </w:trPr>
-        <w:tc>
-          <w:tcPr>
-            <w:tcW w:w="4171" w:type="dxa"/>
-            <w:tcBorders>
-              <w:top w:val="single" w:sz="4" w:space="0" w:color="FFFFFF" w:themeColor="background1"/>
-              <w:left w:val="single" w:sz="4" w:space="0" w:color="FFFFFF" w:themeColor="background1"/>
-              <w:bottom w:val="single" w:sz="4" w:space="0" w:color="FFFFFF" w:themeColor="background1"/>
-              <w:right w:val="single" w:sz="4" w:space="0" w:color="FFFFFF" w:themeColor="background1"/>
-            </w:tcBorders>
-          </w:tcPr>
-          <w:p>
-            <w:pPr>
-              <w:spacing w:after="160" w:line="259" w:lineRule="auto"/>
-              <w:rPr>
-                <w:bCs/>
-                <w:lang w:val="en-US"/>
-              </w:rPr>
-            </w:pPr>
-          </w:p>
-        </w:tc>
-        <w:tc>
-          <w:tcPr>
-            <w:tcW w:w="4171" w:type="dxa"/>
-            <w:tcBorders>
-              <w:top w:val="single" w:sz="4" w:space="0" w:color="FFFFFF" w:themeColor="background1"/>
-              <w:left w:val="single" w:sz="4" w:space="0" w:color="FFFFFF" w:themeColor="background1"/>
-              <w:bottom w:val="single" w:sz="4" w:space="0" w:color="FFFFFF" w:themeColor="background1"/>
-              <w:right w:val="single" w:sz="4" w:space="0" w:color="FFFFFF" w:themeColor="background1"/>
-            </w:tcBorders>
-          </w:tcPr>
-          <w:p>
-            <w:pPr>
-              <w:spacing w:after="160" w:line="259" w:lineRule="auto"/>
-              <w:rPr>
-                <w:lang w:val="en-US"/>
-              </w:rPr>
-            </w:pPr>
-            <w:proofErr w:type="spellStart"/>
-            <w:r>
-              <w:rPr>
-                <w:bCs/>
-              </w:rPr>
-              <w:t>Functional</w:t>
-            </w:r>
-            <w:proofErr w:type="spellEnd"/>
-            <w:r>
-              <w:rPr>
-                <w:bCs/>
-              </w:rPr>
-              <w:t xml:space="preserve"> test</w:t>
-            </w:r>
-          </w:p>
-        </w:tc>
-      </w:tr>
-      <w:tr>
-        <w:trPr>
-          <w:trHeight w:val="323"/>
-        </w:trPr>
-        <w:tc>
-          <w:tcPr>
-            <w:tcW w:w="4171" w:type="dxa"/>
-            <w:tcBorders>
-              <w:top w:val="single" w:sz="4" w:space="0" w:color="FFFFFF" w:themeColor="background1"/>
-              <w:left w:val="single" w:sz="4" w:space="0" w:color="FFFFFF" w:themeColor="background1"/>
-              <w:bottom w:val="single" w:sz="4" w:space="0" w:color="FFFFFF" w:themeColor="background1"/>
-              <w:right w:val="single" w:sz="4" w:space="0" w:color="FFFFFF" w:themeColor="background1"/>
-            </w:tcBorders>
-          </w:tcPr>
-          <w:p>
-            <w:pPr>
-              <w:spacing w:after="160" w:line="259" w:lineRule="auto"/>
-              <w:rPr>
-                <w:bCs/>
-                <w:lang w:val="en-US"/>
-              </w:rPr>
-            </w:pPr>
-          </w:p>
-        </w:tc>
-        <w:tc>
-          <w:tcPr>
-            <w:tcW w:w="4171" w:type="dxa"/>
-            <w:tcBorders>
-              <w:top w:val="single" w:sz="4" w:space="0" w:color="FFFFFF" w:themeColor="background1"/>
-              <w:left w:val="single" w:sz="4" w:space="0" w:color="FFFFFF" w:themeColor="background1"/>
-              <w:bottom w:val="single" w:sz="4" w:space="0" w:color="FFFFFF" w:themeColor="background1"/>
-              <w:right w:val="single" w:sz="4" w:space="0" w:color="FFFFFF" w:themeColor="background1"/>
-            </w:tcBorders>
-          </w:tcPr>
-          <w:p>
-            <w:pPr>
-              <w:spacing w:after="160" w:line="259" w:lineRule="auto"/>
-              <w:rPr>
-                <w:lang w:val="en-US"/>
-              </w:rPr>
-            </w:pPr>
-            <w:r>
-              <w:rPr>
-                <w:bCs/>
-              </w:rPr>
-              <w:t>Technical</w:t>
-            </w:r>
-            <w:r>
-              <w:rPr>
-                <w:bCs/>
-              </w:rPr>
-              <w:t xml:space="preserve"> test</w:t>
-            </w:r>
-          </w:p>
-        </w:tc>
-      </w:tr>
-      <w:tr>
-        <w:trPr>
-          <w:trHeight w:val="343"/>
-        </w:trPr>
-        <w:tc>
-          <w:tcPr>
-            <w:tcW w:w="4171" w:type="dxa"/>
-            <w:tcBorders>
-              <w:top w:val="single" w:sz="4" w:space="0" w:color="FFFFFF" w:themeColor="background1"/>
-              <w:left w:val="single" w:sz="4" w:space="0" w:color="FFFFFF" w:themeColor="background1"/>
-              <w:right w:val="single" w:sz="4" w:space="0" w:color="FFFFFF" w:themeColor="background1"/>
-            </w:tcBorders>
-          </w:tcPr>
-          <w:p>
-            <w:pPr>
-              <w:spacing w:after="160" w:line="259" w:lineRule="auto"/>
-              <w:rPr>
-                <w:bCs/>
-                <w:lang w:val="en-US"/>
-              </w:rPr>
-            </w:pPr>
-            <w:r>
-              <w:rPr>
-                <w:bCs/>
-              </w:rPr>
-              <w:t>Release the programs.</w:t>
-            </w:r>
-          </w:p>
-        </w:tc>
-        <w:tc>
-          <w:tcPr>
-            <w:tcW w:w="4171" w:type="dxa"/>
-            <w:tcBorders>
-              <w:top w:val="single" w:sz="4" w:space="0" w:color="FFFFFF" w:themeColor="background1"/>
-              <w:left w:val="single" w:sz="4" w:space="0" w:color="FFFFFF" w:themeColor="background1"/>
-              <w:right w:val="single" w:sz="4" w:space="0" w:color="FFFFFF" w:themeColor="background1"/>
-            </w:tcBorders>
-          </w:tcPr>
-          <w:p>
-            <w:pPr>
-              <w:spacing w:after="160" w:line="259" w:lineRule="auto"/>
-              <w:rPr>
-                <w:bCs/>
-              </w:rPr>
-            </w:pPr>
-          </w:p>
-        </w:tc>
-      </w:tr>
-    </w:tbl>
-    <w:p>
-      <w:pPr>
-        <w:rPr>
-          <w:lang w:val="en-US"/>
-        </w:rPr>
-      </w:pPr>
+        <w:pStyle w:val="Heading1"/>
+        <w:rPr>
+          <w:lang w:val="en-US"/>
+        </w:rPr>
+      </w:pPr>
+      <w:bookmarkStart w:id="8" w:name="_Toc432061993"/>
+      <w:bookmarkStart w:id="9" w:name="_Toc432066303"/>
+      <w:r>
+        <w:rPr>
+          <w:lang w:val="en-US"/>
+        </w:rPr>
+        <w:t>5: Products</w:t>
+      </w:r>
+      <w:bookmarkEnd w:id="8"/>
+      <w:bookmarkEnd w:id="9"/>
     </w:p>
     <w:p>
       <w:pPr>
-        <w:pStyle w:val="Heading1"/>
-        <w:rPr>
-          <w:lang w:val="en-US"/>
-        </w:rPr>
-      </w:pPr>
-      <w:bookmarkStart w:id="9" w:name="_Toc432061993"/>
-      <w:bookmarkStart w:id="10" w:name="_Toc432667498"/>
-      <w:r>
-        <w:rPr>
-          <w:lang w:val="en-US"/>
-        </w:rPr>
-        <w:lastRenderedPageBreak/>
-        <w:t>5: Products</w:t>
-      </w:r>
-      <w:bookmarkEnd w:id="9"/>
-      <w:bookmarkEnd w:id="10"/>
+        <w:rPr>
+          <w:lang w:val="en-US"/>
+        </w:rPr>
+      </w:pPr>
+      <w:r>
+        <w:rPr>
+          <w:lang w:val="en-US"/>
+        </w:rPr>
+        <w:br/>
+        <w:t>Before starting o</w:t>
+      </w:r>
+      <w:r>
+        <w:rPr>
+          <w:lang w:val="en-US"/>
+        </w:rPr>
+        <w:t>n the main project. We made the action plan</w:t>
+      </w:r>
+      <w:r>
+        <w:rPr>
+          <w:lang w:val="en-US"/>
+        </w:rPr>
+        <w:t xml:space="preserve">, </w:t>
+      </w:r>
+      <w:r>
+        <w:rPr>
+          <w:lang w:val="en-US"/>
+        </w:rPr>
+        <w:t>after</w:t>
+      </w:r>
+      <w:r>
+        <w:rPr>
+          <w:lang w:val="en-US"/>
+        </w:rPr>
+        <w:t xml:space="preserve"> that we need a planning to set up the priorities, there will also be sketches of a design of the application. So we know how the final produ</w:t>
+      </w:r>
+      <w:r>
+        <w:rPr>
+          <w:lang w:val="en-US"/>
+        </w:rPr>
+        <w:t>ct looks like. R</w:t>
+      </w:r>
+      <w:r>
+        <w:rPr>
+          <w:lang w:val="en-US"/>
+        </w:rPr>
+        <w:t>apports</w:t>
+      </w:r>
+      <w:r>
+        <w:rPr>
+          <w:lang w:val="en-US"/>
+        </w:rPr>
+        <w:t xml:space="preserve"> of each d</w:t>
+      </w:r>
+      <w:r>
+        <w:rPr>
+          <w:lang w:val="en-US"/>
+        </w:rPr>
+        <w:t>eveloper will also</w:t>
+      </w:r>
+      <w:r>
+        <w:rPr>
+          <w:lang w:val="en-US"/>
+        </w:rPr>
+        <w:t xml:space="preserve"> be written</w:t>
+      </w:r>
+      <w:r>
+        <w:rPr>
+          <w:lang w:val="en-US"/>
+        </w:rPr>
+        <w:t xml:space="preserve"> after the final product has been </w:t>
+      </w:r>
+      <w:r>
+        <w:rPr>
+          <w:lang w:val="en-US"/>
+        </w:rPr>
+        <w:t>made. We will also make a global and a detailed planning. A set of diagrams of the accounts which divide what each user can and cannot do. When the prototype is done we will run a couple of tests if it works how we want it to work. Finally when everything is done, we will run one last test and after this the program is ready to use.</w:t>
+      </w:r>
     </w:p>
     <w:p>
       <w:pPr>
-        <w:rPr>
-          <w:lang w:val="en-US"/>
-        </w:rPr>
-      </w:pPr>
-      <w:r>
-        <w:rPr>
-          <w:lang w:val="en-US"/>
-        </w:rPr>
-        <w:br/>
-        <w:t>Before starting o</w:t>
-      </w:r>
-      <w:r>
-        <w:rPr>
-          <w:lang w:val="en-US"/>
-        </w:rPr>
-        <w:t>n the main project. We made the action plan</w:t>
-      </w:r>
-      <w:r>
-        <w:rPr>
-          <w:lang w:val="en-US"/>
-        </w:rPr>
-        <w:t xml:space="preserve">, </w:t>
-      </w:r>
-      <w:r>
-        <w:rPr>
-          <w:lang w:val="en-US"/>
-        </w:rPr>
-        <w:t>after</w:t>
-      </w:r>
-      <w:r>
-        <w:rPr>
-          <w:lang w:val="en-US"/>
-        </w:rPr>
-        <w:t xml:space="preserve"> that we need a planning to set up the priorities, there will also be sketches of a design of the application. So we know how the final produ</w:t>
-      </w:r>
-      <w:r>
-        <w:rPr>
-          <w:lang w:val="en-US"/>
-        </w:rPr>
-        <w:t>ct looks like. R</w:t>
-      </w:r>
-      <w:r>
-        <w:rPr>
-          <w:lang w:val="en-US"/>
-        </w:rPr>
-        <w:t>apports</w:t>
-      </w:r>
-      <w:r>
-        <w:rPr>
-          <w:lang w:val="en-US"/>
-        </w:rPr>
-        <w:t xml:space="preserve"> of each d</w:t>
-      </w:r>
-      <w:r>
-        <w:rPr>
-          <w:lang w:val="en-US"/>
-        </w:rPr>
-        <w:t>eveloper will also</w:t>
-      </w:r>
-      <w:r>
-        <w:rPr>
-          <w:lang w:val="en-US"/>
-        </w:rPr>
-        <w:t xml:space="preserve"> be written</w:t>
-      </w:r>
-      <w:r>
-        <w:rPr>
-          <w:lang w:val="en-US"/>
-        </w:rPr>
-        <w:t xml:space="preserve"> after the final product has been </w:t>
-      </w:r>
-      <w:r>
-        <w:rPr>
-          <w:lang w:val="en-US"/>
-        </w:rPr>
-        <w:t>made. We will also make a global and a detailed planning. A set of diagrams of the accounts which divide what each user can and cannot do. When the prototype is done we will run a couple of tests if it works how we want it to work. Finally when everything is done, we will run one last test and after this the program is ready to use.</w:t>
-      </w:r>
+        <w:pStyle w:val="Heading1"/>
+        <w:rPr>
+          <w:lang w:val="en-US"/>
+        </w:rPr>
+      </w:pPr>
+      <w:bookmarkStart w:id="10" w:name="_Toc432061994"/>
+      <w:bookmarkStart w:id="11" w:name="_Toc432066304"/>
+      <w:r>
+        <w:rPr>
+          <w:lang w:val="en-US"/>
+        </w:rPr>
+        <w:t xml:space="preserve">6: </w:t>
+      </w:r>
+      <w:r>
+        <w:rPr>
+          <w:lang w:val="en-US"/>
+        </w:rPr>
+        <w:t>Quality</w:t>
+      </w:r>
+      <w:bookmarkEnd w:id="10"/>
+      <w:bookmarkEnd w:id="11"/>
     </w:p>
     <w:p>
       <w:pPr>
-        <w:pStyle w:val="Heading1"/>
-        <w:rPr>
-          <w:lang w:val="en-US"/>
-        </w:rPr>
-      </w:pPr>
-      <w:bookmarkStart w:id="11" w:name="_Toc432061994"/>
-      <w:bookmarkStart w:id="12" w:name="_Toc432667499"/>
-      <w:r>
-        <w:rPr>
-          <w:lang w:val="en-US"/>
-        </w:rPr>
-        <w:t xml:space="preserve">6: </w:t>
-      </w:r>
-      <w:r>
-        <w:rPr>
-          <w:lang w:val="en-US"/>
-        </w:rPr>
-        <w:t>Quality</w:t>
-      </w:r>
-      <w:bookmarkEnd w:id="11"/>
-      <w:bookmarkEnd w:id="12"/>
+        <w:rPr>
+          <w:lang w:val="en-US"/>
+        </w:rPr>
+      </w:pPr>
+      <w:r>
+        <w:rPr>
+          <w:lang w:val="en-US"/>
+        </w:rPr>
+        <w:br/>
+        <w:t>We will</w:t>
+      </w:r>
+      <w:r>
+        <w:rPr>
+          <w:lang w:val="en-US"/>
+        </w:rPr>
+        <w:t xml:space="preserve"> going to give good qualities when reaching a milestone, and if things are not going well, </w:t>
+      </w:r>
+      <w:r>
+        <w:rPr>
+          <w:lang w:val="en-US"/>
+        </w:rPr>
+        <w:br/>
+      </w:r>
+      <w:r>
+        <w:rPr>
+          <w:lang w:val="en-US"/>
+        </w:rPr>
+        <w:t>then we will</w:t>
+      </w:r>
+      <w:r>
+        <w:rPr>
+          <w:lang w:val="en-US"/>
+        </w:rPr>
+        <w:t xml:space="preserve"> discuss in the next congress what went wrong, so we can work on that next time.</w:t>
+      </w:r>
+      <w:r>
+        <w:rPr>
+          <w:lang w:val="en-US"/>
+        </w:rPr>
+        <w:t xml:space="preserve"> </w:t>
+      </w:r>
+      <w:r>
+        <w:rPr>
+          <w:lang w:val="en-US"/>
+        </w:rPr>
+        <w:t>We wi</w:t>
+      </w:r>
+      <w:r>
+        <w:rPr>
+          <w:lang w:val="en-US"/>
+        </w:rPr>
+        <w:t xml:space="preserve">ll make an </w:t>
+      </w:r>
+      <w:r>
+        <w:rPr>
+          <w:lang w:val="en-US"/>
+        </w:rPr>
+        <w:t>appoint</w:t>
+      </w:r>
+      <w:r>
+        <w:rPr>
+          <w:lang w:val="en-US"/>
+        </w:rPr>
+        <w:t xml:space="preserve"> with </w:t>
+      </w:r>
+      <w:r>
+        <w:rPr>
+          <w:lang w:val="en-US"/>
+        </w:rPr>
+        <w:t>Mr.</w:t>
+      </w:r>
+      <w:r>
+        <w:rPr>
+          <w:lang w:val="en-US"/>
+        </w:rPr>
+        <w:t xml:space="preserve"> </w:t>
+      </w:r>
+      <w:r>
+        <w:rPr>
+          <w:lang w:val="en-US"/>
+        </w:rPr>
+        <w:t xml:space="preserve">J. Berger </w:t>
+      </w:r>
+      <w:r>
+        <w:rPr>
+          <w:lang w:val="en-US"/>
+        </w:rPr>
+        <w:t>to discuss</w:t>
+      </w:r>
+      <w:r>
+        <w:rPr>
+          <w:lang w:val="en-US"/>
+        </w:rPr>
+        <w:t xml:space="preserve"> any questions about the project. </w:t>
+      </w:r>
+      <w:r>
+        <w:rPr>
+          <w:lang w:val="en-US"/>
+        </w:rPr>
+        <w:br/>
+        <w:t>We will</w:t>
+      </w:r>
+      <w:r>
+        <w:rPr>
+          <w:lang w:val="en-US"/>
+        </w:rPr>
+        <w:t xml:space="preserve"> be using </w:t>
+      </w:r>
+      <w:r>
+        <w:rPr>
+          <w:lang w:val="en-US"/>
+        </w:rPr>
+        <w:t>M</w:t>
+      </w:r>
+      <w:r>
+        <w:rPr>
+          <w:lang w:val="en-US"/>
+        </w:rPr>
+        <w:t>icrosoft P</w:t>
+      </w:r>
+      <w:r>
+        <w:rPr>
+          <w:lang w:val="en-US"/>
+        </w:rPr>
+        <w:t>roject</w:t>
+      </w:r>
+      <w:r>
+        <w:rPr>
+          <w:lang w:val="en-US"/>
+        </w:rPr>
+        <w:t xml:space="preserve"> in order to check if we</w:t>
+      </w:r>
+      <w:r>
+        <w:rPr>
+          <w:lang w:val="en-US"/>
+        </w:rPr>
+        <w:t xml:space="preserve"> have done the tasks we have</w:t>
+      </w:r>
+      <w:r>
+        <w:rPr>
+          <w:lang w:val="en-US"/>
+        </w:rPr>
+        <w:t xml:space="preserve"> written down. </w:t>
+      </w:r>
+      <w:r>
+        <w:rPr>
+          <w:lang w:val="en-US"/>
+        </w:rPr>
+        <w:t>All the quality controls are also written down on MS Project.</w:t>
+      </w:r>
+      <w:r>
+        <w:rPr>
+          <w:lang w:val="en-US"/>
+        </w:rPr>
+        <w:t xml:space="preserve"> </w:t>
+      </w:r>
+      <w:r>
+        <w:rPr>
+          <w:lang w:val="en-US"/>
+        </w:rPr>
+        <w:t xml:space="preserve">There was once a period where we </w:t>
+      </w:r>
+      <w:r>
+        <w:rPr>
+          <w:lang w:val="en-US"/>
+        </w:rPr>
+        <w:t>have</w:t>
+      </w:r>
+      <w:r>
+        <w:rPr>
+          <w:lang w:val="en-US"/>
+        </w:rPr>
+        <w:t xml:space="preserve"> no</w:t>
+      </w:r>
+      <w:r>
+        <w:rPr>
+          <w:lang w:val="en-US"/>
+        </w:rPr>
+        <w:t>t</w:t>
+      </w:r>
+      <w:r>
+        <w:rPr>
+          <w:lang w:val="en-US"/>
+        </w:rPr>
+        <w:t xml:space="preserve"> checked our products, which leaded to bad r</w:t>
+      </w:r>
+      <w:r>
+        <w:rPr>
+          <w:lang w:val="en-US"/>
+        </w:rPr>
+        <w:t>esults, but from that moment we have learned that it i</w:t>
+      </w:r>
+      <w:r>
+        <w:rPr>
+          <w:lang w:val="en-US"/>
+        </w:rPr>
+        <w:t>s better to check with the group together our products.</w:t>
+      </w:r>
+      <w:r>
+        <w:rPr>
+          <w:lang w:val="en-US"/>
+        </w:rPr>
+        <w:t xml:space="preserve"> This gave us the motivation to use external advice so those problems will be avoided.</w:t>
+      </w:r>
+      <w:r>
+        <w:rPr>
+          <w:lang w:val="en-US"/>
+        </w:rPr>
+        <w:t xml:space="preserve"> </w:t>
+      </w:r>
+      <w:r>
+        <w:rPr>
+          <w:lang w:val="en-US"/>
+        </w:rPr>
+        <w:t>We will</w:t>
+      </w:r>
+      <w:r>
+        <w:rPr>
+          <w:lang w:val="en-US"/>
+        </w:rPr>
+        <w:t xml:space="preserve"> also</w:t>
+      </w:r>
+      <w:r>
+        <w:rPr>
+          <w:lang w:val="en-US"/>
+        </w:rPr>
+        <w:t xml:space="preserve"> check and</w:t>
+      </w:r>
+      <w:r>
+        <w:rPr>
+          <w:lang w:val="en-US"/>
+        </w:rPr>
+        <w:t xml:space="preserve"> test and check</w:t>
+      </w:r>
+      <w:r>
+        <w:rPr>
+          <w:lang w:val="en-US"/>
+        </w:rPr>
+        <w:t xml:space="preserve"> our</w:t>
+      </w:r>
+      <w:r>
+        <w:rPr>
+          <w:lang w:val="en-US"/>
+        </w:rPr>
+        <w:t xml:space="preserve"> products to see if they</w:t>
+      </w:r>
+      <w:r>
+        <w:rPr>
+          <w:lang w:val="en-US"/>
+        </w:rPr>
+        <w:t xml:space="preserve"> a</w:t>
+      </w:r>
+      <w:r>
+        <w:rPr>
+          <w:lang w:val="en-US"/>
+        </w:rPr>
+        <w:t>re without typo’s or bug free.</w:t>
+      </w:r>
     </w:p>
     <w:p>
       <w:pPr>
-        <w:rPr>
-          <w:lang w:val="en-US"/>
-        </w:rPr>
-      </w:pPr>
-      <w:r>
-        <w:rPr>
-          <w:lang w:val="en-US"/>
-        </w:rPr>
-        <w:br/>
-        <w:t>We will</w:t>
-      </w:r>
-      <w:r>
-        <w:rPr>
-          <w:lang w:val="en-US"/>
-        </w:rPr>
-        <w:t xml:space="preserve"> going to give good qualities when reaching a milestone, and if things are not going well, </w:t>
-      </w:r>
-      <w:r>
-        <w:rPr>
-          <w:lang w:val="en-US"/>
-        </w:rPr>
-        <w:br/>
-      </w:r>
-      <w:r>
-        <w:rPr>
-          <w:lang w:val="en-US"/>
-        </w:rPr>
-        <w:t>then we will</w:t>
-      </w:r>
-      <w:r>
-        <w:rPr>
-          <w:lang w:val="en-US"/>
-        </w:rPr>
-        <w:t xml:space="preserve"> discuss in the next congress what went wrong, so we can work on that next time.</w:t>
-      </w:r>
-      <w:r>
-        <w:rPr>
-          <w:lang w:val="en-US"/>
-        </w:rPr>
-        <w:t xml:space="preserve"> </w:t>
-      </w:r>
-      <w:r>
-        <w:rPr>
-          <w:lang w:val="en-US"/>
-        </w:rPr>
-        <w:t>We wi</w:t>
-      </w:r>
-      <w:r>
-        <w:rPr>
-          <w:lang w:val="en-US"/>
-        </w:rPr>
-        <w:t xml:space="preserve">ll make an </w:t>
-      </w:r>
-      <w:r>
-        <w:rPr>
-          <w:lang w:val="en-US"/>
-        </w:rPr>
-        <w:t>appoint</w:t>
-      </w:r>
-      <w:r>
-        <w:rPr>
-          <w:lang w:val="en-US"/>
-        </w:rPr>
-        <w:t xml:space="preserve"> with </w:t>
-      </w:r>
-      <w:r>
-        <w:rPr>
-          <w:lang w:val="en-US"/>
-        </w:rPr>
-        <w:t>Mr.</w:t>
-      </w:r>
-      <w:r>
-        <w:rPr>
-          <w:lang w:val="en-US"/>
-        </w:rPr>
-        <w:t xml:space="preserve"> </w:t>
-      </w:r>
-      <w:r>
-        <w:rPr>
-          <w:lang w:val="en-US"/>
-        </w:rPr>
-        <w:t xml:space="preserve">J. Berger </w:t>
-      </w:r>
-      <w:r>
-        <w:rPr>
-          <w:lang w:val="en-US"/>
-        </w:rPr>
-        <w:t>to discuss</w:t>
-      </w:r>
-      <w:r>
-        <w:rPr>
-          <w:lang w:val="en-US"/>
-        </w:rPr>
-        <w:t xml:space="preserve"> any questions about the project. </w:t>
-      </w:r>
-      <w:r>
-        <w:rPr>
-          <w:lang w:val="en-US"/>
-        </w:rPr>
-        <w:br/>
-        <w:t>We will</w:t>
-      </w:r>
-      <w:r>
-        <w:rPr>
-          <w:lang w:val="en-US"/>
-        </w:rPr>
-        <w:t xml:space="preserve"> be using </w:t>
-      </w:r>
-      <w:r>
-        <w:rPr>
-          <w:lang w:val="en-US"/>
-        </w:rPr>
-        <w:t>M</w:t>
-      </w:r>
-      <w:r>
-        <w:rPr>
-          <w:lang w:val="en-US"/>
-        </w:rPr>
-        <w:t>icrosoft P</w:t>
-      </w:r>
-      <w:r>
-        <w:rPr>
-          <w:lang w:val="en-US"/>
-        </w:rPr>
-        <w:t>roject</w:t>
-      </w:r>
-      <w:r>
-        <w:rPr>
-          <w:lang w:val="en-US"/>
-        </w:rPr>
-        <w:t xml:space="preserve"> in order to check if we</w:t>
-      </w:r>
-      <w:r>
-        <w:rPr>
-          <w:lang w:val="en-US"/>
-        </w:rPr>
-        <w:t xml:space="preserve"> have done the tasks we have</w:t>
-      </w:r>
-      <w:r>
-        <w:rPr>
-          <w:lang w:val="en-US"/>
-        </w:rPr>
-        <w:t xml:space="preserve"> written down. </w:t>
-      </w:r>
-      <w:r>
-        <w:rPr>
-          <w:lang w:val="en-US"/>
-        </w:rPr>
-        <w:t>All the quality controls are also written down on MS Project.</w:t>
-      </w:r>
-      <w:r>
-        <w:rPr>
-          <w:lang w:val="en-US"/>
-        </w:rPr>
-        <w:t xml:space="preserve"> </w:t>
-      </w:r>
-      <w:r>
-        <w:rPr>
-          <w:lang w:val="en-US"/>
-        </w:rPr>
-        <w:t xml:space="preserve">There was once a period where we </w:t>
-      </w:r>
-      <w:r>
-        <w:rPr>
-          <w:lang w:val="en-US"/>
-        </w:rPr>
-        <w:t>have</w:t>
-      </w:r>
-      <w:r>
-        <w:rPr>
-          <w:lang w:val="en-US"/>
-        </w:rPr>
-        <w:t xml:space="preserve"> no</w:t>
-      </w:r>
-      <w:r>
-        <w:rPr>
-          <w:lang w:val="en-US"/>
-        </w:rPr>
-        <w:t>t</w:t>
-      </w:r>
-      <w:r>
-        <w:rPr>
-          <w:lang w:val="en-US"/>
-        </w:rPr>
-        <w:t xml:space="preserve"> checked our products, which leaded to bad r</w:t>
-      </w:r>
-      <w:r>
-        <w:rPr>
-          <w:lang w:val="en-US"/>
-        </w:rPr>
-        <w:t>esults, but from that moment we have learned that it i</w:t>
-      </w:r>
-      <w:r>
-        <w:rPr>
-          <w:lang w:val="en-US"/>
-        </w:rPr>
-        <w:t>s better to check with the group together our products.</w:t>
-      </w:r>
-      <w:r>
-        <w:rPr>
-          <w:lang w:val="en-US"/>
-        </w:rPr>
-        <w:t xml:space="preserve"> This gave us the motivation to use external advice so those problems will be avoided.</w:t>
-      </w:r>
-      <w:r>
-        <w:rPr>
-          <w:lang w:val="en-US"/>
-        </w:rPr>
-        <w:t xml:space="preserve"> </w:t>
-      </w:r>
-      <w:r>
-        <w:rPr>
-          <w:lang w:val="en-US"/>
-        </w:rPr>
-        <w:t>We will</w:t>
-      </w:r>
-      <w:r>
-        <w:rPr>
-          <w:lang w:val="en-US"/>
-        </w:rPr>
-        <w:t xml:space="preserve"> also</w:t>
-      </w:r>
-      <w:r>
-        <w:rPr>
-          <w:lang w:val="en-US"/>
-        </w:rPr>
-        <w:t xml:space="preserve"> check and</w:t>
-      </w:r>
-      <w:r>
-        <w:rPr>
-          <w:lang w:val="en-US"/>
-        </w:rPr>
-        <w:t xml:space="preserve"> test and check</w:t>
-      </w:r>
-      <w:r>
-        <w:rPr>
-          <w:lang w:val="en-US"/>
-        </w:rPr>
-        <w:t xml:space="preserve"> our</w:t>
-      </w:r>
-      <w:r>
-        <w:rPr>
-          <w:lang w:val="en-US"/>
-        </w:rPr>
-        <w:t xml:space="preserve"> products to see if they</w:t>
-      </w:r>
-      <w:r>
-        <w:rPr>
-          <w:lang w:val="en-US"/>
-        </w:rPr>
-        <w:t xml:space="preserve"> a</w:t>
-      </w:r>
-      <w:r>
-        <w:rPr>
-          <w:lang w:val="en-US"/>
-        </w:rPr>
-        <w:t>re without typo’s or bug free.</w:t>
+        <w:pStyle w:val="Heading1"/>
+        <w:rPr>
+          <w:lang w:val="en-US"/>
+        </w:rPr>
+      </w:pPr>
+      <w:bookmarkStart w:id="12" w:name="_Toc432061995"/>
+      <w:bookmarkStart w:id="13" w:name="_Toc432066305"/>
+      <w:r>
+        <w:rPr>
+          <w:lang w:val="en-US"/>
+        </w:rPr>
+        <w:t xml:space="preserve">7: </w:t>
+      </w:r>
+      <w:r>
+        <w:rPr>
+          <w:lang w:val="en-US"/>
+        </w:rPr>
+        <w:t xml:space="preserve">Project </w:t>
+      </w:r>
+      <w:r>
+        <w:rPr>
+          <w:lang w:val="en-US"/>
+        </w:rPr>
+        <w:t>Organization</w:t>
+      </w:r>
+      <w:bookmarkEnd w:id="12"/>
+      <w:bookmarkEnd w:id="13"/>
+      <w:r>
+        <w:rPr>
+          <w:lang w:val="en-US"/>
+        </w:rPr>
+        <w:tab/>
       </w:r>
     </w:p>
     <w:p>
       <w:pPr>
-        <w:pStyle w:val="Heading1"/>
-        <w:rPr>
-          <w:lang w:val="en-US"/>
-        </w:rPr>
-      </w:pPr>
-      <w:bookmarkStart w:id="13" w:name="_Toc432061995"/>
-      <w:bookmarkStart w:id="14" w:name="_Toc432667500"/>
-      <w:r>
-        <w:rPr>
-          <w:lang w:val="en-US"/>
-        </w:rPr>
-        <w:t xml:space="preserve">7: </w:t>
-      </w:r>
-      <w:r>
-        <w:rPr>
-          <w:lang w:val="en-US"/>
-        </w:rPr>
-        <w:t xml:space="preserve">Project </w:t>
-      </w:r>
-      <w:r>
-        <w:rPr>
-          <w:lang w:val="en-US"/>
-        </w:rPr>
-        <w:t>Organization</w:t>
-      </w:r>
-      <w:bookmarkEnd w:id="13"/>
-      <w:bookmarkEnd w:id="14"/>
-      <w:r>
-        <w:rPr>
-          <w:lang w:val="en-US"/>
-        </w:rPr>
-        <w:tab/>
-      </w:r>
+        <w:pStyle w:val="NoSpacing"/>
+        <w:rPr>
+          <w:lang w:val="en-US"/>
+        </w:rPr>
+      </w:pPr>
     </w:p>
     <w:p>
       <w:pPr>
-        <w:pStyle w:val="NoSpacing"/>
-        <w:rPr>
-          <w:lang w:val="en-US"/>
-        </w:rPr>
-      </w:pPr>
+        <w:rPr>
+          <w:lang w:val="en-US"/>
+        </w:rPr>
+      </w:pPr>
+      <w:r>
+        <w:rPr>
+          <w:lang w:val="en-US"/>
+        </w:rPr>
+        <w:t xml:space="preserve">Every Monday, </w:t>
+      </w:r>
+      <w:r>
+        <w:rPr>
+          <w:lang w:val="en-US"/>
+        </w:rPr>
+        <w:t>when all</w:t>
+      </w:r>
+      <w:r>
+        <w:rPr>
+          <w:lang w:val="en-US"/>
+        </w:rPr>
+        <w:t xml:space="preserve"> the</w:t>
+      </w:r>
+      <w:r>
+        <w:rPr>
+          <w:lang w:val="en-US"/>
+        </w:rPr>
+        <w:t xml:space="preserve"> team members are available, </w:t>
+      </w:r>
+      <w:r>
+        <w:rPr>
+          <w:lang w:val="en-US"/>
+        </w:rPr>
+        <w:t>we</w:t>
+      </w:r>
+      <w:r>
+        <w:rPr>
+          <w:lang w:val="en-US"/>
+        </w:rPr>
+        <w:t xml:space="preserve"> will</w:t>
+      </w:r>
+      <w:r>
+        <w:rPr>
+          <w:lang w:val="en-US"/>
+        </w:rPr>
+        <w:t xml:space="preserve"> have a meeting to ta</w:t>
+      </w:r>
+      <w:r>
+        <w:rPr>
+          <w:lang w:val="en-US"/>
+        </w:rPr>
+        <w:t xml:space="preserve">lk about the past week, what we did </w:t>
+      </w:r>
+      <w:r>
+        <w:rPr>
+          <w:lang w:val="en-US"/>
+        </w:rPr>
+        <w:t>well</w:t>
+      </w:r>
+      <w:r>
+        <w:rPr>
+          <w:lang w:val="en-US"/>
+        </w:rPr>
+        <w:t xml:space="preserve"> past week</w:t>
+      </w:r>
+      <w:r>
+        <w:rPr>
+          <w:lang w:val="en-US"/>
+        </w:rPr>
+        <w:t>, and what could have be</w:t>
+      </w:r>
+      <w:r>
+        <w:rPr>
+          <w:lang w:val="en-US"/>
+        </w:rPr>
+        <w:t>en</w:t>
+      </w:r>
+      <w:r>
+        <w:rPr>
+          <w:lang w:val="en-US"/>
+        </w:rPr>
+        <w:t xml:space="preserve"> done better.</w:t>
+      </w:r>
+      <w:r>
+        <w:rPr>
+          <w:lang w:val="en-US"/>
+        </w:rPr>
+        <w:br/>
+      </w:r>
+      <w:r>
+        <w:rPr>
+          <w:lang w:val="en-US"/>
+        </w:rPr>
+        <w:br/>
+        <w:t>Mainly we are</w:t>
+      </w:r>
+      <w:r>
+        <w:rPr>
+          <w:lang w:val="en-US"/>
+        </w:rPr>
+        <w:t xml:space="preserve"> all available during our project lessons on education. So we can work and communicate together much easier.</w:t>
+      </w:r>
+      <w:r>
+        <w:rPr>
+          <w:lang w:val="en-US"/>
+        </w:rPr>
+        <w:br/>
+      </w:r>
+      <w:r>
+        <w:rPr>
+          <w:lang w:val="en-US"/>
+        </w:rPr>
+        <w:br/>
+        <w:t>Every team member should be available on t</w:t>
+      </w:r>
+      <w:r>
+        <w:rPr>
+          <w:lang w:val="en-US"/>
+        </w:rPr>
+        <w:t>he weekdays, if they are not available</w:t>
+      </w:r>
+      <w:r>
+        <w:rPr>
+          <w:lang w:val="en-US"/>
+        </w:rPr>
+        <w:t xml:space="preserve"> because of illness </w:t>
+      </w:r>
+      <w:r>
+        <w:rPr>
+          <w:lang w:val="en-US"/>
+        </w:rPr>
+        <w:t>or other assignments, then they wi</w:t>
+      </w:r>
+      <w:r>
+        <w:rPr>
+          <w:lang w:val="en-US"/>
+        </w:rPr>
+        <w:t>ll contact the other members so they know about it.</w:t>
+      </w:r>
     </w:p>
     <w:p>
       <w:pPr>
         <w:rPr>
-          <w:lang w:val="en-US"/>
-        </w:rPr>
-      </w:pPr>
-      <w:r>
-        <w:rPr>
-          <w:lang w:val="en-US"/>
-        </w:rPr>
-        <w:t xml:space="preserve">Every Monday, </w:t>
-      </w:r>
-      <w:r>
-        <w:rPr>
-          <w:lang w:val="en-US"/>
-        </w:rPr>
-        <w:t>when all</w:t>
-      </w:r>
-      <w:r>
-        <w:rPr>
-          <w:lang w:val="en-US"/>
-        </w:rPr>
-        <w:t xml:space="preserve"> the</w:t>
-      </w:r>
-      <w:r>
-        <w:rPr>
-          <w:lang w:val="en-US"/>
-        </w:rPr>
-        <w:t xml:space="preserve"> team members are available, </w:t>
-      </w:r>
-      <w:r>
-        <w:rPr>
-          <w:lang w:val="en-US"/>
-        </w:rPr>
-        <w:t>we</w:t>
-      </w:r>
-      <w:r>
-        <w:rPr>
-          <w:lang w:val="en-US"/>
-        </w:rPr>
-        <w:t xml:space="preserve"> will</w:t>
-      </w:r>
-      <w:r>
-        <w:rPr>
-          <w:lang w:val="en-US"/>
-        </w:rPr>
-        <w:t xml:space="preserve"> have a meeting to ta</w:t>
-      </w:r>
-      <w:r>
-        <w:rPr>
-          <w:lang w:val="en-US"/>
-        </w:rPr>
-        <w:t xml:space="preserve">lk about the past week, what we did </w:t>
-      </w:r>
-      <w:r>
-        <w:rPr>
-          <w:lang w:val="en-US"/>
-        </w:rPr>
-        <w:t>well</w:t>
-      </w:r>
-      <w:r>
-        <w:rPr>
-          <w:lang w:val="en-US"/>
-        </w:rPr>
-        <w:t xml:space="preserve"> past week</w:t>
-      </w:r>
-      <w:r>
-        <w:rPr>
-          <w:lang w:val="en-US"/>
-        </w:rPr>
-        <w:t>, and what could have be</w:t>
-      </w:r>
-      <w:r>
-        <w:rPr>
-          <w:lang w:val="en-US"/>
-        </w:rPr>
-        <w:t>en</w:t>
-      </w:r>
-      <w:r>
-        <w:rPr>
-          <w:lang w:val="en-US"/>
-        </w:rPr>
-        <w:t xml:space="preserve"> done better.</w:t>
-      </w:r>
-      <w:r>
-        <w:rPr>
-          <w:lang w:val="en-US"/>
-        </w:rPr>
-        <w:br/>
-      </w:r>
-      <w:r>
-        <w:rPr>
-          <w:lang w:val="en-US"/>
-        </w:rPr>
-        <w:br/>
-        <w:t>Mainly we are</w:t>
-      </w:r>
-      <w:r>
-        <w:rPr>
-          <w:lang w:val="en-US"/>
-        </w:rPr>
-        <w:t xml:space="preserve"> all available during our project lessons on education. So we can work and communicate together much easier.</w:t>
-      </w:r>
-      <w:r>
-        <w:rPr>
-          <w:lang w:val="en-US"/>
-        </w:rPr>
-        <w:br/>
-      </w:r>
-      <w:r>
-        <w:rPr>
-          <w:lang w:val="en-US"/>
-        </w:rPr>
-        <w:br/>
-        <w:t>Every team member should be available on t</w:t>
-      </w:r>
-      <w:r>
-        <w:rPr>
-          <w:lang w:val="en-US"/>
-        </w:rPr>
-        <w:t>he weekdays, if they are not available</w:t>
-      </w:r>
-      <w:r>
-        <w:rPr>
-          <w:lang w:val="en-US"/>
-        </w:rPr>
-        <w:t xml:space="preserve"> because of illness </w:t>
-      </w:r>
-      <w:r>
-        <w:rPr>
-          <w:lang w:val="en-US"/>
-        </w:rPr>
-        <w:t>or other assignments, then they wi</w:t>
-      </w:r>
-      <w:r>
-        <w:rPr>
-          <w:lang w:val="en-US"/>
-        </w:rPr>
-        <w:t>ll contact the other members so they know about it.</w:t>
-      </w:r>
-    </w:p>
-    <w:p>
-      <w:pPr>
-        <w:rPr>
           <w:b/>
           <w:lang w:val="en-US"/>
         </w:rPr>
       </w:pPr>
-      <w:r>
-        <w:rPr>
-          <w:lang w:val="en-US"/>
-        </w:rPr>
-        <w:br w:type="column"/>
-      </w:r>
-      <w:bookmarkStart w:id="15" w:name="_Toc432061996"/>
-      <w:bookmarkStart w:id="16" w:name="_Toc432667501"/>
+      <w:bookmarkStart w:id="14" w:name="_Toc432061996"/>
+      <w:bookmarkStart w:id="15" w:name="_Toc432066306"/>
       <w:r>
         <w:rPr>
           <w:rStyle w:val="Heading2Char"/>
@@ -5695,8 +4458,8 @@
         </w:rPr>
         <w:t>:</w:t>
       </w:r>
+      <w:bookmarkEnd w:id="14"/>
       <w:bookmarkEnd w:id="15"/>
-      <w:bookmarkEnd w:id="16"/>
       <w:r>
         <w:rPr>
           <w:rStyle w:val="Heading2Char"/>
@@ -6180,8 +4943,8 @@
           <w:lang w:val="en-US"/>
         </w:rPr>
       </w:pPr>
-      <w:bookmarkStart w:id="17" w:name="_Toc432061997"/>
-      <w:bookmarkStart w:id="18" w:name="_Toc432667502"/>
+      <w:bookmarkStart w:id="16" w:name="_Toc432061997"/>
+      <w:bookmarkStart w:id="17" w:name="_Toc432066307"/>
       <w:r>
         <w:rPr>
           <w:lang w:val="en-US"/>
@@ -6194,8 +4957,8 @@
         </w:rPr>
         <w:t>nformation</w:t>
       </w:r>
+      <w:bookmarkEnd w:id="16"/>
       <w:bookmarkEnd w:id="17"/>
-      <w:bookmarkEnd w:id="18"/>
     </w:p>
     <w:p>
       <w:pPr>
@@ -6325,8 +5088,8 @@
           <w:lang w:val="en-US"/>
         </w:rPr>
       </w:pPr>
-      <w:bookmarkStart w:id="19" w:name="_Toc432061998"/>
-      <w:bookmarkStart w:id="20" w:name="_Toc432667503"/>
+      <w:bookmarkStart w:id="18" w:name="_Toc432061998"/>
+      <w:bookmarkStart w:id="19" w:name="_Toc432066308"/>
       <w:r>
         <w:rPr>
           <w:lang w:val="en-US"/>
@@ -6345,8 +5108,8 @@
         </w:rPr>
         <w:t>lanning</w:t>
       </w:r>
+      <w:bookmarkEnd w:id="18"/>
       <w:bookmarkEnd w:id="19"/>
-      <w:bookmarkEnd w:id="20"/>
     </w:p>
     <w:p>
       <w:pPr>
@@ -6483,8 +5246,8 @@
           <w:lang w:val="en-US"/>
         </w:rPr>
       </w:pPr>
-      <w:bookmarkStart w:id="21" w:name="_Toc432061999"/>
-      <w:bookmarkStart w:id="22" w:name="_Toc432667504"/>
+      <w:bookmarkStart w:id="20" w:name="_Toc432061999"/>
+      <w:bookmarkStart w:id="21" w:name="_Toc432066309"/>
       <w:r>
         <w:rPr>
           <w:lang w:val="en-US"/>
@@ -6498,8 +5261,8 @@
         </w:rPr>
         <w:t>Costs and benefits</w:t>
       </w:r>
+      <w:bookmarkEnd w:id="20"/>
       <w:bookmarkEnd w:id="21"/>
-      <w:bookmarkEnd w:id="22"/>
     </w:p>
     <w:p>
       <w:pPr>
@@ -6627,7 +5390,15 @@
         <w:rPr>
           <w:lang w:val="en-US"/>
         </w:rPr>
-        <w:t xml:space="preserve"> hour. Shared with </w:t>
+        <w:t xml:space="preserve"> h</w:t>
+      </w:r>
+      <w:bookmarkStart w:id="22" w:name="_GoBack"/>
+      <w:bookmarkEnd w:id="22"/>
+      <w:r>
+        <w:rPr>
+          <w:lang w:val="en-US"/>
+        </w:rPr>
+        <w:t xml:space="preserve">our. Shared with </w:t>
       </w:r>
       <w:r>
         <w:rPr>
@@ -6778,7 +5549,7 @@
         <w:br/>
       </w:r>
       <w:bookmarkStart w:id="23" w:name="_Toc432062000"/>
-      <w:bookmarkStart w:id="24" w:name="_Toc432667505"/>
+      <w:bookmarkStart w:id="24" w:name="_Toc432066310"/>
       <w:r>
         <w:rPr>
           <w:rStyle w:val="Heading1Char"/>
@@ -9862,7 +8633,7 @@
             <w:bCs/>
             <w:noProof/>
           </w:rPr>
-          <w:t>7</w:t>
+          <w:t>6</w:t>
         </w:r>
         <w:r>
           <w:rPr>
@@ -9919,119 +8690,6 @@
 <file path=word/numbering.xml><?xml version="1.0" encoding="utf-8"?>
 <w:numbering xmlns:wpc="http://schemas.microsoft.com/office/word/2010/wordprocessingCanvas" xmlns:mc="http://schemas.openxmlformats.org/markup-compatibility/2006" xmlns:o="urn:schemas-microsoft-com:office:office" xmlns:r="http://schemas.openxmlformats.org/officeDocument/2006/relationships" xmlns:m="http://schemas.openxmlformats.org/officeDocument/2006/math" xmlns:v="urn:schemas-microsoft-com:vml" xmlns:wp14="http://schemas.microsoft.com/office/word/2010/wordprocessingDrawing" xmlns:wp="http://schemas.openxmlformats.org/drawingml/2006/wordprocessingDrawing" xmlns:w10="urn:schemas-microsoft-com:office:word" xmlns:w="http://schemas.openxmlformats.org/wordprocessingml/2006/main" xmlns:w14="http://schemas.microsoft.com/office/word/2010/wordml" xmlns:w15="http://schemas.microsoft.com/office/word/2012/wordml" xmlns:wpg="http://schemas.microsoft.com/office/word/2010/wordprocessingGroup" xmlns:wpi="http://schemas.microsoft.com/office/word/2010/wordprocessingInk" xmlns:wne="http://schemas.microsoft.com/office/word/2006/wordml" xmlns:wps="http://schemas.microsoft.com/office/word/2010/wordprocessingShape" mc:Ignorable="w14 w15 wp14">
   <w:abstractNum w:abstractNumId="0">
-    <w:nsid w:val="034E69F3"/>
-    <w:multiLevelType w:val="hybridMultilevel"/>
-    <w:tmpl w:val="C9BA5A24"/>
-    <w:lvl w:ilvl="0" w:tplc="04130001">
-      <w:start w:val="1"/>
-      <w:numFmt w:val="bullet"/>
-      <w:lvlText w:val=""/>
-      <w:lvlJc w:val="left"/>
-      <w:pPr>
-        <w:ind w:left="3600" w:hanging="360"/>
-      </w:pPr>
-      <w:rPr>
-        <w:rFonts w:ascii="Symbol" w:hAnsi="Symbol" w:hint="default"/>
-      </w:rPr>
-    </w:lvl>
-    <w:lvl w:ilvl="1" w:tplc="04130003" w:tentative="1">
-      <w:start w:val="1"/>
-      <w:numFmt w:val="bullet"/>
-      <w:lvlText w:val="o"/>
-      <w:lvlJc w:val="left"/>
-      <w:pPr>
-        <w:ind w:left="4320" w:hanging="360"/>
-      </w:pPr>
-      <w:rPr>
-        <w:rFonts w:ascii="Courier New" w:hAnsi="Courier New" w:cs="Courier New" w:hint="default"/>
-      </w:rPr>
-    </w:lvl>
-    <w:lvl w:ilvl="2" w:tplc="04130005" w:tentative="1">
-      <w:start w:val="1"/>
-      <w:numFmt w:val="bullet"/>
-      <w:lvlText w:val=""/>
-      <w:lvlJc w:val="left"/>
-      <w:pPr>
-        <w:ind w:left="5040" w:hanging="360"/>
-      </w:pPr>
-      <w:rPr>
-        <w:rFonts w:ascii="Wingdings" w:hAnsi="Wingdings" w:hint="default"/>
-      </w:rPr>
-    </w:lvl>
-    <w:lvl w:ilvl="3" w:tplc="04130001" w:tentative="1">
-      <w:start w:val="1"/>
-      <w:numFmt w:val="bullet"/>
-      <w:lvlText w:val=""/>
-      <w:lvlJc w:val="left"/>
-      <w:pPr>
-        <w:ind w:left="5760" w:hanging="360"/>
-      </w:pPr>
-      <w:rPr>
-        <w:rFonts w:ascii="Symbol" w:hAnsi="Symbol" w:hint="default"/>
-      </w:rPr>
-    </w:lvl>
-    <w:lvl w:ilvl="4" w:tplc="04130003" w:tentative="1">
-      <w:start w:val="1"/>
-      <w:numFmt w:val="bullet"/>
-      <w:lvlText w:val="o"/>
-      <w:lvlJc w:val="left"/>
-      <w:pPr>
-        <w:ind w:left="6480" w:hanging="360"/>
-      </w:pPr>
-      <w:rPr>
-        <w:rFonts w:ascii="Courier New" w:hAnsi="Courier New" w:cs="Courier New" w:hint="default"/>
-      </w:rPr>
-    </w:lvl>
-    <w:lvl w:ilvl="5" w:tplc="04130005" w:tentative="1">
-      <w:start w:val="1"/>
-      <w:numFmt w:val="bullet"/>
-      <w:lvlText w:val=""/>
-      <w:lvlJc w:val="left"/>
-      <w:pPr>
-        <w:ind w:left="7200" w:hanging="360"/>
-      </w:pPr>
-      <w:rPr>
-        <w:rFonts w:ascii="Wingdings" w:hAnsi="Wingdings" w:hint="default"/>
-      </w:rPr>
-    </w:lvl>
-    <w:lvl w:ilvl="6" w:tplc="04130001" w:tentative="1">
-      <w:start w:val="1"/>
-      <w:numFmt w:val="bullet"/>
-      <w:lvlText w:val=""/>
-      <w:lvlJc w:val="left"/>
-      <w:pPr>
-        <w:ind w:left="7920" w:hanging="360"/>
-      </w:pPr>
-      <w:rPr>
-        <w:rFonts w:ascii="Symbol" w:hAnsi="Symbol" w:hint="default"/>
-      </w:rPr>
-    </w:lvl>
-    <w:lvl w:ilvl="7" w:tplc="04130003" w:tentative="1">
-      <w:start w:val="1"/>
-      <w:numFmt w:val="bullet"/>
-      <w:lvlText w:val="o"/>
-      <w:lvlJc w:val="left"/>
-      <w:pPr>
-        <w:ind w:left="8640" w:hanging="360"/>
-      </w:pPr>
-      <w:rPr>
-        <w:rFonts w:ascii="Courier New" w:hAnsi="Courier New" w:cs="Courier New" w:hint="default"/>
-      </w:rPr>
-    </w:lvl>
-    <w:lvl w:ilvl="8" w:tplc="04130005" w:tentative="1">
-      <w:start w:val="1"/>
-      <w:numFmt w:val="bullet"/>
-      <w:lvlText w:val=""/>
-      <w:lvlJc w:val="left"/>
-      <w:pPr>
-        <w:ind w:left="9360" w:hanging="360"/>
-      </w:pPr>
-      <w:rPr>
-        <w:rFonts w:ascii="Wingdings" w:hAnsi="Wingdings" w:hint="default"/>
-      </w:rPr>
-    </w:lvl>
-  </w:abstractNum>
-  <w:abstractNum w:abstractNumId="1">
     <w:nsid w:val="125E494C"/>
     <w:multiLevelType w:val="hybridMultilevel"/>
     <w:tmpl w:val="61985DFE"/>
@@ -10144,7 +8802,7 @@
       </w:rPr>
     </w:lvl>
   </w:abstractNum>
-  <w:abstractNum w:abstractNumId="2">
+  <w:abstractNum w:abstractNumId="1">
     <w:nsid w:val="137B0ED3"/>
     <w:multiLevelType w:val="hybridMultilevel"/>
     <w:tmpl w:val="E33E60B6"/>
@@ -10257,7 +8915,7 @@
       </w:rPr>
     </w:lvl>
   </w:abstractNum>
-  <w:abstractNum w:abstractNumId="3">
+  <w:abstractNum w:abstractNumId="2">
     <w:nsid w:val="14C32661"/>
     <w:multiLevelType w:val="hybridMultilevel"/>
     <w:tmpl w:val="3AF6782A"/>
@@ -10370,7 +9028,7 @@
       </w:rPr>
     </w:lvl>
   </w:abstractNum>
-  <w:abstractNum w:abstractNumId="4">
+  <w:abstractNum w:abstractNumId="3">
     <w:nsid w:val="177D4CAB"/>
     <w:multiLevelType w:val="hybridMultilevel"/>
     <w:tmpl w:val="1A687762"/>
@@ -10483,7 +9141,7 @@
       </w:rPr>
     </w:lvl>
   </w:abstractNum>
-  <w:abstractNum w:abstractNumId="5">
+  <w:abstractNum w:abstractNumId="4">
     <w:nsid w:val="19AD402B"/>
     <w:multiLevelType w:val="hybridMultilevel"/>
     <w:tmpl w:val="E95C0198"/>
@@ -10572,7 +9230,7 @@
       </w:pPr>
     </w:lvl>
   </w:abstractNum>
-  <w:abstractNum w:abstractNumId="6">
+  <w:abstractNum w:abstractNumId="5">
     <w:nsid w:val="1DD775AE"/>
     <w:multiLevelType w:val="hybridMultilevel"/>
     <w:tmpl w:val="BDD2BC52"/>
@@ -10685,7 +9343,7 @@
       </w:rPr>
     </w:lvl>
   </w:abstractNum>
-  <w:abstractNum w:abstractNumId="7">
+  <w:abstractNum w:abstractNumId="6">
     <w:nsid w:val="1F3C7BF3"/>
     <w:multiLevelType w:val="hybridMultilevel"/>
     <w:tmpl w:val="786A1B14"/>
@@ -10774,7 +9432,7 @@
       </w:pPr>
     </w:lvl>
   </w:abstractNum>
-  <w:abstractNum w:abstractNumId="8">
+  <w:abstractNum w:abstractNumId="7">
     <w:nsid w:val="322F70CC"/>
     <w:multiLevelType w:val="hybridMultilevel"/>
     <w:tmpl w:val="6E228D24"/>
@@ -10863,7 +9521,7 @@
       </w:pPr>
     </w:lvl>
   </w:abstractNum>
-  <w:abstractNum w:abstractNumId="9">
+  <w:abstractNum w:abstractNumId="8">
     <w:nsid w:val="38457585"/>
     <w:multiLevelType w:val="hybridMultilevel"/>
     <w:tmpl w:val="8326EFAC"/>
@@ -10976,7 +9634,7 @@
       </w:rPr>
     </w:lvl>
   </w:abstractNum>
-  <w:abstractNum w:abstractNumId="10">
+  <w:abstractNum w:abstractNumId="9">
     <w:nsid w:val="39011987"/>
     <w:multiLevelType w:val="hybridMultilevel"/>
     <w:tmpl w:val="2F8A4466"/>
@@ -11089,120 +9747,7 @@
       </w:rPr>
     </w:lvl>
   </w:abstractNum>
-  <w:abstractNum w:abstractNumId="11">
-    <w:nsid w:val="4ADC22B6"/>
-    <w:multiLevelType w:val="hybridMultilevel"/>
-    <w:tmpl w:val="CDC20BC4"/>
-    <w:lvl w:ilvl="0" w:tplc="04130001">
-      <w:start w:val="1"/>
-      <w:numFmt w:val="bullet"/>
-      <w:lvlText w:val=""/>
-      <w:lvlJc w:val="left"/>
-      <w:pPr>
-        <w:ind w:left="3600" w:hanging="360"/>
-      </w:pPr>
-      <w:rPr>
-        <w:rFonts w:ascii="Symbol" w:hAnsi="Symbol" w:hint="default"/>
-      </w:rPr>
-    </w:lvl>
-    <w:lvl w:ilvl="1" w:tplc="04130003" w:tentative="1">
-      <w:start w:val="1"/>
-      <w:numFmt w:val="bullet"/>
-      <w:lvlText w:val="o"/>
-      <w:lvlJc w:val="left"/>
-      <w:pPr>
-        <w:ind w:left="4320" w:hanging="360"/>
-      </w:pPr>
-      <w:rPr>
-        <w:rFonts w:ascii="Courier New" w:hAnsi="Courier New" w:cs="Courier New" w:hint="default"/>
-      </w:rPr>
-    </w:lvl>
-    <w:lvl w:ilvl="2" w:tplc="04130005" w:tentative="1">
-      <w:start w:val="1"/>
-      <w:numFmt w:val="bullet"/>
-      <w:lvlText w:val=""/>
-      <w:lvlJc w:val="left"/>
-      <w:pPr>
-        <w:ind w:left="5040" w:hanging="360"/>
-      </w:pPr>
-      <w:rPr>
-        <w:rFonts w:ascii="Wingdings" w:hAnsi="Wingdings" w:hint="default"/>
-      </w:rPr>
-    </w:lvl>
-    <w:lvl w:ilvl="3" w:tplc="04130001" w:tentative="1">
-      <w:start w:val="1"/>
-      <w:numFmt w:val="bullet"/>
-      <w:lvlText w:val=""/>
-      <w:lvlJc w:val="left"/>
-      <w:pPr>
-        <w:ind w:left="5760" w:hanging="360"/>
-      </w:pPr>
-      <w:rPr>
-        <w:rFonts w:ascii="Symbol" w:hAnsi="Symbol" w:hint="default"/>
-      </w:rPr>
-    </w:lvl>
-    <w:lvl w:ilvl="4" w:tplc="04130003" w:tentative="1">
-      <w:start w:val="1"/>
-      <w:numFmt w:val="bullet"/>
-      <w:lvlText w:val="o"/>
-      <w:lvlJc w:val="left"/>
-      <w:pPr>
-        <w:ind w:left="6480" w:hanging="360"/>
-      </w:pPr>
-      <w:rPr>
-        <w:rFonts w:ascii="Courier New" w:hAnsi="Courier New" w:cs="Courier New" w:hint="default"/>
-      </w:rPr>
-    </w:lvl>
-    <w:lvl w:ilvl="5" w:tplc="04130005" w:tentative="1">
-      <w:start w:val="1"/>
-      <w:numFmt w:val="bullet"/>
-      <w:lvlText w:val=""/>
-      <w:lvlJc w:val="left"/>
-      <w:pPr>
-        <w:ind w:left="7200" w:hanging="360"/>
-      </w:pPr>
-      <w:rPr>
-        <w:rFonts w:ascii="Wingdings" w:hAnsi="Wingdings" w:hint="default"/>
-      </w:rPr>
-    </w:lvl>
-    <w:lvl w:ilvl="6" w:tplc="04130001" w:tentative="1">
-      <w:start w:val="1"/>
-      <w:numFmt w:val="bullet"/>
-      <w:lvlText w:val=""/>
-      <w:lvlJc w:val="left"/>
-      <w:pPr>
-        <w:ind w:left="7920" w:hanging="360"/>
-      </w:pPr>
-      <w:rPr>
-        <w:rFonts w:ascii="Symbol" w:hAnsi="Symbol" w:hint="default"/>
-      </w:rPr>
-    </w:lvl>
-    <w:lvl w:ilvl="7" w:tplc="04130003" w:tentative="1">
-      <w:start w:val="1"/>
-      <w:numFmt w:val="bullet"/>
-      <w:lvlText w:val="o"/>
-      <w:lvlJc w:val="left"/>
-      <w:pPr>
-        <w:ind w:left="8640" w:hanging="360"/>
-      </w:pPr>
-      <w:rPr>
-        <w:rFonts w:ascii="Courier New" w:hAnsi="Courier New" w:cs="Courier New" w:hint="default"/>
-      </w:rPr>
-    </w:lvl>
-    <w:lvl w:ilvl="8" w:tplc="04130005" w:tentative="1">
-      <w:start w:val="1"/>
-      <w:numFmt w:val="bullet"/>
-      <w:lvlText w:val=""/>
-      <w:lvlJc w:val="left"/>
-      <w:pPr>
-        <w:ind w:left="9360" w:hanging="360"/>
-      </w:pPr>
-      <w:rPr>
-        <w:rFonts w:ascii="Wingdings" w:hAnsi="Wingdings" w:hint="default"/>
-      </w:rPr>
-    </w:lvl>
-  </w:abstractNum>
-  <w:abstractNum w:abstractNumId="12">
+  <w:abstractNum w:abstractNumId="10">
     <w:nsid w:val="57E23319"/>
     <w:multiLevelType w:val="hybridMultilevel"/>
     <w:tmpl w:val="8702D1DE"/>
@@ -11315,7 +9860,7 @@
       </w:rPr>
     </w:lvl>
   </w:abstractNum>
-  <w:abstractNum w:abstractNumId="13">
+  <w:abstractNum w:abstractNumId="11">
     <w:nsid w:val="59D62C1F"/>
     <w:multiLevelType w:val="hybridMultilevel"/>
     <w:tmpl w:val="DC88F50C"/>
@@ -11428,120 +9973,7 @@
       </w:rPr>
     </w:lvl>
   </w:abstractNum>
-  <w:abstractNum w:abstractNumId="14">
-    <w:nsid w:val="60DD4475"/>
-    <w:multiLevelType w:val="hybridMultilevel"/>
-    <w:tmpl w:val="1FAC4E6C"/>
-    <w:lvl w:ilvl="0" w:tplc="04130001">
-      <w:start w:val="1"/>
-      <w:numFmt w:val="bullet"/>
-      <w:lvlText w:val=""/>
-      <w:lvlJc w:val="left"/>
-      <w:pPr>
-        <w:ind w:left="3600" w:hanging="360"/>
-      </w:pPr>
-      <w:rPr>
-        <w:rFonts w:ascii="Symbol" w:hAnsi="Symbol" w:hint="default"/>
-      </w:rPr>
-    </w:lvl>
-    <w:lvl w:ilvl="1" w:tplc="04130003" w:tentative="1">
-      <w:start w:val="1"/>
-      <w:numFmt w:val="bullet"/>
-      <w:lvlText w:val="o"/>
-      <w:lvlJc w:val="left"/>
-      <w:pPr>
-        <w:ind w:left="4320" w:hanging="360"/>
-      </w:pPr>
-      <w:rPr>
-        <w:rFonts w:ascii="Courier New" w:hAnsi="Courier New" w:cs="Courier New" w:hint="default"/>
-      </w:rPr>
-    </w:lvl>
-    <w:lvl w:ilvl="2" w:tplc="04130005" w:tentative="1">
-      <w:start w:val="1"/>
-      <w:numFmt w:val="bullet"/>
-      <w:lvlText w:val=""/>
-      <w:lvlJc w:val="left"/>
-      <w:pPr>
-        <w:ind w:left="5040" w:hanging="360"/>
-      </w:pPr>
-      <w:rPr>
-        <w:rFonts w:ascii="Wingdings" w:hAnsi="Wingdings" w:hint="default"/>
-      </w:rPr>
-    </w:lvl>
-    <w:lvl w:ilvl="3" w:tplc="04130001" w:tentative="1">
-      <w:start w:val="1"/>
-      <w:numFmt w:val="bullet"/>
-      <w:lvlText w:val=""/>
-      <w:lvlJc w:val="left"/>
-      <w:pPr>
-        <w:ind w:left="5760" w:hanging="360"/>
-      </w:pPr>
-      <w:rPr>
-        <w:rFonts w:ascii="Symbol" w:hAnsi="Symbol" w:hint="default"/>
-      </w:rPr>
-    </w:lvl>
-    <w:lvl w:ilvl="4" w:tplc="04130003" w:tentative="1">
-      <w:start w:val="1"/>
-      <w:numFmt w:val="bullet"/>
-      <w:lvlText w:val="o"/>
-      <w:lvlJc w:val="left"/>
-      <w:pPr>
-        <w:ind w:left="6480" w:hanging="360"/>
-      </w:pPr>
-      <w:rPr>
-        <w:rFonts w:ascii="Courier New" w:hAnsi="Courier New" w:cs="Courier New" w:hint="default"/>
-      </w:rPr>
-    </w:lvl>
-    <w:lvl w:ilvl="5" w:tplc="04130005" w:tentative="1">
-      <w:start w:val="1"/>
-      <w:numFmt w:val="bullet"/>
-      <w:lvlText w:val=""/>
-      <w:lvlJc w:val="left"/>
-      <w:pPr>
-        <w:ind w:left="7200" w:hanging="360"/>
-      </w:pPr>
-      <w:rPr>
-        <w:rFonts w:ascii="Wingdings" w:hAnsi="Wingdings" w:hint="default"/>
-      </w:rPr>
-    </w:lvl>
-    <w:lvl w:ilvl="6" w:tplc="04130001" w:tentative="1">
-      <w:start w:val="1"/>
-      <w:numFmt w:val="bullet"/>
-      <w:lvlText w:val=""/>
-      <w:lvlJc w:val="left"/>
-      <w:pPr>
-        <w:ind w:left="7920" w:hanging="360"/>
-      </w:pPr>
-      <w:rPr>
-        <w:rFonts w:ascii="Symbol" w:hAnsi="Symbol" w:hint="default"/>
-      </w:rPr>
-    </w:lvl>
-    <w:lvl w:ilvl="7" w:tplc="04130003" w:tentative="1">
-      <w:start w:val="1"/>
-      <w:numFmt w:val="bullet"/>
-      <w:lvlText w:val="o"/>
-      <w:lvlJc w:val="left"/>
-      <w:pPr>
-        <w:ind w:left="8640" w:hanging="360"/>
-      </w:pPr>
-      <w:rPr>
-        <w:rFonts w:ascii="Courier New" w:hAnsi="Courier New" w:cs="Courier New" w:hint="default"/>
-      </w:rPr>
-    </w:lvl>
-    <w:lvl w:ilvl="8" w:tplc="04130005" w:tentative="1">
-      <w:start w:val="1"/>
-      <w:numFmt w:val="bullet"/>
-      <w:lvlText w:val=""/>
-      <w:lvlJc w:val="left"/>
-      <w:pPr>
-        <w:ind w:left="9360" w:hanging="360"/>
-      </w:pPr>
-      <w:rPr>
-        <w:rFonts w:ascii="Wingdings" w:hAnsi="Wingdings" w:hint="default"/>
-      </w:rPr>
-    </w:lvl>
-  </w:abstractNum>
-  <w:abstractNum w:abstractNumId="15">
+  <w:abstractNum w:abstractNumId="12">
     <w:nsid w:val="65D6142C"/>
     <w:multiLevelType w:val="hybridMultilevel"/>
     <w:tmpl w:val="3C2815C4"/>
@@ -11654,7 +10086,7 @@
       </w:rPr>
     </w:lvl>
   </w:abstractNum>
-  <w:abstractNum w:abstractNumId="16">
+  <w:abstractNum w:abstractNumId="13">
     <w:nsid w:val="70DA34E8"/>
     <w:multiLevelType w:val="hybridMultilevel"/>
     <w:tmpl w:val="E6B0AB38"/>
@@ -11768,55 +10200,46 @@
     </w:lvl>
   </w:abstractNum>
   <w:num w:numId="1">
+    <w:abstractNumId w:val="0"/>
+  </w:num>
+  <w:num w:numId="2">
+    <w:abstractNumId w:val="10"/>
+  </w:num>
+  <w:num w:numId="3">
+    <w:abstractNumId w:val="7"/>
+  </w:num>
+  <w:num w:numId="4">
+    <w:abstractNumId w:val="4"/>
+  </w:num>
+  <w:num w:numId="5">
+    <w:abstractNumId w:val="6"/>
+  </w:num>
+  <w:num w:numId="6">
+    <w:abstractNumId w:val="2"/>
+  </w:num>
+  <w:num w:numId="7">
+    <w:abstractNumId w:val="13"/>
+  </w:num>
+  <w:num w:numId="8">
+    <w:abstractNumId w:val="8"/>
+  </w:num>
+  <w:num w:numId="9">
+    <w:abstractNumId w:val="5"/>
+  </w:num>
+  <w:num w:numId="10">
+    <w:abstractNumId w:val="3"/>
+  </w:num>
+  <w:num w:numId="11">
+    <w:abstractNumId w:val="9"/>
+  </w:num>
+  <w:num w:numId="12">
     <w:abstractNumId w:val="1"/>
   </w:num>
-  <w:num w:numId="2">
+  <w:num w:numId="13">
     <w:abstractNumId w:val="12"/>
   </w:num>
-  <w:num w:numId="3">
-    <w:abstractNumId w:val="8"/>
-  </w:num>
-  <w:num w:numId="4">
-    <w:abstractNumId w:val="5"/>
-  </w:num>
-  <w:num w:numId="5">
-    <w:abstractNumId w:val="7"/>
-  </w:num>
-  <w:num w:numId="6">
-    <w:abstractNumId w:val="3"/>
-  </w:num>
-  <w:num w:numId="7">
-    <w:abstractNumId w:val="16"/>
-  </w:num>
-  <w:num w:numId="8">
-    <w:abstractNumId w:val="9"/>
-  </w:num>
-  <w:num w:numId="9">
-    <w:abstractNumId w:val="6"/>
-  </w:num>
-  <w:num w:numId="10">
-    <w:abstractNumId w:val="4"/>
-  </w:num>
-  <w:num w:numId="11">
-    <w:abstractNumId w:val="10"/>
-  </w:num>
-  <w:num w:numId="12">
-    <w:abstractNumId w:val="2"/>
-  </w:num>
-  <w:num w:numId="13">
-    <w:abstractNumId w:val="15"/>
-  </w:num>
   <w:num w:numId="14">
-    <w:abstractNumId w:val="13"/>
-  </w:num>
-  <w:num w:numId="15">
     <w:abstractNumId w:val="11"/>
-  </w:num>
-  <w:num w:numId="16">
-    <w:abstractNumId w:val="0"/>
-  </w:num>
-  <w:num w:numId="17">
-    <w:abstractNumId w:val="14"/>
   </w:num>
 </w:numbering>
 </file>
@@ -12014,7 +10437,7 @@
     <w:lsdException w:name="Medium Shading 2 Accent 1" w:uiPriority="64"/>
     <w:lsdException w:name="Medium List 1 Accent 1" w:uiPriority="65"/>
     <w:lsdException w:name="Revision" w:semiHidden="1"/>
-    <w:lsdException w:name="List Paragraph" w:uiPriority="34" w:qFormat="1"/>
+    <w:lsdException w:name="List Paragraph" w:uiPriority="72" w:qFormat="1"/>
     <w:lsdException w:name="Quote" w:uiPriority="29" w:qFormat="1"/>
     <w:lsdException w:name="Intense Quote" w:uiPriority="30" w:qFormat="1"/>
     <w:lsdException w:name="Medium List 2 Accent 1" w:uiPriority="66"/>
@@ -12385,7 +10808,7 @@
   <w:style w:type="paragraph" w:styleId="ListParagraph">
     <w:name w:val="List Paragraph"/>
     <w:basedOn w:val="Normal"/>
-    <w:uiPriority w:val="34"/>
+    <w:uiPriority w:val="72"/>
     <w:qFormat/>
     <w:rsid w:val="00BC6CD2"/>
     <w:pPr>
@@ -12520,22 +10943,6 @@
       <w:spacing w:after="100"/>
       <w:ind w:left="220"/>
     </w:pPr>
-  </w:style>
-  <w:style w:type="table" w:styleId="TableGrid">
-    <w:name w:val="Table Grid"/>
-    <w:basedOn w:val="TableNormal"/>
-    <w:uiPriority w:val="59"/>
-    <w:rsid w:val="00355250"/>
-    <w:tblPr>
-      <w:tblBorders>
-        <w:top w:val="single" w:sz="4" w:space="0" w:color="auto"/>
-        <w:left w:val="single" w:sz="4" w:space="0" w:color="auto"/>
-        <w:bottom w:val="single" w:sz="4" w:space="0" w:color="auto"/>
-        <w:right w:val="single" w:sz="4" w:space="0" w:color="auto"/>
-        <w:insideH w:val="single" w:sz="4" w:space="0" w:color="auto"/>
-        <w:insideV w:val="single" w:sz="4" w:space="0" w:color="auto"/>
-      </w:tblBorders>
-    </w:tblPr>
   </w:style>
 </w:styles>
 </file>
@@ -12849,7 +11256,7 @@
 </file>
 
 <file path=customXml/itemProps2.xml><?xml version="1.0" encoding="utf-8"?>
-<ds:datastoreItem xmlns:ds="http://schemas.openxmlformats.org/officeDocument/2006/customXml" ds:itemID="{663EA1D4-3B24-4B41-ABA6-12972F5DC18E}">
+<ds:datastoreItem xmlns:ds="http://schemas.openxmlformats.org/officeDocument/2006/customXml" ds:itemID="{E0F1D6CB-5529-4C2F-A68C-7ADC7723816C}">
   <ds:schemaRefs>
     <ds:schemaRef ds:uri="http://schemas.openxmlformats.org/officeDocument/2006/bibliography"/>
   </ds:schemaRefs>

</xml_diff>